<commit_message>
Update and modified some structure.
</commit_message>
<xml_diff>
--- a/main-520-project/CS_520_Report_Group23.docx
+++ b/main-520-project/CS_520_Report_Group23.docx
@@ -130,7 +130,21 @@
         <w:rPr>
           <w:rFonts w:cstheme="minorHAnsi"/>
         </w:rPr>
-        <w:t>We introduce a new method to efficiently compute rule-based explanations for automated high-stakes decisions, by leveraging counterfactual explanations, for which many systems are already in place. To validate our approach, we present a Duality Theorem that establishes a relationship between rule-based and counterfactual explanations. Through comprehensive experiments, we demonstrate that our system outperforms or matches the performance of previous systems like MinSetCover and Anchor.</w:t>
+        <w:t xml:space="preserve">We introduce a new method to efficiently compute rule-based explanations for automated high-stakes decisions, by leveraging counterfactual explanations, for which many systems are already in place. To validate our approach, we present a Duality Theorem that establishes a relationship between rule-based and counterfactual explanations. Through comprehensive experiments, we demonstrate that our system outperforms or matches the performance of previous systems like </w:t>
+      </w:r>
+      <w:proofErr w:type="spellStart"/>
+      <w:r>
+        <w:rPr>
+          <w:rFonts w:cstheme="minorHAnsi"/>
+        </w:rPr>
+        <w:t>MinSetCover</w:t>
+      </w:r>
+      <w:proofErr w:type="spellEnd"/>
+      <w:r>
+        <w:rPr>
+          <w:rFonts w:cstheme="minorHAnsi"/>
+        </w:rPr>
+        <w:t xml:space="preserve"> and Anchor.</w:t>
       </w:r>
     </w:p>
     <w:p>
@@ -210,11 +224,36 @@
         <w:rPr>
           <w:rFonts w:cstheme="minorHAnsi"/>
         </w:rPr>
-        <w:t xml:space="preserve"> Due to the increasing adoption of machine learning in high-stakes decisions, there is an urgent need for more explainable and debuggable models. As a result, explainable machine learning has become a crucial research topic.</w:t>
-      </w:r>
-    </w:p>
-    <w:p>
-      <w:pPr>
+        <w:t xml:space="preserve"> Due to the increasing adoption of machine learning in high-stakes decisions, there is an urgent need for more explainable and </w:t>
+      </w:r>
+      <w:proofErr w:type="spellStart"/>
+      <w:r>
+        <w:rPr>
+          <w:rFonts w:cstheme="minorHAnsi"/>
+        </w:rPr>
+        <w:t>debuggable</w:t>
+      </w:r>
+      <w:proofErr w:type="spellEnd"/>
+      <w:r>
+        <w:rPr>
+          <w:rFonts w:cstheme="minorHAnsi"/>
+        </w:rPr>
+        <w:t xml:space="preserve"> models. As a result, explainable machine learning has become a crucial research topic.</w:t>
+      </w:r>
+    </w:p>
+    <w:p>
+      <w:pPr>
+        <w:pStyle w:val="ListParagraph"/>
+        <w:ind w:left="0"/>
+        <w:rPr>
+          <w:rFonts w:cstheme="minorHAnsi"/>
+        </w:rPr>
+      </w:pPr>
+    </w:p>
+    <w:p>
+      <w:pPr>
+        <w:pStyle w:val="ListParagraph"/>
+        <w:ind w:left="0"/>
         <w:rPr>
           <w:rFonts w:cstheme="minorHAnsi"/>
         </w:rPr>
@@ -229,28 +268,45 @@
         <w:rPr>
           <w:rFonts w:cstheme="minorHAnsi"/>
         </w:rPr>
-        <w:t>The extensive literature on explanation techniques is well summarized in a book on interpretable machine learning. While there are both local explanations (focusing on individual instances) and global explanations (addressing the model as a whole), this paper emphasizes local explanations.</w:t>
-      </w:r>
-    </w:p>
-    <w:p>
-      <w:pPr>
-        <w:rPr>
-          <w:rFonts w:cstheme="minorHAnsi"/>
-        </w:rPr>
-      </w:pPr>
-      <w:r>
-        <w:rPr>
-          <w:rFonts w:cstheme="minorHAnsi"/>
-        </w:rPr>
-        <w:t xml:space="preserve"> The Counterfactual Explanation (also known as Actionable Recourse) is a form of local explanation. It suggests modifications to an "undesired" instance to achieve a "desired" outcome. Essentially, it informs users what features must change for a machine learning model to predict a positive outcome from a previously negative one.</w:t>
-      </w:r>
-    </w:p>
-    <w:p>
-      <w:pPr>
-        <w:rPr>
-          <w:rFonts w:cstheme="minorHAnsi"/>
-        </w:rPr>
-      </w:pPr>
+        <w:t>The Counterfactual Explanation (also known as Actionable Recourse) is a form of local explanation that focuses on individual instances, informs users what features must change for a machine learning model to predict a positive outcome from a previously negative one.</w:t>
+      </w:r>
+      <w:r>
+        <w:rPr>
+          <w:rFonts w:cstheme="minorHAnsi"/>
+        </w:rPr>
+        <w:t xml:space="preserve"> O</w:t>
+      </w:r>
+      <w:r>
+        <w:rPr>
+          <w:rFonts w:cstheme="minorHAnsi"/>
+        </w:rPr>
+        <w:t>n the other hand, the Rule-based Explanation is conjunctions of predicates on features consistently leading to certain outcomes and descriptively provide core reasons for decisions.</w:t>
+      </w:r>
+    </w:p>
+    <w:p>
+      <w:pPr>
+        <w:rPr>
+          <w:rFonts w:cstheme="minorHAnsi"/>
+        </w:rPr>
+      </w:pPr>
+      <w:r>
+        <w:rPr>
+          <w:rFonts w:cstheme="minorHAnsi"/>
+        </w:rPr>
+        <w:t xml:space="preserve"> T</w:t>
+      </w:r>
+      <w:r>
+        <w:rPr>
+          <w:rFonts w:cstheme="minorHAnsi"/>
+        </w:rPr>
+        <w:t xml:space="preserve">he counterfactual explanation </w:t>
+      </w:r>
+      <w:r>
+        <w:rPr>
+          <w:rFonts w:cstheme="minorHAnsi"/>
+        </w:rPr>
+        <w:t>can potentially mislead by not reflecting all influential features,</w:t>
+      </w:r>
       <w:r>
         <w:rPr>
           <w:rFonts w:cstheme="minorHAnsi"/>
@@ -261,20 +317,141 @@
         <w:rPr>
           <w:rFonts w:cstheme="minorHAnsi"/>
         </w:rPr>
-        <w:t>Counterfactual explanations may be insufficient for high-stakes machine learning applications due to their potential to mislead by not reflecting all influential features. Rudin et al. advocate for rule-based explanations, which are conjunctions of predicates on features consistently leading to certain outcomes. Unlike prescriptive counterfactual explanations, rule-based explanations descriptively provide core reasons for decisions, making them preferred by financial institutions.</w:t>
-      </w:r>
-    </w:p>
-    <w:p>
-      <w:pPr>
-        <w:rPr>
-          <w:rFonts w:cstheme="minorHAnsi"/>
-        </w:rPr>
-      </w:pPr>
-      <w:r>
-        <w:rPr>
-          <w:rFonts w:cstheme="minorHAnsi"/>
-        </w:rPr>
-        <w:t xml:space="preserve"> Black-box explanation systems derive explanations by probing the classifier using inputs from specific instances and large datasets, either from training data or historical decisions. Counterfactual explanations answer questions with an existential approach, identifying features that, when altered, lead to a positive outcome. In contrast, rule-based explanations use a universal approach, pointing out features whose current values always result in a negative outcome regardless of other features. Finding counterfactual explanations is easier, with systems like Mace, Geco, and Dice providing efficient solutions. However, obtaining rule-based explanations is more challenging, often requiring complex solutions such as converting the issue into a minimum set-cover problem.</w:t>
+        <w:t xml:space="preserve">whereas </w:t>
+      </w:r>
+      <w:r>
+        <w:rPr>
+          <w:rFonts w:cstheme="minorHAnsi"/>
+        </w:rPr>
+        <w:t xml:space="preserve">the rule-based explanation is more challenging and </w:t>
+      </w:r>
+      <w:r>
+        <w:rPr>
+          <w:rFonts w:cstheme="minorHAnsi"/>
+        </w:rPr>
+        <w:t>often requires complex solutions such as converting the issue into a minimum set-cover problem</w:t>
+      </w:r>
+      <w:r>
+        <w:rPr>
+          <w:rFonts w:cstheme="minorHAnsi"/>
+        </w:rPr>
+        <w:t>.</w:t>
+      </w:r>
+    </w:p>
+    <w:p>
+      <w:pPr>
+        <w:rPr>
+          <w:rFonts w:cstheme="minorHAnsi"/>
+        </w:rPr>
+      </w:pPr>
+      <w:r>
+        <w:rPr>
+          <w:rFonts w:cstheme="minorHAnsi"/>
+        </w:rPr>
+        <w:t>In the paper, we introduce a novel method for rule-based explanations by leveraging existing counterfactual systems. We demonstrate that counterfactual and rule-based explanations are duals, implying that every rule-based explanation must incorporate at least one feature from its counterfactual counterpart. This duality principle is foundational to our approach.</w:t>
+      </w:r>
+    </w:p>
+    <w:p>
+      <w:pPr>
+        <w:rPr>
+          <w:rFonts w:cstheme="minorHAnsi"/>
+        </w:rPr>
+      </w:pPr>
+      <w:r>
+        <w:rPr>
+          <w:rFonts w:cstheme="minorHAnsi"/>
+        </w:rPr>
+        <w:t xml:space="preserve"> </w:t>
+      </w:r>
+      <w:r>
+        <w:rPr>
+          <w:rFonts w:cstheme="minorHAnsi"/>
+        </w:rPr>
+        <w:t xml:space="preserve">Using the duality theorem, we've developed a method to compute rule-based explanations by employing counterfactual explanations as a black box. Our base algorithm, </w:t>
+      </w:r>
+      <w:proofErr w:type="spellStart"/>
+      <w:r>
+        <w:rPr>
+          <w:rFonts w:cstheme="minorHAnsi"/>
+        </w:rPr>
+        <w:t>GeneticRule</w:t>
+      </w:r>
+      <w:proofErr w:type="spellEnd"/>
+      <w:r>
+        <w:rPr>
+          <w:rFonts w:cstheme="minorHAnsi"/>
+        </w:rPr>
+        <w:t xml:space="preserve">, uses a genetic algorithm to find candidate rules for instances with bad outcomes. We propose two enhancements: </w:t>
+      </w:r>
+      <w:proofErr w:type="spellStart"/>
+      <w:r>
+        <w:rPr>
+          <w:rFonts w:cstheme="minorHAnsi"/>
+        </w:rPr>
+        <w:t>GeneticRule</w:t>
+      </w:r>
+      <w:proofErr w:type="spellEnd"/>
+      <w:r>
+        <w:rPr>
+          <w:rFonts w:cstheme="minorHAnsi"/>
+        </w:rPr>
+        <w:t xml:space="preserve"> with Counterfactual (</w:t>
+      </w:r>
+      <w:proofErr w:type="spellStart"/>
+      <w:r>
+        <w:rPr>
+          <w:rFonts w:cstheme="minorHAnsi"/>
+        </w:rPr>
+        <w:t>GeneticRuleCF</w:t>
+      </w:r>
+      <w:proofErr w:type="spellEnd"/>
+      <w:r>
+        <w:rPr>
+          <w:rFonts w:cstheme="minorHAnsi"/>
+        </w:rPr>
+        <w:t>) and Greedy Algorithm with Counterfactual (</w:t>
+      </w:r>
+      <w:proofErr w:type="spellStart"/>
+      <w:r>
+        <w:rPr>
+          <w:rFonts w:cstheme="minorHAnsi"/>
+        </w:rPr>
+        <w:t>GreedyRuleCF</w:t>
+      </w:r>
+      <w:proofErr w:type="spellEnd"/>
+      <w:r>
+        <w:rPr>
+          <w:rFonts w:cstheme="minorHAnsi"/>
+        </w:rPr>
+        <w:t xml:space="preserve">). </w:t>
+      </w:r>
+      <w:proofErr w:type="spellStart"/>
+      <w:r>
+        <w:rPr>
+          <w:rFonts w:cstheme="minorHAnsi"/>
+        </w:rPr>
+        <w:t>GeneticRuleCF</w:t>
+      </w:r>
+      <w:proofErr w:type="spellEnd"/>
+      <w:r>
+        <w:rPr>
+          <w:rFonts w:cstheme="minorHAnsi"/>
+        </w:rPr>
+        <w:t xml:space="preserve"> incorporates a counterfactual system to refine candidate rules. If a rule isn't globally consistent, it asks for a counterfactual explanation while ensuring features already in the rule remain unchanged. On the other hand, </w:t>
+      </w:r>
+      <w:proofErr w:type="spellStart"/>
+      <w:r>
+        <w:rPr>
+          <w:rFonts w:cstheme="minorHAnsi"/>
+        </w:rPr>
+        <w:t>GreedyRuleCF</w:t>
+      </w:r>
+      <w:proofErr w:type="spellEnd"/>
+      <w:r>
+        <w:rPr>
+          <w:rFonts w:cstheme="minorHAnsi"/>
+        </w:rPr>
+        <w:t xml:space="preserve"> applies the counterfactual approach solely to the top-performing candidate rule.</w:t>
       </w:r>
     </w:p>
     <w:p>
@@ -288,38 +465,6 @@
           <w:rFonts w:cstheme="minorHAnsi"/>
         </w:rPr>
         <w:lastRenderedPageBreak/>
-        <w:t>In the paper, we introduce a novel method for rule-based explanations by leveraging existing counterfactual systems. We demonstrate that counterfactual and rule-based explanations are duals, implying that every rule-based explanation must incorporate at least one feature from its counterfactual counterpart. This duality principle is foundational to our approach.</w:t>
-      </w:r>
-    </w:p>
-    <w:p>
-      <w:pPr>
-        <w:rPr>
-          <w:rFonts w:cstheme="minorHAnsi"/>
-        </w:rPr>
-      </w:pPr>
-      <w:r>
-        <w:rPr>
-          <w:rFonts w:cstheme="minorHAnsi"/>
-        </w:rPr>
-        <w:t xml:space="preserve"> </w:t>
-      </w:r>
-      <w:r>
-        <w:rPr>
-          <w:rFonts w:cstheme="minorHAnsi"/>
-        </w:rPr>
-        <w:t>Using the duality theorem, we've developed a method to compute rule-based explanations by employing counterfactual explanations as a black box. Our base algorithm, GeneticRule, uses a genetic algorithm to find candidate rules for instances with bad outcomes. We propose two enhancements: GeneticRule with Counterfactual (GeneticRuleCF) and Greedy Algorithm with Counterfactual (GreedyRuleCF). GeneticRuleCF incorporates a counterfactual system to refine candidate rules. If a rule isn't globally consistent, it asks for a counterfactual explanation while ensuring features already in the rule remain unchanged. On the other hand, GreedyRuleCF applies the counterfactual approach solely to the top-performing candidate rule.</w:t>
-      </w:r>
-    </w:p>
-    <w:p>
-      <w:pPr>
-        <w:rPr>
-          <w:rFonts w:cstheme="minorHAnsi"/>
-        </w:rPr>
-      </w:pPr>
-      <w:r>
-        <w:rPr>
-          <w:rFonts w:cstheme="minorHAnsi"/>
-        </w:rPr>
         <w:t xml:space="preserve"> To validate a rule-based explanation, its global consistency must be checked, a task that's resource-intensive. The set-cover method conducts this test only on database instances. In contrast, our approach examines every possible combination of attribute values. To manage the vastness of this task, we employ a counterfactual explanation system. Specifically, a rule is considered globally consistent only if no counterfactual exists when keeping specific rule features unchanged.</w:t>
       </w:r>
     </w:p>
@@ -333,7 +478,21 @@
         <w:rPr>
           <w:rFonts w:cstheme="minorHAnsi"/>
         </w:rPr>
-        <w:t xml:space="preserve"> In our experimental evaluation comparing our three algorithms with MinSetCover and Anchor, we found the latter two </w:t>
+        <w:t xml:space="preserve"> In our experimental evaluation comparing our three algorithms with </w:t>
+      </w:r>
+      <w:proofErr w:type="spellStart"/>
+      <w:r>
+        <w:rPr>
+          <w:rFonts w:cstheme="minorHAnsi"/>
+        </w:rPr>
+        <w:t>MinSetCover</w:t>
+      </w:r>
+      <w:proofErr w:type="spellEnd"/>
+      <w:r>
+        <w:rPr>
+          <w:rFonts w:cstheme="minorHAnsi"/>
+        </w:rPr>
+        <w:t xml:space="preserve"> and Anchor, we found the latter two </w:t>
       </w:r>
       <w:r>
         <w:rPr>
@@ -345,7 +504,63 @@
         <w:rPr>
           <w:rFonts w:cstheme="minorHAnsi"/>
         </w:rPr>
-        <w:t xml:space="preserve"> often return rules lacking global consistency. Specifically, MinSetCover had a 97.4% inconsistency rate for the Adult dataset, and Anchor produced rules with redundant predicates 87.0% of the time. Our GeneticRuleCF algorithm, on the other hand, always produced globally consistent rules with only 12.4% redundancy, while our GreedyRuleCF algorithm always generated globally consistent rules without any redundant predicates.</w:t>
+        <w:t xml:space="preserve"> often return rules lacking global consistency. Specifically, </w:t>
+      </w:r>
+      <w:proofErr w:type="spellStart"/>
+      <w:r>
+        <w:rPr>
+          <w:rFonts w:cstheme="minorHAnsi"/>
+        </w:rPr>
+        <w:t>MinSetCover</w:t>
+      </w:r>
+      <w:proofErr w:type="spellEnd"/>
+      <w:r>
+        <w:rPr>
+          <w:rFonts w:cstheme="minorHAnsi"/>
+        </w:rPr>
+        <w:t xml:space="preserve"> had a 97.4% inconsistency rate for the </w:t>
+      </w:r>
+      <w:proofErr w:type="gramStart"/>
+      <w:r>
+        <w:rPr>
+          <w:rFonts w:cstheme="minorHAnsi"/>
+        </w:rPr>
+        <w:t>Adult</w:t>
+      </w:r>
+      <w:proofErr w:type="gramEnd"/>
+      <w:r>
+        <w:rPr>
+          <w:rFonts w:cstheme="minorHAnsi"/>
+        </w:rPr>
+        <w:t xml:space="preserve"> dataset, and Anchor produced rules with redundant predicates 87.0% of the time. Our </w:t>
+      </w:r>
+      <w:proofErr w:type="spellStart"/>
+      <w:r>
+        <w:rPr>
+          <w:rFonts w:cstheme="minorHAnsi"/>
+        </w:rPr>
+        <w:t>GeneticRuleCF</w:t>
+      </w:r>
+      <w:proofErr w:type="spellEnd"/>
+      <w:r>
+        <w:rPr>
+          <w:rFonts w:cstheme="minorHAnsi"/>
+        </w:rPr>
+        <w:t xml:space="preserve"> algorithm, on the other hand, always produced globally consistent rules with only 12.4% redundancy, while our </w:t>
+      </w:r>
+      <w:proofErr w:type="spellStart"/>
+      <w:r>
+        <w:rPr>
+          <w:rFonts w:cstheme="minorHAnsi"/>
+        </w:rPr>
+        <w:t>GreedyRuleCF</w:t>
+      </w:r>
+      <w:proofErr w:type="spellEnd"/>
+      <w:r>
+        <w:rPr>
+          <w:rFonts w:cstheme="minorHAnsi"/>
+        </w:rPr>
+        <w:t xml:space="preserve"> algorithm always generated globally consistent rules without any redundant predicates.</w:t>
       </w:r>
     </w:p>
     <w:p>
@@ -445,7 +660,49 @@
         <w:rPr>
           <w:rFonts w:cstheme="minorHAnsi"/>
         </w:rPr>
-        <w:t xml:space="preserve">(3) We describe three algorithms: GeneticRule, GeneticRuleCF, and GreedyRuleCF for generating </w:t>
+        <w:t xml:space="preserve">(3) We describe three algorithms: </w:t>
+      </w:r>
+      <w:proofErr w:type="spellStart"/>
+      <w:r>
+        <w:rPr>
+          <w:rFonts w:cstheme="minorHAnsi"/>
+        </w:rPr>
+        <w:t>GeneticRule</w:t>
+      </w:r>
+      <w:proofErr w:type="spellEnd"/>
+      <w:r>
+        <w:rPr>
+          <w:rFonts w:cstheme="minorHAnsi"/>
+        </w:rPr>
+        <w:t xml:space="preserve">, </w:t>
+      </w:r>
+      <w:proofErr w:type="spellStart"/>
+      <w:r>
+        <w:rPr>
+          <w:rFonts w:cstheme="minorHAnsi"/>
+        </w:rPr>
+        <w:t>GeneticRuleCF</w:t>
+      </w:r>
+      <w:proofErr w:type="spellEnd"/>
+      <w:r>
+        <w:rPr>
+          <w:rFonts w:cstheme="minorHAnsi"/>
+        </w:rPr>
+        <w:t xml:space="preserve">, and </w:t>
+      </w:r>
+      <w:proofErr w:type="spellStart"/>
+      <w:r>
+        <w:rPr>
+          <w:rFonts w:cstheme="minorHAnsi"/>
+        </w:rPr>
+        <w:t>GreedyRuleCF</w:t>
+      </w:r>
+      <w:proofErr w:type="spellEnd"/>
+      <w:r>
+        <w:rPr>
+          <w:rFonts w:cstheme="minorHAnsi"/>
+        </w:rPr>
+        <w:t xml:space="preserve"> for generating </w:t>
       </w:r>
       <w:r>
         <w:rPr>
@@ -471,7 +728,63 @@
         <w:rPr>
           <w:rFonts w:cstheme="minorHAnsi"/>
         </w:rPr>
-        <w:t>(4) We conduct an extensive experimental evaluation of GeneticRule, GeneticRuleCF, and GreedyRuleCF algorithms, and compare them with Anchor and MinSetCover. Section 5.</w:t>
+        <w:t xml:space="preserve">(4) We conduct an extensive experimental evaluation of </w:t>
+      </w:r>
+      <w:proofErr w:type="spellStart"/>
+      <w:r>
+        <w:rPr>
+          <w:rFonts w:cstheme="minorHAnsi"/>
+        </w:rPr>
+        <w:t>GeneticRule</w:t>
+      </w:r>
+      <w:proofErr w:type="spellEnd"/>
+      <w:r>
+        <w:rPr>
+          <w:rFonts w:cstheme="minorHAnsi"/>
+        </w:rPr>
+        <w:t xml:space="preserve">, </w:t>
+      </w:r>
+      <w:proofErr w:type="spellStart"/>
+      <w:r>
+        <w:rPr>
+          <w:rFonts w:cstheme="minorHAnsi"/>
+        </w:rPr>
+        <w:t>GeneticRuleCF</w:t>
+      </w:r>
+      <w:proofErr w:type="spellEnd"/>
+      <w:r>
+        <w:rPr>
+          <w:rFonts w:cstheme="minorHAnsi"/>
+        </w:rPr>
+        <w:t xml:space="preserve">, and </w:t>
+      </w:r>
+      <w:proofErr w:type="spellStart"/>
+      <w:r>
+        <w:rPr>
+          <w:rFonts w:cstheme="minorHAnsi"/>
+        </w:rPr>
+        <w:t>GreedyRuleCF</w:t>
+      </w:r>
+      <w:proofErr w:type="spellEnd"/>
+      <w:r>
+        <w:rPr>
+          <w:rFonts w:cstheme="minorHAnsi"/>
+        </w:rPr>
+        <w:t xml:space="preserve"> algorithms, and compare them with Anchor and </w:t>
+      </w:r>
+      <w:proofErr w:type="spellStart"/>
+      <w:r>
+        <w:rPr>
+          <w:rFonts w:cstheme="minorHAnsi"/>
+        </w:rPr>
+        <w:t>MinSetCover</w:t>
+      </w:r>
+      <w:proofErr w:type="spellEnd"/>
+      <w:r>
+        <w:rPr>
+          <w:rFonts w:cstheme="minorHAnsi"/>
+        </w:rPr>
+        <w:t>. Section 5.</w:t>
       </w:r>
     </w:p>
     <w:p>
@@ -657,7 +970,6 @@
               <w:rPr>
                 <w:rFonts w:cstheme="minorHAnsi"/>
               </w:rPr>
-              <w:lastRenderedPageBreak/>
               <w:t xml:space="preserve">Define Inst = </w:t>
             </w:r>
             <w:r>
@@ -961,7 +1273,14 @@
               <w:rPr>
                 <w:rFonts w:cstheme="minorHAnsi"/>
               </w:rPr>
-              <w:t>, …, x</w:t>
+              <w:t xml:space="preserve">, …, </w:t>
+            </w:r>
+            <w:proofErr w:type="spellStart"/>
+            <w:r>
+              <w:rPr>
+                <w:rFonts w:cstheme="minorHAnsi"/>
+              </w:rPr>
+              <w:t>x</w:t>
             </w:r>
             <w:r>
               <w:rPr>
@@ -970,6 +1289,7 @@
               </w:rPr>
               <w:t>m</w:t>
             </w:r>
+            <w:proofErr w:type="spellEnd"/>
             <w:r>
               <w:rPr>
                 <w:rFonts w:cstheme="minorHAnsi"/>
@@ -1300,7 +1620,14 @@
         <w:rPr>
           <w:rFonts w:cstheme="minorHAnsi"/>
         </w:rPr>
-        <w:t>} where R(x) = RC</w:t>
+        <w:t xml:space="preserve">} where </w:t>
+      </w:r>
+      <w:r>
+        <w:rPr>
+          <w:rFonts w:cstheme="minorHAnsi"/>
+        </w:rPr>
+        <w:lastRenderedPageBreak/>
+        <w:t>R(x) = RC</w:t>
       </w:r>
       <w:r>
         <w:rPr>
@@ -1327,6 +1654,7 @@
         </w:rPr>
         <w:t xml:space="preserve"> · · · </w:t>
       </w:r>
+      <w:proofErr w:type="gramStart"/>
       <w:r>
         <w:rPr>
           <w:rFonts w:ascii="Cambria Math" w:hAnsi="Cambria Math" w:cs="Cambria Math"/>
@@ -1343,7 +1671,14 @@
         <w:rPr>
           <w:rFonts w:cstheme="minorHAnsi"/>
         </w:rPr>
-        <w:t xml:space="preserve"> -RC</w:t>
+        <w:t xml:space="preserve"> -</w:t>
+      </w:r>
+      <w:proofErr w:type="gramEnd"/>
+      <w:r>
+        <w:rPr>
+          <w:rFonts w:cstheme="minorHAnsi"/>
+        </w:rPr>
+        <w:t>RC</w:t>
       </w:r>
       <w:r>
         <w:rPr>
@@ -1437,7 +1772,21 @@
         <w:rPr>
           <w:rFonts w:cstheme="minorHAnsi"/>
         </w:rPr>
-        <w:t>Instances with the "undesired" label have C(xi) &lt;= 0.5. As suggested by Rudin and Shaposhnik, for a rule R to elucidate the undesired outcome of xi, it should satisfy:</w:t>
+        <w:t xml:space="preserve">Instances with the "undesired" label have C(xi) &lt;= 0.5. As suggested by Rudin and </w:t>
+      </w:r>
+      <w:proofErr w:type="spellStart"/>
+      <w:r>
+        <w:rPr>
+          <w:rFonts w:cstheme="minorHAnsi"/>
+        </w:rPr>
+        <w:t>Shaposhnik</w:t>
+      </w:r>
+      <w:proofErr w:type="spellEnd"/>
+      <w:r>
+        <w:rPr>
+          <w:rFonts w:cstheme="minorHAnsi"/>
+        </w:rPr>
+        <w:t>, for a rule R to elucidate the undesired outcome of xi, it should satisfy:</w:t>
       </w:r>
     </w:p>
     <w:p>
@@ -1668,7 +2017,14 @@
         <w:rPr>
           <w:rFonts w:cstheme="minorHAnsi"/>
         </w:rPr>
-        <w:t>The paper identifies a trivial rule, R</w:t>
+        <w:t xml:space="preserve">The paper identifies a trivial rule, </w:t>
+      </w:r>
+      <w:proofErr w:type="spellStart"/>
+      <w:r>
+        <w:rPr>
+          <w:rFonts w:cstheme="minorHAnsi"/>
+        </w:rPr>
+        <w:t>R</w:t>
       </w:r>
       <w:r>
         <w:rPr>
@@ -1677,6 +2033,7 @@
         </w:rPr>
         <w:t>triv</w:t>
       </w:r>
+      <w:proofErr w:type="spellEnd"/>
       <w:r>
         <w:rPr>
           <w:rFonts w:cstheme="minorHAnsi"/>
@@ -1758,7 +2115,14 @@
         <w:rPr>
           <w:rFonts w:cstheme="minorHAnsi"/>
         </w:rPr>
-        <w:t>, …, x</w:t>
+        <w:t xml:space="preserve">, …, </w:t>
+      </w:r>
+      <w:proofErr w:type="spellStart"/>
+      <w:r>
+        <w:rPr>
+          <w:rFonts w:cstheme="minorHAnsi"/>
+        </w:rPr>
+        <w:t>x</w:t>
       </w:r>
       <w:r>
         <w:rPr>
@@ -1767,6 +2131,7 @@
         </w:rPr>
         <w:t>m</w:t>
       </w:r>
+      <w:proofErr w:type="spellEnd"/>
       <w:r>
         <w:rPr>
           <w:rFonts w:cstheme="minorHAnsi"/>
@@ -1898,7 +2263,21 @@
         <w:rPr>
           <w:rFonts w:cstheme="minorHAnsi"/>
         </w:rPr>
-        <w:t xml:space="preserve"> noted that certain methods, such as MinSetCover and Anchor, might not always uphold global consistency.</w:t>
+        <w:t xml:space="preserve"> noted that certain methods, such as </w:t>
+      </w:r>
+      <w:proofErr w:type="spellStart"/>
+      <w:r>
+        <w:rPr>
+          <w:rFonts w:cstheme="minorHAnsi"/>
+        </w:rPr>
+        <w:t>MinSetCover</w:t>
+      </w:r>
+      <w:proofErr w:type="spellEnd"/>
+      <w:r>
+        <w:rPr>
+          <w:rFonts w:cstheme="minorHAnsi"/>
+        </w:rPr>
+        <w:t xml:space="preserve"> and Anchor, might not always uphold global consistency.</w:t>
       </w:r>
     </w:p>
     <w:p>
@@ -1956,7 +2335,14 @@
         <w:rPr>
           <w:rFonts w:cstheme="minorHAnsi"/>
         </w:rPr>
-        <w:t>Given an instance xi with and undesired outcome, a counterfactual explanation x</w:t>
+        <w:t xml:space="preserve">Given an instance xi with and undesired outcome, a counterfactual explanation </w:t>
+      </w:r>
+      <w:proofErr w:type="spellStart"/>
+      <w:r>
+        <w:rPr>
+          <w:rFonts w:cstheme="minorHAnsi"/>
+        </w:rPr>
+        <w:t>x</w:t>
       </w:r>
       <w:r>
         <w:rPr>
@@ -1965,6 +2351,7 @@
         </w:rPr>
         <w:t>cf</w:t>
       </w:r>
+      <w:proofErr w:type="spellEnd"/>
       <w:r>
         <w:rPr>
           <w:rFonts w:cstheme="minorHAnsi"/>
@@ -1995,7 +2382,14 @@
         <w:rPr>
           <w:rFonts w:cstheme="minorHAnsi"/>
         </w:rPr>
-        <w:t xml:space="preserve"> x</w:t>
+        <w:t xml:space="preserve"> </w:t>
+      </w:r>
+      <w:proofErr w:type="spellStart"/>
+      <w:r>
+        <w:rPr>
+          <w:rFonts w:cstheme="minorHAnsi"/>
+        </w:rPr>
+        <w:t>x</w:t>
       </w:r>
       <w:r>
         <w:rPr>
@@ -2004,6 +2398,7 @@
         </w:rPr>
         <w:t>cf</w:t>
       </w:r>
+      <w:proofErr w:type="spellEnd"/>
       <w:r>
         <w:rPr>
           <w:rFonts w:cstheme="minorHAnsi"/>
@@ -2049,8 +2444,14 @@
         <w:rPr>
           <w:rFonts w:cstheme="minorHAnsi"/>
         </w:rPr>
-        <w:lastRenderedPageBreak/>
-        <w:t>- Plausibility dictates how new values in x</w:t>
+        <w:t xml:space="preserve">- Plausibility dictates how new values in </w:t>
+      </w:r>
+      <w:proofErr w:type="spellStart"/>
+      <w:r>
+        <w:rPr>
+          <w:rFonts w:cstheme="minorHAnsi"/>
+        </w:rPr>
+        <w:t>x</w:t>
       </w:r>
       <w:r>
         <w:rPr>
@@ -2059,6 +2460,7 @@
         </w:rPr>
         <w:t>cf</w:t>
       </w:r>
+      <w:proofErr w:type="spellEnd"/>
       <w:r>
         <w:rPr>
           <w:rFonts w:cstheme="minorHAnsi"/>
@@ -2091,7 +2493,14 @@
         <w:rPr>
           <w:rFonts w:cstheme="minorHAnsi"/>
         </w:rPr>
-        <w:t>P(x</w:t>
+        <w:t>P(</w:t>
+      </w:r>
+      <w:proofErr w:type="spellStart"/>
+      <w:r>
+        <w:rPr>
+          <w:rFonts w:cstheme="minorHAnsi"/>
+        </w:rPr>
+        <w:t>x</w:t>
       </w:r>
       <w:r>
         <w:rPr>
@@ -2100,6 +2509,7 @@
         </w:rPr>
         <w:t>cf</w:t>
       </w:r>
+      <w:proofErr w:type="spellEnd"/>
       <w:r>
         <w:rPr>
           <w:rFonts w:cstheme="minorHAnsi"/>
@@ -2166,20 +2576,49 @@
         <w:rPr>
           <w:rFonts w:cstheme="minorHAnsi"/>
         </w:rPr>
-        <w:t xml:space="preserve"> Φ0, where Φ</w:t>
+        <w:t xml:space="preserve"> Φ0, where </w:t>
+      </w:r>
+      <w:proofErr w:type="spellStart"/>
+      <w:r>
+        <w:rPr>
+          <w:rFonts w:cstheme="minorHAnsi"/>
+        </w:rPr>
+        <w:t>Φ</w:t>
       </w:r>
       <w:r>
         <w:rPr>
           <w:rFonts w:cstheme="minorHAnsi"/>
           <w:vertAlign w:val="subscript"/>
         </w:rPr>
-        <w:t xml:space="preserve">i </w:t>
-      </w:r>
-      <w:r>
-        <w:rPr>
-          <w:rFonts w:cstheme="minorHAnsi"/>
-        </w:rPr>
-        <w:t>is a predicate over the features of xi and xcf.</w:t>
+        <w:t>i</w:t>
+      </w:r>
+      <w:proofErr w:type="spellEnd"/>
+      <w:r>
+        <w:rPr>
+          <w:rFonts w:cstheme="minorHAnsi"/>
+          <w:vertAlign w:val="subscript"/>
+        </w:rPr>
+        <w:t xml:space="preserve"> </w:t>
+      </w:r>
+      <w:r>
+        <w:rPr>
+          <w:rFonts w:cstheme="minorHAnsi"/>
+        </w:rPr>
+        <w:t xml:space="preserve">is a predicate over the features of xi and </w:t>
+      </w:r>
+      <w:proofErr w:type="spellStart"/>
+      <w:r>
+        <w:rPr>
+          <w:rFonts w:cstheme="minorHAnsi"/>
+        </w:rPr>
+        <w:t>xcf</w:t>
+      </w:r>
+      <w:proofErr w:type="spellEnd"/>
+      <w:r>
+        <w:rPr>
+          <w:rFonts w:cstheme="minorHAnsi"/>
+        </w:rPr>
+        <w:t>.</w:t>
       </w:r>
       <w:r>
         <w:rPr>
@@ -2208,7 +2647,14 @@
         <w:rPr>
           <w:rFonts w:cstheme="minorHAnsi"/>
         </w:rPr>
-        <w:t>e.g., Feasibility:  gender</w:t>
+        <w:t xml:space="preserve">e.g., Feasibility:  </w:t>
+      </w:r>
+      <w:proofErr w:type="spellStart"/>
+      <w:r>
+        <w:rPr>
+          <w:rFonts w:cstheme="minorHAnsi"/>
+        </w:rPr>
+        <w:t>gender</w:t>
       </w:r>
       <w:r>
         <w:rPr>
@@ -2217,11 +2663,19 @@
         </w:rPr>
         <w:t>CF</w:t>
       </w:r>
-      <w:r>
-        <w:rPr>
-          <w:rFonts w:cstheme="minorHAnsi"/>
-        </w:rPr>
-        <w:t xml:space="preserve"> = gender</w:t>
+      <w:proofErr w:type="spellEnd"/>
+      <w:r>
+        <w:rPr>
+          <w:rFonts w:cstheme="minorHAnsi"/>
+        </w:rPr>
+        <w:t xml:space="preserve"> = </w:t>
+      </w:r>
+      <w:proofErr w:type="spellStart"/>
+      <w:r>
+        <w:rPr>
+          <w:rFonts w:cstheme="minorHAnsi"/>
+        </w:rPr>
+        <w:t>gender</w:t>
       </w:r>
       <w:r>
         <w:rPr>
@@ -2230,6 +2684,7 @@
         </w:rPr>
         <w:t>i</w:t>
       </w:r>
+      <w:proofErr w:type="spellEnd"/>
     </w:p>
     <w:p>
       <w:pPr>
@@ -2347,7 +2802,14 @@
         <w:rPr>
           <w:rFonts w:cstheme="minorHAnsi"/>
         </w:rPr>
-        <w:t xml:space="preserve"> and x</w:t>
+        <w:t xml:space="preserve"> and </w:t>
+      </w:r>
+      <w:proofErr w:type="spellStart"/>
+      <w:r>
+        <w:rPr>
+          <w:rFonts w:cstheme="minorHAnsi"/>
+        </w:rPr>
+        <w:t>x</w:t>
       </w:r>
       <w:r>
         <w:rPr>
@@ -2356,11 +2818,20 @@
         </w:rPr>
         <w:t>cf</w:t>
       </w:r>
-      <w:r>
-        <w:rPr>
-          <w:rFonts w:cstheme="minorHAnsi"/>
-        </w:rPr>
-        <w:t xml:space="preserve"> can be quantified using a distance function d</w:t>
+      <w:proofErr w:type="spellEnd"/>
+      <w:r>
+        <w:rPr>
+          <w:rFonts w:cstheme="minorHAnsi"/>
+        </w:rPr>
+        <w:t xml:space="preserve"> can be quantified using a distance function </w:t>
+      </w:r>
+      <w:proofErr w:type="spellStart"/>
+      <w:proofErr w:type="gramStart"/>
+      <w:r>
+        <w:rPr>
+          <w:rFonts w:cstheme="minorHAnsi"/>
+        </w:rPr>
+        <w:t>d</w:t>
       </w:r>
       <w:r>
         <w:rPr>
@@ -2369,11 +2840,19 @@
         </w:rPr>
         <w:t>IST</w:t>
       </w:r>
-      <w:r>
-        <w:rPr>
-          <w:rFonts w:cstheme="minorHAnsi"/>
-        </w:rPr>
-        <w:t>(x, x’)</w:t>
+      <w:proofErr w:type="spellEnd"/>
+      <w:r>
+        <w:rPr>
+          <w:rFonts w:cstheme="minorHAnsi"/>
+        </w:rPr>
+        <w:t>(</w:t>
+      </w:r>
+      <w:proofErr w:type="gramEnd"/>
+      <w:r>
+        <w:rPr>
+          <w:rFonts w:cstheme="minorHAnsi"/>
+        </w:rPr>
+        <w:t>x, x’)</w:t>
       </w:r>
     </w:p>
     <w:p>
@@ -2391,7 +2870,16 @@
         <w:rPr>
           <w:rFonts w:cstheme="minorHAnsi"/>
         </w:rPr>
-        <w:t>A counterfactual explanation system takes as input an instance xi, a PLAF constraint P(x), and a distance function d</w:t>
+        <w:lastRenderedPageBreak/>
+        <w:t xml:space="preserve">A counterfactual explanation system takes as input an instance xi, a PLAF constraint P(x), and a distance function </w:t>
+      </w:r>
+      <w:proofErr w:type="spellStart"/>
+      <w:proofErr w:type="gramStart"/>
+      <w:r>
+        <w:rPr>
+          <w:rFonts w:cstheme="minorHAnsi"/>
+        </w:rPr>
+        <w:t>d</w:t>
       </w:r>
       <w:r>
         <w:rPr>
@@ -2400,11 +2888,19 @@
         </w:rPr>
         <w:t>IST</w:t>
       </w:r>
-      <w:r>
-        <w:rPr>
-          <w:rFonts w:cstheme="minorHAnsi"/>
-        </w:rPr>
-        <w:t>(x, x’). It outputs a ranked list of counterfactuals based on their proximity to xi.</w:t>
+      <w:proofErr w:type="spellEnd"/>
+      <w:r>
+        <w:rPr>
+          <w:rFonts w:cstheme="minorHAnsi"/>
+        </w:rPr>
+        <w:t>(</w:t>
+      </w:r>
+      <w:proofErr w:type="gramEnd"/>
+      <w:r>
+        <w:rPr>
+          <w:rFonts w:cstheme="minorHAnsi"/>
+        </w:rPr>
+        <w:t>x, x’). It outputs a ranked list of counterfactuals based on their proximity to xi.</w:t>
       </w:r>
     </w:p>
     <w:p>
@@ -2824,7 +3320,14 @@
         <w:rPr>
           <w:rFonts w:cstheme="minorHAnsi"/>
         </w:rPr>
-        <w:t>′) ≤ 0.5).  Also Given R(x</w:t>
+        <w:t>′) ≤ 0.5).  Also Given R(</w:t>
+      </w:r>
+      <w:proofErr w:type="spellStart"/>
+      <w:r>
+        <w:rPr>
+          <w:rFonts w:cstheme="minorHAnsi"/>
+        </w:rPr>
+        <w:t>x</w:t>
       </w:r>
       <w:r>
         <w:rPr>
@@ -2833,6 +3336,7 @@
         </w:rPr>
         <w:t>cf</w:t>
       </w:r>
+      <w:proofErr w:type="spellEnd"/>
       <w:r>
         <w:rPr>
           <w:rFonts w:cstheme="minorHAnsi"/>
@@ -2940,7 +3444,14 @@
         <w:rPr>
           <w:rFonts w:cstheme="minorHAnsi"/>
         </w:rPr>
-        <w:t>′) = R(x</w:t>
+        <w:t>′) = R(</w:t>
+      </w:r>
+      <w:proofErr w:type="spellStart"/>
+      <w:r>
+        <w:rPr>
+          <w:rFonts w:cstheme="minorHAnsi"/>
+        </w:rPr>
+        <w:t>x</w:t>
       </w:r>
       <w:r>
         <w:rPr>
@@ -2949,6 +3460,7 @@
         </w:rPr>
         <w:t>cf</w:t>
       </w:r>
+      <w:proofErr w:type="spellEnd"/>
       <w:r>
         <w:rPr>
           <w:rFonts w:cstheme="minorHAnsi"/>
@@ -3470,7 +3982,14 @@
         <w:rPr>
           <w:rFonts w:cstheme="minorHAnsi"/>
         </w:rPr>
-        <w:t>Proof. If R and R</w:t>
+        <w:t xml:space="preserve">Proof. If R and </w:t>
+      </w:r>
+      <w:proofErr w:type="spellStart"/>
+      <w:r>
+        <w:rPr>
+          <w:rFonts w:cstheme="minorHAnsi"/>
+        </w:rPr>
+        <w:t>R</w:t>
       </w:r>
       <w:r>
         <w:rPr>
@@ -3479,11 +3998,19 @@
         </w:rPr>
         <w:t>xcf</w:t>
       </w:r>
-      <w:r>
-        <w:rPr>
-          <w:rFonts w:cstheme="minorHAnsi"/>
-        </w:rPr>
-        <w:t>, m does not share any common rule component, then R</w:t>
+      <w:proofErr w:type="spellEnd"/>
+      <w:r>
+        <w:rPr>
+          <w:rFonts w:cstheme="minorHAnsi"/>
+        </w:rPr>
+        <w:t xml:space="preserve">, m does not share any common rule component, then </w:t>
+      </w:r>
+      <w:proofErr w:type="spellStart"/>
+      <w:r>
+        <w:rPr>
+          <w:rFonts w:cstheme="minorHAnsi"/>
+        </w:rPr>
+        <w:t>R</w:t>
       </w:r>
       <w:r>
         <w:rPr>
@@ -3492,6 +4019,7 @@
         </w:rPr>
         <w:t>xcf</w:t>
       </w:r>
+      <w:proofErr w:type="spellEnd"/>
       <w:r>
         <w:rPr>
           <w:rFonts w:cstheme="minorHAnsi"/>
@@ -3667,6 +4195,7 @@
         </w:rPr>
         <w:t xml:space="preserve"> (</w:t>
       </w:r>
+      <w:proofErr w:type="gramStart"/>
       <w:r>
         <w:rPr>
           <w:rFonts w:ascii="Cambria Math" w:hAnsi="Cambria Math" w:cs="Cambria Math"/>
@@ -3677,7 +4206,14 @@
         <w:rPr>
           <w:rFonts w:cstheme="minorHAnsi"/>
         </w:rPr>
-        <w:t xml:space="preserve"> ′) associated with the rule </w:t>
+        <w:t xml:space="preserve"> ′)</w:t>
+      </w:r>
+      <w:proofErr w:type="gramEnd"/>
+      <w:r>
+        <w:rPr>
+          <w:rFonts w:cstheme="minorHAnsi"/>
+        </w:rPr>
+        <w:t xml:space="preserve"> associated with the rule </w:t>
       </w:r>
       <w:r>
         <w:rPr>
@@ -3829,7 +4365,14 @@
         <w:rPr>
           <w:rFonts w:cstheme="minorHAnsi"/>
         </w:rPr>
-        <w:t>, compute the dual R</w:t>
+        <w:t xml:space="preserve">, compute the dual </w:t>
+      </w:r>
+      <w:proofErr w:type="spellStart"/>
+      <w:r>
+        <w:rPr>
+          <w:rFonts w:cstheme="minorHAnsi"/>
+        </w:rPr>
+        <w:t>R</w:t>
       </w:r>
       <w:r>
         <w:rPr>
@@ -3838,6 +4381,7 @@
         </w:rPr>
         <w:t>xcf</w:t>
       </w:r>
+      <w:proofErr w:type="spellEnd"/>
       <w:r>
         <w:rPr>
           <w:rFonts w:cstheme="minorHAnsi"/>
@@ -3976,7 +4520,21 @@
         <w:rPr>
           <w:rFonts w:cstheme="minorHAnsi"/>
         </w:rPr>
-        <w:t>e.g., xi = (Age = 50, AccNum = 4, Income = 500, Debt = 10k) =&gt; “</w:t>
+        <w:t xml:space="preserve">e.g., xi = (Age = 50, </w:t>
+      </w:r>
+      <w:proofErr w:type="spellStart"/>
+      <w:r>
+        <w:rPr>
+          <w:rFonts w:cstheme="minorHAnsi"/>
+        </w:rPr>
+        <w:t>AccNum</w:t>
+      </w:r>
+      <w:proofErr w:type="spellEnd"/>
+      <w:r>
+        <w:rPr>
+          <w:rFonts w:cstheme="minorHAnsi"/>
+        </w:rPr>
+        <w:t xml:space="preserve"> = 4, Income = 500, Debt = 10k) =&gt; “</w:t>
       </w:r>
       <w:r>
         <w:rPr>
@@ -4010,7 +4568,21 @@
         <w:rPr>
           <w:rFonts w:cstheme="minorHAnsi"/>
         </w:rPr>
-        <w:t>Step1. (Current) R = (Age &lt;= 50) ^ (AccNum &gt;= 4)</w:t>
+        <w:t>Step1. (Current) R = (Age &lt;= 50) ^ (</w:t>
+      </w:r>
+      <w:proofErr w:type="spellStart"/>
+      <w:r>
+        <w:rPr>
+          <w:rFonts w:cstheme="minorHAnsi"/>
+        </w:rPr>
+        <w:t>AccNum</w:t>
+      </w:r>
+      <w:proofErr w:type="spellEnd"/>
+      <w:r>
+        <w:rPr>
+          <w:rFonts w:cstheme="minorHAnsi"/>
+        </w:rPr>
+        <w:t xml:space="preserve"> &gt;= 4)</w:t>
       </w:r>
     </w:p>
     <w:p>
@@ -4052,6 +4624,7 @@
         </w:rPr>
         <w:t xml:space="preserve">= (Age = 50, </w:t>
       </w:r>
+      <w:proofErr w:type="spellStart"/>
       <w:r>
         <w:rPr>
           <w:rFonts w:cstheme="minorHAnsi"/>
@@ -4059,66 +4632,9 @@
           <w:bCs/>
           <w:u w:val="single"/>
         </w:rPr>
-        <w:t>AccNum = 5, Income = 900</w:t>
-      </w:r>
-      <w:r>
-        <w:rPr>
-          <w:rFonts w:cstheme="minorHAnsi"/>
-        </w:rPr>
-        <w:t>, Debt = 10</w:t>
-      </w:r>
-      <w:r>
-        <w:rPr>
-          <w:rFonts w:ascii="Cambria Math" w:hAnsi="Cambria Math" w:cs="Cambria Math"/>
-        </w:rPr>
-        <w:t>𝑘</w:t>
-      </w:r>
-      <w:r>
-        <w:rPr>
-          <w:rFonts w:cstheme="minorHAnsi"/>
-        </w:rPr>
-        <w:t>) =&gt; “APPROVE”</w:t>
-      </w:r>
-    </w:p>
-    <w:p>
-      <w:pPr>
-        <w:pStyle w:val="ListParagraph"/>
-        <w:rPr>
-          <w:rFonts w:cstheme="minorHAnsi"/>
-        </w:rPr>
-      </w:pPr>
-      <w:r>
-        <w:rPr>
-          <w:rFonts w:cstheme="minorHAnsi"/>
-        </w:rPr>
-        <w:t xml:space="preserve">            </w:t>
-      </w:r>
-      <w:r>
-        <w:rPr>
-          <w:rFonts w:ascii="Cambria Math" w:hAnsi="Cambria Math" w:cs="Cambria Math"/>
-        </w:rPr>
-        <w:t>𝑥</w:t>
-      </w:r>
-      <w:r>
-        <w:rPr>
-          <w:rFonts w:ascii="Cambria Math" w:hAnsi="Cambria Math" w:cs="Cambria Math"/>
-          <w:vertAlign w:val="subscript"/>
-        </w:rPr>
-        <w:t>𝑐𝑓</w:t>
-      </w:r>
-      <w:r>
-        <w:rPr>
-          <w:rFonts w:cstheme="minorHAnsi"/>
-          <w:vertAlign w:val="subscript"/>
-        </w:rPr>
-        <w:t xml:space="preserve"> ,2 </w:t>
-      </w:r>
-      <w:r>
-        <w:rPr>
-          <w:rFonts w:cstheme="minorHAnsi"/>
-        </w:rPr>
-        <w:t xml:space="preserve">= (Age = 50, AccNum = 4, </w:t>
-      </w:r>
+        <w:t>AccNum</w:t>
+      </w:r>
+      <w:proofErr w:type="spellEnd"/>
       <w:r>
         <w:rPr>
           <w:rFonts w:cstheme="minorHAnsi"/>
@@ -4126,13 +4642,79 @@
           <w:bCs/>
           <w:u w:val="single"/>
         </w:rPr>
-        <w:t>Income = 600</w:t>
-      </w:r>
-      <w:r>
-        <w:rPr>
-          <w:rFonts w:cstheme="minorHAnsi"/>
-        </w:rPr>
-        <w:t xml:space="preserve">, </w:t>
+        <w:t xml:space="preserve"> = 5, Income = 900</w:t>
+      </w:r>
+      <w:r>
+        <w:rPr>
+          <w:rFonts w:cstheme="minorHAnsi"/>
+        </w:rPr>
+        <w:t>, Debt = 10</w:t>
+      </w:r>
+      <w:r>
+        <w:rPr>
+          <w:rFonts w:ascii="Cambria Math" w:hAnsi="Cambria Math" w:cs="Cambria Math"/>
+        </w:rPr>
+        <w:t>𝑘</w:t>
+      </w:r>
+      <w:r>
+        <w:rPr>
+          <w:rFonts w:cstheme="minorHAnsi"/>
+        </w:rPr>
+        <w:t>) =&gt; “APPROVE”</w:t>
+      </w:r>
+    </w:p>
+    <w:p>
+      <w:pPr>
+        <w:pStyle w:val="ListParagraph"/>
+        <w:rPr>
+          <w:rFonts w:cstheme="minorHAnsi"/>
+        </w:rPr>
+      </w:pPr>
+      <w:r>
+        <w:rPr>
+          <w:rFonts w:cstheme="minorHAnsi"/>
+        </w:rPr>
+        <w:t xml:space="preserve">            </w:t>
+      </w:r>
+      <w:r>
+        <w:rPr>
+          <w:rFonts w:ascii="Cambria Math" w:hAnsi="Cambria Math" w:cs="Cambria Math"/>
+        </w:rPr>
+        <w:t>𝑥</w:t>
+      </w:r>
+      <w:r>
+        <w:rPr>
+          <w:rFonts w:ascii="Cambria Math" w:hAnsi="Cambria Math" w:cs="Cambria Math"/>
+          <w:vertAlign w:val="subscript"/>
+        </w:rPr>
+        <w:t>𝑐𝑓</w:t>
+      </w:r>
+      <w:r>
+        <w:rPr>
+          <w:rFonts w:cstheme="minorHAnsi"/>
+          <w:vertAlign w:val="subscript"/>
+        </w:rPr>
+        <w:t xml:space="preserve"> ,2 </w:t>
+      </w:r>
+      <w:r>
+        <w:rPr>
+          <w:rFonts w:cstheme="minorHAnsi"/>
+        </w:rPr>
+        <w:t xml:space="preserve">= (Age = 50, </w:t>
+      </w:r>
+      <w:proofErr w:type="spellStart"/>
+      <w:r>
+        <w:rPr>
+          <w:rFonts w:cstheme="minorHAnsi"/>
+        </w:rPr>
+        <w:t>AccNum</w:t>
+      </w:r>
+      <w:proofErr w:type="spellEnd"/>
+      <w:r>
+        <w:rPr>
+          <w:rFonts w:cstheme="minorHAnsi"/>
+        </w:rPr>
+        <w:t xml:space="preserve"> = 4, </w:t>
       </w:r>
       <w:r>
         <w:rPr>
@@ -4141,358 +4723,497 @@
           <w:bCs/>
           <w:u w:val="single"/>
         </w:rPr>
-        <w:t>Debt = 2</w:t>
-      </w:r>
-      <w:r>
-        <w:rPr>
-          <w:rFonts w:ascii="Cambria Math" w:hAnsi="Cambria Math" w:cs="Cambria Math"/>
+        <w:t>Income = 600</w:t>
+      </w:r>
+      <w:r>
+        <w:rPr>
+          <w:rFonts w:cstheme="minorHAnsi"/>
+        </w:rPr>
+        <w:t xml:space="preserve">, </w:t>
+      </w:r>
+      <w:r>
+        <w:rPr>
+          <w:rFonts w:cstheme="minorHAnsi"/>
           <w:b/>
           <w:bCs/>
           <w:u w:val="single"/>
         </w:rPr>
-        <w:t>𝑘</w:t>
-      </w:r>
-      <w:r>
-        <w:rPr>
-          <w:rFonts w:cstheme="minorHAnsi"/>
-        </w:rPr>
-        <w:t>) =&gt; “APPROVE”</w:t>
-      </w:r>
-    </w:p>
-    <w:p>
-      <w:pPr>
-        <w:pStyle w:val="ListParagraph"/>
-        <w:rPr>
-          <w:rFonts w:cstheme="minorHAnsi"/>
-        </w:rPr>
-      </w:pPr>
-      <w:r>
-        <w:rPr>
-          <w:rFonts w:cstheme="minorHAnsi"/>
-        </w:rPr>
-        <w:t>Step3. R</w:t>
-      </w:r>
-      <w:r>
-        <w:rPr>
-          <w:rFonts w:cstheme="minorHAnsi"/>
-          <w:vertAlign w:val="subscript"/>
-        </w:rPr>
-        <w:t>xcf, 1</w:t>
-      </w:r>
-      <w:r>
-        <w:rPr>
-          <w:rFonts w:cstheme="minorHAnsi"/>
-        </w:rPr>
-        <w:t xml:space="preserve"> = (AccNum ≤ 4) </w:t>
-      </w:r>
-      <w:r>
-        <w:rPr>
-          <w:rFonts w:ascii="Cambria Math" w:hAnsi="Cambria Math" w:cs="Cambria Math"/>
-        </w:rPr>
-        <w:t>∨</w:t>
-      </w:r>
-      <w:r>
-        <w:rPr>
-          <w:rFonts w:cstheme="minorHAnsi"/>
-        </w:rPr>
-        <w:t xml:space="preserve"> (Income ≤ 500)</w:t>
-      </w:r>
-    </w:p>
-    <w:p>
-      <w:pPr>
-        <w:pStyle w:val="ListParagraph"/>
-        <w:rPr>
-          <w:rFonts w:cstheme="minorHAnsi"/>
-        </w:rPr>
-      </w:pPr>
-      <w:r>
-        <w:rPr>
-          <w:rFonts w:cstheme="minorHAnsi"/>
-        </w:rPr>
-        <w:t xml:space="preserve">            R</w:t>
-      </w:r>
-      <w:r>
-        <w:rPr>
-          <w:rFonts w:cstheme="minorHAnsi"/>
-          <w:vertAlign w:val="subscript"/>
-        </w:rPr>
-        <w:t xml:space="preserve">xcf, 2 </w:t>
-      </w:r>
-      <w:r>
-        <w:rPr>
-          <w:rFonts w:cstheme="minorHAnsi"/>
-        </w:rPr>
-        <w:t xml:space="preserve">= (Income ≤ 500) </w:t>
-      </w:r>
-      <w:r>
-        <w:rPr>
-          <w:rFonts w:ascii="Cambria Math" w:hAnsi="Cambria Math" w:cs="Cambria Math"/>
-        </w:rPr>
-        <w:t>∨</w:t>
-      </w:r>
-      <w:r>
-        <w:rPr>
-          <w:rFonts w:cstheme="minorHAnsi"/>
-        </w:rPr>
-        <w:t xml:space="preserve"> (Debt ≥ 10</w:t>
-      </w:r>
-      <w:r>
-        <w:rPr>
-          <w:rFonts w:ascii="Cambria Math" w:hAnsi="Cambria Math" w:cs="Cambria Math"/>
-        </w:rPr>
-        <w:t>𝑘</w:t>
-      </w:r>
-      <w:r>
-        <w:rPr>
-          <w:rFonts w:cstheme="minorHAnsi"/>
-        </w:rPr>
-        <w:t>)</w:t>
-      </w:r>
-    </w:p>
-    <w:p>
-      <w:pPr>
-        <w:pStyle w:val="ListParagraph"/>
-        <w:rPr>
-          <w:rFonts w:cstheme="minorHAnsi"/>
-        </w:rPr>
-      </w:pPr>
-      <w:r>
-        <w:rPr>
-          <w:rFonts w:cstheme="minorHAnsi"/>
-        </w:rPr>
-        <w:t xml:space="preserve">Step4. </w:t>
-      </w:r>
-      <w:r>
-        <w:rPr>
-          <w:rFonts w:cstheme="minorHAnsi"/>
-        </w:rPr>
-        <w:t xml:space="preserve">R1 </w:t>
-      </w:r>
-      <w:r>
-        <w:rPr>
-          <w:rFonts w:cstheme="minorHAnsi"/>
-        </w:rPr>
-        <w:t>= (</w:t>
-      </w:r>
-      <w:r>
-        <w:rPr>
-          <w:rFonts w:cstheme="minorHAnsi"/>
-        </w:rPr>
-        <w:t xml:space="preserve">Age ≤ 50) </w:t>
-      </w:r>
-      <w:r>
-        <w:rPr>
-          <w:rFonts w:ascii="Cambria Math" w:hAnsi="Cambria Math" w:cs="Cambria Math"/>
-        </w:rPr>
-        <w:t>∧</w:t>
-      </w:r>
-      <w:r>
-        <w:rPr>
-          <w:rFonts w:cstheme="minorHAnsi"/>
-        </w:rPr>
-        <w:t xml:space="preserve"> (AccNum ≥ 4) </w:t>
-      </w:r>
-      <w:r>
-        <w:rPr>
-          <w:rFonts w:ascii="Cambria Math" w:hAnsi="Cambria Math" w:cs="Cambria Math"/>
-        </w:rPr>
-        <w:t>∧</w:t>
-      </w:r>
-      <w:r>
-        <w:rPr>
-          <w:rFonts w:cstheme="minorHAnsi"/>
-        </w:rPr>
-        <w:t xml:space="preserve"> (Income ≤ 500)</w:t>
-      </w:r>
-      <w:r>
-        <w:rPr>
-          <w:rFonts w:cstheme="minorHAnsi"/>
-        </w:rPr>
-        <w:t xml:space="preserve"> Cardinality = 3</w:t>
-      </w:r>
-    </w:p>
-    <w:p>
-      <w:pPr>
-        <w:pStyle w:val="ListParagraph"/>
-        <w:rPr>
-          <w:rFonts w:cstheme="minorHAnsi"/>
-        </w:rPr>
-      </w:pPr>
-      <w:r>
-        <w:rPr>
-          <w:rFonts w:cstheme="minorHAnsi"/>
-        </w:rPr>
-        <w:t xml:space="preserve">            </w:t>
-      </w:r>
-      <w:r>
-        <w:rPr>
-          <w:rFonts w:ascii="Cambria Math" w:hAnsi="Cambria Math" w:cs="Cambria Math"/>
-        </w:rPr>
-        <w:t>𝑅</w:t>
-      </w:r>
-      <w:r>
-        <w:rPr>
-          <w:rFonts w:cstheme="minorHAnsi"/>
-        </w:rPr>
-        <w:t xml:space="preserve">2 </w:t>
-      </w:r>
-      <w:r>
-        <w:rPr>
-          <w:rFonts w:cstheme="minorHAnsi"/>
-        </w:rPr>
-        <w:t>= (</w:t>
-      </w:r>
-      <w:r>
-        <w:rPr>
-          <w:rFonts w:cstheme="minorHAnsi"/>
-        </w:rPr>
-        <w:t xml:space="preserve">Age ≤ 50) </w:t>
-      </w:r>
-      <w:r>
-        <w:rPr>
-          <w:rFonts w:ascii="Cambria Math" w:hAnsi="Cambria Math" w:cs="Cambria Math"/>
-        </w:rPr>
-        <w:t>∧</w:t>
-      </w:r>
-      <w:r>
-        <w:rPr>
-          <w:rFonts w:cstheme="minorHAnsi"/>
-        </w:rPr>
-        <w:t xml:space="preserve"> (AccNum = 4) </w:t>
-      </w:r>
-      <w:r>
-        <w:rPr>
-          <w:rFonts w:ascii="Cambria Math" w:hAnsi="Cambria Math" w:cs="Cambria Math"/>
-        </w:rPr>
-        <w:t>∧</w:t>
-      </w:r>
-      <w:r>
-        <w:rPr>
-          <w:rFonts w:cstheme="minorHAnsi"/>
-        </w:rPr>
-        <w:t xml:space="preserve"> (Debt ≥ 10</w:t>
-      </w:r>
-      <w:r>
-        <w:rPr>
-          <w:rFonts w:ascii="Cambria Math" w:hAnsi="Cambria Math" w:cs="Cambria Math"/>
-        </w:rPr>
-        <w:t>𝑘</w:t>
-      </w:r>
-      <w:r>
-        <w:rPr>
-          <w:rFonts w:cstheme="minorHAnsi"/>
-        </w:rPr>
-        <w:t>)</w:t>
-      </w:r>
-      <w:r>
-        <w:rPr>
-          <w:rFonts w:cstheme="minorHAnsi"/>
-        </w:rPr>
-        <w:t xml:space="preserve"> Cardinality = 4</w:t>
-      </w:r>
-    </w:p>
-    <w:p>
-      <w:pPr>
-        <w:pStyle w:val="ListParagraph"/>
-        <w:rPr>
-          <w:rFonts w:cstheme="minorHAnsi"/>
-        </w:rPr>
-      </w:pPr>
-      <w:r>
-        <w:rPr>
-          <w:rFonts w:cstheme="minorHAnsi"/>
-        </w:rPr>
-        <w:tab/>
-        <w:t>* ‘=’ represents two rule component</w:t>
-      </w:r>
-      <w:r>
-        <w:rPr>
-          <w:rFonts w:cstheme="minorHAnsi"/>
-        </w:rPr>
-        <w:t xml:space="preserve"> AccNum≤4 and AccNum≥4</w:t>
-      </w:r>
-    </w:p>
-    <w:p>
-      <w:pPr>
-        <w:pStyle w:val="ListParagraph"/>
-        <w:rPr>
-          <w:rFonts w:cstheme="minorHAnsi"/>
-        </w:rPr>
-      </w:pPr>
-    </w:p>
-    <w:p>
-      <w:pPr>
-        <w:pStyle w:val="ListParagraph"/>
-        <w:numPr>
-          <w:ilvl w:val="0"/>
-          <w:numId w:val="3"/>
-        </w:numPr>
-        <w:rPr>
-          <w:rFonts w:cstheme="minorHAnsi"/>
-        </w:rPr>
-      </w:pPr>
-      <w:r>
-        <w:rPr>
-          <w:rFonts w:cstheme="minorHAnsi"/>
-        </w:rPr>
-        <w:t>ALGORITHMS</w:t>
-      </w:r>
-    </w:p>
-    <w:p>
-      <w:pPr>
-        <w:rPr>
-          <w:rFonts w:cstheme="minorHAnsi"/>
-        </w:rPr>
-      </w:pPr>
-      <w:r>
-        <w:rPr>
-          <w:rFonts w:cstheme="minorHAnsi"/>
-        </w:rPr>
-        <w:t xml:space="preserve">GeneticRule: This is a base-line algorithm, which explores the space of rule-based explanations using a genetic algorithm. It does not use counterfactuals. </w:t>
-      </w:r>
-    </w:p>
-    <w:p>
-      <w:pPr>
-        <w:rPr>
-          <w:rFonts w:cstheme="minorHAnsi"/>
-        </w:rPr>
-      </w:pPr>
-      <w:r>
-        <w:rPr>
-          <w:rFonts w:cstheme="minorHAnsi"/>
-        </w:rPr>
-        <w:t>GeneticRuleCF: This algorithm extends GeneticRule by using an oracle call to a counterfactual explanation system in order to generate and validate the rule-based explanations.</w:t>
-      </w:r>
-    </w:p>
-    <w:p>
-      <w:pPr>
-        <w:rPr>
-          <w:rFonts w:cstheme="minorHAnsi"/>
-        </w:rPr>
-      </w:pPr>
-      <w:r>
-        <w:rPr>
-          <w:rFonts w:cstheme="minorHAnsi"/>
-        </w:rPr>
-        <w:t>GreedyRuleCF This algorithm replaces the genetic search with a greedy search: we greedily expand only the rule with the smallest cardinality in the population, using the counterfactual explanation system as an oracle.</w:t>
-      </w:r>
-    </w:p>
-    <w:p>
-      <w:pPr>
-        <w:rPr>
-          <w:rFonts w:cstheme="minorHAnsi"/>
+        <w:t>Debt = 2</w:t>
+      </w:r>
+      <w:r>
+        <w:rPr>
+          <w:rFonts w:ascii="Cambria Math" w:hAnsi="Cambria Math" w:cs="Cambria Math"/>
           <w:b/>
           <w:bCs/>
           <w:u w:val="single"/>
         </w:rPr>
-      </w:pPr>
-      <w:r>
+        <w:t>𝑘</w:t>
+      </w:r>
+      <w:r>
+        <w:rPr>
+          <w:rFonts w:cstheme="minorHAnsi"/>
+        </w:rPr>
+        <w:t>) =&gt; “APPROVE”</w:t>
+      </w:r>
+    </w:p>
+    <w:p>
+      <w:pPr>
+        <w:pStyle w:val="ListParagraph"/>
+        <w:rPr>
+          <w:rFonts w:cstheme="minorHAnsi"/>
+        </w:rPr>
+      </w:pPr>
+      <w:r>
+        <w:rPr>
+          <w:rFonts w:cstheme="minorHAnsi"/>
+        </w:rPr>
+        <w:t xml:space="preserve">Step3. </w:t>
+      </w:r>
+      <w:proofErr w:type="spellStart"/>
+      <w:r>
+        <w:rPr>
+          <w:rFonts w:cstheme="minorHAnsi"/>
+        </w:rPr>
+        <w:t>R</w:t>
+      </w:r>
+      <w:r>
+        <w:rPr>
+          <w:rFonts w:cstheme="minorHAnsi"/>
+          <w:vertAlign w:val="subscript"/>
+        </w:rPr>
+        <w:t>xcf</w:t>
+      </w:r>
+      <w:proofErr w:type="spellEnd"/>
+      <w:r>
+        <w:rPr>
+          <w:rFonts w:cstheme="minorHAnsi"/>
+          <w:vertAlign w:val="subscript"/>
+        </w:rPr>
+        <w:t>, 1</w:t>
+      </w:r>
+      <w:r>
+        <w:rPr>
+          <w:rFonts w:cstheme="minorHAnsi"/>
+        </w:rPr>
+        <w:t xml:space="preserve"> = (</w:t>
+      </w:r>
+      <w:proofErr w:type="spellStart"/>
+      <w:r>
+        <w:rPr>
+          <w:rFonts w:cstheme="minorHAnsi"/>
+        </w:rPr>
+        <w:t>AccNum</w:t>
+      </w:r>
+      <w:proofErr w:type="spellEnd"/>
+      <w:r>
+        <w:rPr>
+          <w:rFonts w:cstheme="minorHAnsi"/>
+        </w:rPr>
+        <w:t xml:space="preserve"> ≤ 4) </w:t>
+      </w:r>
+      <w:r>
+        <w:rPr>
+          <w:rFonts w:ascii="Cambria Math" w:hAnsi="Cambria Math" w:cs="Cambria Math"/>
+        </w:rPr>
+        <w:t>∨</w:t>
+      </w:r>
+      <w:r>
+        <w:rPr>
+          <w:rFonts w:cstheme="minorHAnsi"/>
+        </w:rPr>
+        <w:t xml:space="preserve"> (Income ≤ 500)</w:t>
+      </w:r>
+    </w:p>
+    <w:p>
+      <w:pPr>
+        <w:pStyle w:val="ListParagraph"/>
+        <w:rPr>
+          <w:rFonts w:cstheme="minorHAnsi"/>
+        </w:rPr>
+      </w:pPr>
+      <w:r>
+        <w:rPr>
+          <w:rFonts w:cstheme="minorHAnsi"/>
+        </w:rPr>
+        <w:t xml:space="preserve">            </w:t>
+      </w:r>
+      <w:proofErr w:type="spellStart"/>
+      <w:r>
+        <w:rPr>
+          <w:rFonts w:cstheme="minorHAnsi"/>
+        </w:rPr>
+        <w:t>R</w:t>
+      </w:r>
+      <w:r>
+        <w:rPr>
+          <w:rFonts w:cstheme="minorHAnsi"/>
+          <w:vertAlign w:val="subscript"/>
+        </w:rPr>
+        <w:t>xcf</w:t>
+      </w:r>
+      <w:proofErr w:type="spellEnd"/>
+      <w:r>
+        <w:rPr>
+          <w:rFonts w:cstheme="minorHAnsi"/>
+          <w:vertAlign w:val="subscript"/>
+        </w:rPr>
+        <w:t xml:space="preserve">, 2 </w:t>
+      </w:r>
+      <w:r>
+        <w:rPr>
+          <w:rFonts w:cstheme="minorHAnsi"/>
+        </w:rPr>
+        <w:t xml:space="preserve">= (Income ≤ 500) </w:t>
+      </w:r>
+      <w:r>
+        <w:rPr>
+          <w:rFonts w:ascii="Cambria Math" w:hAnsi="Cambria Math" w:cs="Cambria Math"/>
+        </w:rPr>
+        <w:t>∨</w:t>
+      </w:r>
+      <w:r>
+        <w:rPr>
+          <w:rFonts w:cstheme="minorHAnsi"/>
+        </w:rPr>
+        <w:t xml:space="preserve"> (Debt ≥ 10</w:t>
+      </w:r>
+      <w:r>
+        <w:rPr>
+          <w:rFonts w:ascii="Cambria Math" w:hAnsi="Cambria Math" w:cs="Cambria Math"/>
+        </w:rPr>
+        <w:t>𝑘</w:t>
+      </w:r>
+      <w:r>
+        <w:rPr>
+          <w:rFonts w:cstheme="minorHAnsi"/>
+        </w:rPr>
+        <w:t>)</w:t>
+      </w:r>
+    </w:p>
+    <w:p>
+      <w:pPr>
+        <w:pStyle w:val="ListParagraph"/>
+        <w:rPr>
+          <w:rFonts w:cstheme="minorHAnsi"/>
+        </w:rPr>
+      </w:pPr>
+      <w:r>
+        <w:rPr>
+          <w:rFonts w:cstheme="minorHAnsi"/>
+        </w:rPr>
+        <w:t xml:space="preserve">Step4. </w:t>
+      </w:r>
+      <w:r>
+        <w:rPr>
+          <w:rFonts w:cstheme="minorHAnsi"/>
+        </w:rPr>
+        <w:t xml:space="preserve">R1 </w:t>
+      </w:r>
+      <w:r>
+        <w:rPr>
+          <w:rFonts w:cstheme="minorHAnsi"/>
+        </w:rPr>
+        <w:t>= (</w:t>
+      </w:r>
+      <w:r>
+        <w:rPr>
+          <w:rFonts w:cstheme="minorHAnsi"/>
+        </w:rPr>
+        <w:t xml:space="preserve">Age ≤ 50) </w:t>
+      </w:r>
+      <w:r>
+        <w:rPr>
+          <w:rFonts w:ascii="Cambria Math" w:hAnsi="Cambria Math" w:cs="Cambria Math"/>
+        </w:rPr>
+        <w:t>∧</w:t>
+      </w:r>
+      <w:r>
+        <w:rPr>
+          <w:rFonts w:cstheme="minorHAnsi"/>
+        </w:rPr>
+        <w:t xml:space="preserve"> (</w:t>
+      </w:r>
+      <w:proofErr w:type="spellStart"/>
+      <w:r>
+        <w:rPr>
+          <w:rFonts w:cstheme="minorHAnsi"/>
+        </w:rPr>
+        <w:t>AccNum</w:t>
+      </w:r>
+      <w:proofErr w:type="spellEnd"/>
+      <w:r>
+        <w:rPr>
+          <w:rFonts w:cstheme="minorHAnsi"/>
+        </w:rPr>
+        <w:t xml:space="preserve"> ≥ 4) </w:t>
+      </w:r>
+      <w:r>
+        <w:rPr>
+          <w:rFonts w:ascii="Cambria Math" w:hAnsi="Cambria Math" w:cs="Cambria Math"/>
+        </w:rPr>
+        <w:t>∧</w:t>
+      </w:r>
+      <w:r>
+        <w:rPr>
+          <w:rFonts w:cstheme="minorHAnsi"/>
+        </w:rPr>
+        <w:t xml:space="preserve"> (Income ≤ 500)</w:t>
+      </w:r>
+      <w:r>
+        <w:rPr>
+          <w:rFonts w:cstheme="minorHAnsi"/>
+        </w:rPr>
+        <w:t xml:space="preserve"> Cardinality = 3</w:t>
+      </w:r>
+    </w:p>
+    <w:p>
+      <w:pPr>
+        <w:pStyle w:val="ListParagraph"/>
+        <w:rPr>
+          <w:rFonts w:cstheme="minorHAnsi"/>
+        </w:rPr>
+      </w:pPr>
+      <w:r>
+        <w:rPr>
+          <w:rFonts w:cstheme="minorHAnsi"/>
+        </w:rPr>
+        <w:t xml:space="preserve">            </w:t>
+      </w:r>
+      <w:r>
+        <w:rPr>
+          <w:rFonts w:ascii="Cambria Math" w:hAnsi="Cambria Math" w:cs="Cambria Math"/>
+        </w:rPr>
+        <w:t>𝑅</w:t>
+      </w:r>
+      <w:r>
+        <w:rPr>
+          <w:rFonts w:cstheme="minorHAnsi"/>
+        </w:rPr>
+        <w:t xml:space="preserve">2 </w:t>
+      </w:r>
+      <w:r>
+        <w:rPr>
+          <w:rFonts w:cstheme="minorHAnsi"/>
+        </w:rPr>
+        <w:t>= (</w:t>
+      </w:r>
+      <w:r>
+        <w:rPr>
+          <w:rFonts w:cstheme="minorHAnsi"/>
+        </w:rPr>
+        <w:t xml:space="preserve">Age ≤ 50) </w:t>
+      </w:r>
+      <w:r>
+        <w:rPr>
+          <w:rFonts w:ascii="Cambria Math" w:hAnsi="Cambria Math" w:cs="Cambria Math"/>
+        </w:rPr>
+        <w:t>∧</w:t>
+      </w:r>
+      <w:r>
+        <w:rPr>
+          <w:rFonts w:cstheme="minorHAnsi"/>
+        </w:rPr>
+        <w:t xml:space="preserve"> (</w:t>
+      </w:r>
+      <w:proofErr w:type="spellStart"/>
+      <w:r>
+        <w:rPr>
+          <w:rFonts w:cstheme="minorHAnsi"/>
+        </w:rPr>
+        <w:t>AccNum</w:t>
+      </w:r>
+      <w:proofErr w:type="spellEnd"/>
+      <w:r>
+        <w:rPr>
+          <w:rFonts w:cstheme="minorHAnsi"/>
+        </w:rPr>
+        <w:t xml:space="preserve"> = 4) </w:t>
+      </w:r>
+      <w:r>
+        <w:rPr>
+          <w:rFonts w:ascii="Cambria Math" w:hAnsi="Cambria Math" w:cs="Cambria Math"/>
+        </w:rPr>
+        <w:t>∧</w:t>
+      </w:r>
+      <w:r>
+        <w:rPr>
+          <w:rFonts w:cstheme="minorHAnsi"/>
+        </w:rPr>
+        <w:t xml:space="preserve"> (Debt ≥ 10</w:t>
+      </w:r>
+      <w:r>
+        <w:rPr>
+          <w:rFonts w:ascii="Cambria Math" w:hAnsi="Cambria Math" w:cs="Cambria Math"/>
+        </w:rPr>
+        <w:t>𝑘</w:t>
+      </w:r>
+      <w:r>
+        <w:rPr>
+          <w:rFonts w:cstheme="minorHAnsi"/>
+        </w:rPr>
+        <w:t>)</w:t>
+      </w:r>
+      <w:r>
+        <w:rPr>
+          <w:rFonts w:cstheme="minorHAnsi"/>
+        </w:rPr>
+        <w:t xml:space="preserve"> Cardinality = 4</w:t>
+      </w:r>
+    </w:p>
+    <w:p>
+      <w:pPr>
+        <w:pStyle w:val="ListParagraph"/>
+        <w:rPr>
+          <w:rFonts w:cstheme="minorHAnsi"/>
+        </w:rPr>
+      </w:pPr>
+      <w:r>
+        <w:rPr>
+          <w:rFonts w:cstheme="minorHAnsi"/>
+        </w:rPr>
+        <w:tab/>
+        <w:t>* ‘=’ represents two rule component</w:t>
+      </w:r>
+      <w:r>
+        <w:rPr>
+          <w:rFonts w:cstheme="minorHAnsi"/>
+        </w:rPr>
+        <w:t xml:space="preserve"> AccNum≤4 and AccNum≥4</w:t>
+      </w:r>
+    </w:p>
+    <w:p>
+      <w:pPr>
+        <w:pStyle w:val="ListParagraph"/>
+        <w:rPr>
+          <w:rFonts w:cstheme="minorHAnsi"/>
+        </w:rPr>
+      </w:pPr>
+    </w:p>
+    <w:p>
+      <w:pPr>
+        <w:pStyle w:val="ListParagraph"/>
+        <w:numPr>
+          <w:ilvl w:val="0"/>
+          <w:numId w:val="3"/>
+        </w:numPr>
+        <w:rPr>
+          <w:rFonts w:cstheme="minorHAnsi"/>
+        </w:rPr>
+      </w:pPr>
+      <w:r>
+        <w:rPr>
+          <w:rFonts w:cstheme="minorHAnsi"/>
+        </w:rPr>
+        <w:t>ALGORITHMS</w:t>
+      </w:r>
+    </w:p>
+    <w:p>
+      <w:pPr>
+        <w:rPr>
+          <w:rFonts w:cstheme="minorHAnsi"/>
+        </w:rPr>
+      </w:pPr>
+      <w:proofErr w:type="spellStart"/>
+      <w:r>
+        <w:rPr>
+          <w:rFonts w:cstheme="minorHAnsi"/>
+        </w:rPr>
+        <w:t>GeneticRule</w:t>
+      </w:r>
+      <w:proofErr w:type="spellEnd"/>
+      <w:r>
+        <w:rPr>
+          <w:rFonts w:cstheme="minorHAnsi"/>
+        </w:rPr>
+        <w:t xml:space="preserve">: This is a base-line algorithm, which explores the space of rule-based explanations using a genetic algorithm. It does not use counterfactuals. </w:t>
+      </w:r>
+    </w:p>
+    <w:p>
+      <w:pPr>
+        <w:rPr>
+          <w:rFonts w:cstheme="minorHAnsi"/>
+        </w:rPr>
+      </w:pPr>
+      <w:proofErr w:type="spellStart"/>
+      <w:r>
+        <w:rPr>
+          <w:rFonts w:cstheme="minorHAnsi"/>
+        </w:rPr>
+        <w:t>GeneticRuleCF</w:t>
+      </w:r>
+      <w:proofErr w:type="spellEnd"/>
+      <w:r>
+        <w:rPr>
+          <w:rFonts w:cstheme="minorHAnsi"/>
+        </w:rPr>
+        <w:t xml:space="preserve">: This algorithm extends </w:t>
+      </w:r>
+      <w:proofErr w:type="spellStart"/>
+      <w:r>
+        <w:rPr>
+          <w:rFonts w:cstheme="minorHAnsi"/>
+        </w:rPr>
+        <w:t>GeneticRule</w:t>
+      </w:r>
+      <w:proofErr w:type="spellEnd"/>
+      <w:r>
+        <w:rPr>
+          <w:rFonts w:cstheme="minorHAnsi"/>
+        </w:rPr>
+        <w:t xml:space="preserve"> by using an oracle call to a counterfactual explanation system </w:t>
+      </w:r>
+      <w:proofErr w:type="gramStart"/>
+      <w:r>
+        <w:rPr>
+          <w:rFonts w:cstheme="minorHAnsi"/>
+        </w:rPr>
+        <w:t>in order to</w:t>
+      </w:r>
+      <w:proofErr w:type="gramEnd"/>
+      <w:r>
+        <w:rPr>
+          <w:rFonts w:cstheme="minorHAnsi"/>
+        </w:rPr>
+        <w:t xml:space="preserve"> generate and validate the rule-based explanations.</w:t>
+      </w:r>
+    </w:p>
+    <w:p>
+      <w:pPr>
+        <w:rPr>
+          <w:rFonts w:cstheme="minorHAnsi"/>
+        </w:rPr>
+      </w:pPr>
+      <w:proofErr w:type="spellStart"/>
+      <w:r>
+        <w:rPr>
+          <w:rFonts w:cstheme="minorHAnsi"/>
+        </w:rPr>
+        <w:t>GreedyRuleCF</w:t>
+      </w:r>
+      <w:proofErr w:type="spellEnd"/>
+      <w:r>
+        <w:rPr>
+          <w:rFonts w:cstheme="minorHAnsi"/>
+        </w:rPr>
+        <w:t xml:space="preserve"> This algorithm replaces the genetic search with a greedy search: we greedily expand only the rule with the smallest cardinality in the population, using the counterfactual explanation system as an oracle.</w:t>
+      </w:r>
+    </w:p>
+    <w:p>
+      <w:pPr>
         <w:rPr>
           <w:rFonts w:cstheme="minorHAnsi"/>
           <w:b/>
           <w:bCs/>
           <w:u w:val="single"/>
         </w:rPr>
+      </w:pPr>
+      <w:r>
+        <w:rPr>
+          <w:rFonts w:cstheme="minorHAnsi"/>
+          <w:b/>
+          <w:bCs/>
+          <w:u w:val="single"/>
+        </w:rPr>
         <w:t>(Below part is uncertain to be included)</w:t>
       </w:r>
     </w:p>
@@ -4506,7 +5227,36 @@
         <w:rPr>
           <w:rFonts w:cstheme="minorHAnsi"/>
         </w:rPr>
-        <w:t xml:space="preserve">For GeneticRule and GeneticRuleCF we have chosen a genetic algorithm, which is a meta-heuristic for constraint optimization based on the process of natural selection. First, it defines an initial population of candidates. Then, it repeatedly selects the fittest candidate in the population and generates new candidates by changing and combining the selected candidates (called mutation and crossover). It stops when a certain criterion is met, </w:t>
+        <w:lastRenderedPageBreak/>
+        <w:t xml:space="preserve">For </w:t>
+      </w:r>
+      <w:proofErr w:type="spellStart"/>
+      <w:r>
+        <w:rPr>
+          <w:rFonts w:cstheme="minorHAnsi"/>
+        </w:rPr>
+        <w:t>GeneticRule</w:t>
+      </w:r>
+      <w:proofErr w:type="spellEnd"/>
+      <w:r>
+        <w:rPr>
+          <w:rFonts w:cstheme="minorHAnsi"/>
+        </w:rPr>
+        <w:t xml:space="preserve"> and </w:t>
+      </w:r>
+      <w:proofErr w:type="spellStart"/>
+      <w:r>
+        <w:rPr>
+          <w:rFonts w:cstheme="minorHAnsi"/>
+        </w:rPr>
+        <w:t>GeneticRuleCF</w:t>
+      </w:r>
+      <w:proofErr w:type="spellEnd"/>
+      <w:r>
+        <w:rPr>
+          <w:rFonts w:cstheme="minorHAnsi"/>
+        </w:rPr>
+        <w:t xml:space="preserve"> we have chosen a genetic algorithm, which is a meta-heuristic for constraint optimization based on the process of natural selection. First, it defines an initial population of candidates. Then, it repeatedly selects the fittest candidate in the population and generates new candidates by changing and combining the selected candidates (called mutation and crossover). It stops when a certain criterion is met, </w:t>
       </w:r>
       <w:r>
         <w:rPr>
@@ -4664,12 +5414,14 @@
           </wp:anchor>
         </w:drawing>
       </w:r>
+      <w:proofErr w:type="spellStart"/>
       <w:r>
         <w:rPr>
           <w:rFonts w:cstheme="minorHAnsi"/>
         </w:rPr>
         <w:t>GeneticRule</w:t>
       </w:r>
+      <w:proofErr w:type="spellEnd"/>
     </w:p>
     <w:p>
       <w:pPr>
@@ -4688,11 +5440,19 @@
           <w:rFonts w:cstheme="minorHAnsi"/>
         </w:rPr>
       </w:pPr>
-      <w:r>
-        <w:rPr>
-          <w:rFonts w:cstheme="minorHAnsi"/>
-        </w:rPr>
-        <w:t>GeneticRule is a “naïve” algorithm that generates rules by a genetic algorithm, shown in Algorithm 1.</w:t>
+      <w:proofErr w:type="spellStart"/>
+      <w:r>
+        <w:rPr>
+          <w:rFonts w:cstheme="minorHAnsi"/>
+        </w:rPr>
+        <w:t>GeneticRule</w:t>
+      </w:r>
+      <w:proofErr w:type="spellEnd"/>
+      <w:r>
+        <w:rPr>
+          <w:rFonts w:cstheme="minorHAnsi"/>
+        </w:rPr>
+        <w:t xml:space="preserve"> is a “naïve” algorithm that generates rules by a genetic algorithm, shown in Algorithm 1.</w:t>
       </w:r>
     </w:p>
     <w:p>
@@ -4764,7 +5524,6 @@
         <w:rPr>
           <w:rFonts w:cstheme="minorHAnsi"/>
         </w:rPr>
-        <w:lastRenderedPageBreak/>
         <w:t>q &gt; 0: The number of rules that kept after each iteration.</w:t>
       </w:r>
     </w:p>
@@ -4949,6 +5708,7 @@
         <w:rPr>
           <w:rFonts w:cstheme="minorHAnsi"/>
         </w:rPr>
+        <w:lastRenderedPageBreak/>
         <w:t>Mutate and crossover to generate new candidates.</w:t>
       </w:r>
     </w:p>
@@ -4967,7 +5727,21 @@
         <w:rPr>
           <w:rFonts w:cstheme="minorHAnsi"/>
         </w:rPr>
-        <w:t>Compute the fitness score vis selectFittest for each candidate.</w:t>
+        <w:t xml:space="preserve">Compute the fitness score vis </w:t>
+      </w:r>
+      <w:proofErr w:type="spellStart"/>
+      <w:r>
+        <w:rPr>
+          <w:rFonts w:cstheme="minorHAnsi"/>
+        </w:rPr>
+        <w:t>selectFittest</w:t>
+      </w:r>
+      <w:proofErr w:type="spellEnd"/>
+      <w:r>
+        <w:rPr>
+          <w:rFonts w:cstheme="minorHAnsi"/>
+        </w:rPr>
+        <w:t xml:space="preserve"> for each candidate.</w:t>
       </w:r>
     </w:p>
     <w:p>
@@ -5151,7 +5925,35 @@
         <w:rPr>
           <w:rFonts w:cstheme="minorHAnsi"/>
         </w:rPr>
-        <w:t>Crossover operator: Generates c new candidates for each pair of candidates, Ri and Rj.</w:t>
+        <w:t xml:space="preserve">Crossover operator: Generates c new candidates for each pair of candidates, </w:t>
+      </w:r>
+      <w:proofErr w:type="gramStart"/>
+      <w:r>
+        <w:rPr>
+          <w:rFonts w:cstheme="minorHAnsi"/>
+        </w:rPr>
+        <w:t>Ri</w:t>
+      </w:r>
+      <w:proofErr w:type="gramEnd"/>
+      <w:r>
+        <w:rPr>
+          <w:rFonts w:cstheme="minorHAnsi"/>
+        </w:rPr>
+        <w:t xml:space="preserve"> and </w:t>
+      </w:r>
+      <w:proofErr w:type="spellStart"/>
+      <w:r>
+        <w:rPr>
+          <w:rFonts w:cstheme="minorHAnsi"/>
+        </w:rPr>
+        <w:t>Rj</w:t>
+      </w:r>
+      <w:proofErr w:type="spellEnd"/>
+      <w:r>
+        <w:rPr>
+          <w:rFonts w:cstheme="minorHAnsi"/>
+        </w:rPr>
+        <w:t>.</w:t>
       </w:r>
     </w:p>
     <w:p>
@@ -5205,7 +6007,21 @@
         <w:rPr>
           <w:rFonts w:cstheme="minorHAnsi"/>
         </w:rPr>
-        <w:t xml:space="preserve"> of all rule components in Ri and Rj.</w:t>
+        <w:t xml:space="preserve"> of all rule components in Ri and </w:t>
+      </w:r>
+      <w:proofErr w:type="spellStart"/>
+      <w:r>
+        <w:rPr>
+          <w:rFonts w:cstheme="minorHAnsi"/>
+        </w:rPr>
+        <w:t>Rj</w:t>
+      </w:r>
+      <w:proofErr w:type="spellEnd"/>
+      <w:r>
+        <w:rPr>
+          <w:rFonts w:cstheme="minorHAnsi"/>
+        </w:rPr>
+        <w:t>.</w:t>
       </w:r>
     </w:p>
     <w:p>
@@ -5331,7 +6147,21 @@
         <w:rPr>
           <w:rFonts w:cstheme="minorHAnsi"/>
         </w:rPr>
-        <w:t xml:space="preserve">The selectFittest operator: </w:t>
+        <w:t xml:space="preserve">The </w:t>
+      </w:r>
+      <w:proofErr w:type="spellStart"/>
+      <w:r>
+        <w:rPr>
+          <w:rFonts w:cstheme="minorHAnsi"/>
+        </w:rPr>
+        <w:t>selectFittest</w:t>
+      </w:r>
+      <w:proofErr w:type="spellEnd"/>
+      <w:r>
+        <w:rPr>
+          <w:rFonts w:cstheme="minorHAnsi"/>
+        </w:rPr>
+        <w:t xml:space="preserve"> operator: </w:t>
       </w:r>
       <w:r>
         <w:rPr>
@@ -5375,11 +6205,19 @@
           <w:rFonts w:cstheme="minorHAnsi"/>
         </w:rPr>
       </w:pPr>
-      <w:r>
-        <w:rPr>
-          <w:rFonts w:cstheme="minorHAnsi"/>
-        </w:rPr>
-        <w:t>GeneticRule only guarantees of the returned rules are global consistency for a sample of INST, thus only guaranteed the rules are data consistent.</w:t>
+      <w:proofErr w:type="spellStart"/>
+      <w:r>
+        <w:rPr>
+          <w:rFonts w:cstheme="minorHAnsi"/>
+        </w:rPr>
+        <w:t>GeneticRule</w:t>
+      </w:r>
+      <w:proofErr w:type="spellEnd"/>
+      <w:r>
+        <w:rPr>
+          <w:rFonts w:cstheme="minorHAnsi"/>
+        </w:rPr>
+        <w:t xml:space="preserve"> only guarantees of the returned rules are global consistency for a sample of INST, thus only guaranteed the rules are data consistent.</w:t>
       </w:r>
     </w:p>
     <w:p>
@@ -5429,7 +6267,6 @@
           <w:rFonts w:cstheme="minorHAnsi"/>
           <w:noProof/>
         </w:rPr>
-        <w:lastRenderedPageBreak/>
         <w:drawing>
           <wp:anchor distT="0" distB="0" distL="114300" distR="114300" simplePos="0" relativeHeight="251661312" behindDoc="0" locked="0" layoutInCell="1" allowOverlap="0" wp14:anchorId="69E114A4" wp14:editId="06684A1C">
             <wp:simplePos x="0" y="0"/>
@@ -5480,12 +6317,14 @@
           </wp:anchor>
         </w:drawing>
       </w:r>
+      <w:proofErr w:type="spellStart"/>
       <w:r>
         <w:rPr>
           <w:rFonts w:cstheme="minorHAnsi"/>
         </w:rPr>
         <w:t>GeneticRuleCF</w:t>
       </w:r>
+      <w:proofErr w:type="spellEnd"/>
     </w:p>
     <w:p>
       <w:pPr>
@@ -5495,11 +6334,34 @@
           <w:rFonts w:cstheme="minorHAnsi"/>
         </w:rPr>
       </w:pPr>
-      <w:r>
-        <w:rPr>
-          <w:rFonts w:cstheme="minorHAnsi"/>
-        </w:rPr>
-        <w:t>GeneticRuleCF applies a counterfactual explanation to GeneticRule to generate and verify rule candidates, shown in Algorithm 2.</w:t>
+      <w:proofErr w:type="spellStart"/>
+      <w:r>
+        <w:rPr>
+          <w:rFonts w:cstheme="minorHAnsi"/>
+        </w:rPr>
+        <w:lastRenderedPageBreak/>
+        <w:t>GeneticRuleCF</w:t>
+      </w:r>
+      <w:proofErr w:type="spellEnd"/>
+      <w:r>
+        <w:rPr>
+          <w:rFonts w:cstheme="minorHAnsi"/>
+        </w:rPr>
+        <w:t xml:space="preserve"> applies a counterfactual explanation to </w:t>
+      </w:r>
+      <w:proofErr w:type="spellStart"/>
+      <w:r>
+        <w:rPr>
+          <w:rFonts w:cstheme="minorHAnsi"/>
+        </w:rPr>
+        <w:t>GeneticRule</w:t>
+      </w:r>
+      <w:proofErr w:type="spellEnd"/>
+      <w:r>
+        <w:rPr>
+          <w:rFonts w:cstheme="minorHAnsi"/>
+        </w:rPr>
+        <w:t xml:space="preserve"> to generate and verify rule candidates, shown in Algorithm 2.</w:t>
       </w:r>
     </w:p>
     <w:p>
@@ -5513,11 +6375,19 @@
           <w:rFonts w:cstheme="minorHAnsi"/>
         </w:rPr>
       </w:pPr>
-      <w:r>
-        <w:rPr>
-          <w:rFonts w:cstheme="minorHAnsi"/>
-        </w:rPr>
-        <w:t>CFRules function: T</w:t>
+      <w:proofErr w:type="spellStart"/>
+      <w:r>
+        <w:rPr>
+          <w:rFonts w:cstheme="minorHAnsi"/>
+        </w:rPr>
+        <w:t>CFRules</w:t>
+      </w:r>
+      <w:proofErr w:type="spellEnd"/>
+      <w:r>
+        <w:rPr>
+          <w:rFonts w:cstheme="minorHAnsi"/>
+        </w:rPr>
+        <w:t xml:space="preserve"> function: T</w:t>
       </w:r>
       <w:r>
         <w:rPr>
@@ -5639,11 +6509,19 @@
           <w:rFonts w:cstheme="minorHAnsi"/>
         </w:rPr>
       </w:pPr>
-      <w:r>
-        <w:rPr>
-          <w:rFonts w:cstheme="minorHAnsi"/>
-        </w:rPr>
-        <w:t xml:space="preserve">consistentCF function: </w:t>
+      <w:proofErr w:type="spellStart"/>
+      <w:r>
+        <w:rPr>
+          <w:rFonts w:cstheme="minorHAnsi"/>
+        </w:rPr>
+        <w:t>consistentCF</w:t>
+      </w:r>
+      <w:proofErr w:type="spellEnd"/>
+      <w:r>
+        <w:rPr>
+          <w:rFonts w:cstheme="minorHAnsi"/>
+        </w:rPr>
+        <w:t xml:space="preserve"> function: </w:t>
       </w:r>
       <w:r>
         <w:rPr>
@@ -5691,7 +6569,21 @@
         <w:rPr>
           <w:rFonts w:cstheme="minorHAnsi"/>
         </w:rPr>
-        <w:t xml:space="preserve"> global consistency than GeneticRule.</w:t>
+        <w:t xml:space="preserve"> global consistency than </w:t>
+      </w:r>
+      <w:proofErr w:type="spellStart"/>
+      <w:r>
+        <w:rPr>
+          <w:rFonts w:cstheme="minorHAnsi"/>
+        </w:rPr>
+        <w:t>GeneticRule</w:t>
+      </w:r>
+      <w:proofErr w:type="spellEnd"/>
+      <w:r>
+        <w:rPr>
+          <w:rFonts w:cstheme="minorHAnsi"/>
+        </w:rPr>
+        <w:t>.</w:t>
       </w:r>
     </w:p>
     <w:p>
@@ -5751,7 +6643,21 @@
         <w:rPr>
           <w:rFonts w:cstheme="minorHAnsi"/>
         </w:rPr>
-        <w:t xml:space="preserve"> the counterfactual explanation model, by only running CFRules once for every three iteration or when all top-k candidates are marked as data consistent.</w:t>
+        <w:t xml:space="preserve"> the counterfactual explanation model, by only running </w:t>
+      </w:r>
+      <w:proofErr w:type="spellStart"/>
+      <w:r>
+        <w:rPr>
+          <w:rFonts w:cstheme="minorHAnsi"/>
+        </w:rPr>
+        <w:t>CFRules</w:t>
+      </w:r>
+      <w:proofErr w:type="spellEnd"/>
+      <w:r>
+        <w:rPr>
+          <w:rFonts w:cstheme="minorHAnsi"/>
+        </w:rPr>
+        <w:t xml:space="preserve"> once for every three iteration or when all top-k candidates are marked as data consistent.</w:t>
       </w:r>
     </w:p>
     <w:p>
@@ -5823,7 +6729,21 @@
         <w:rPr>
           <w:rFonts w:cstheme="minorHAnsi"/>
         </w:rPr>
-        <w:t>Check if the rule without this component is still verified by consistentCF.</w:t>
+        <w:t xml:space="preserve">Check if the rule without this component is still verified by </w:t>
+      </w:r>
+      <w:proofErr w:type="spellStart"/>
+      <w:r>
+        <w:rPr>
+          <w:rFonts w:cstheme="minorHAnsi"/>
+        </w:rPr>
+        <w:t>consistentCF</w:t>
+      </w:r>
+      <w:proofErr w:type="spellEnd"/>
+      <w:r>
+        <w:rPr>
+          <w:rFonts w:cstheme="minorHAnsi"/>
+        </w:rPr>
+        <w:t>.</w:t>
       </w:r>
     </w:p>
     <w:p>
@@ -5887,7 +6807,6 @@
           <w:rFonts w:cstheme="minorHAnsi"/>
           <w:noProof/>
         </w:rPr>
-        <w:lastRenderedPageBreak/>
         <w:drawing>
           <wp:anchor distT="0" distB="0" distL="114300" distR="114300" simplePos="0" relativeHeight="251663360" behindDoc="0" locked="0" layoutInCell="1" allowOverlap="0" wp14:anchorId="2F35C1BE" wp14:editId="258B454C">
             <wp:simplePos x="0" y="0"/>
@@ -5938,12 +6857,14 @@
           </wp:anchor>
         </w:drawing>
       </w:r>
+      <w:proofErr w:type="spellStart"/>
       <w:r>
         <w:rPr>
           <w:rFonts w:cstheme="minorHAnsi"/>
         </w:rPr>
         <w:t>GreedyRuleCF</w:t>
       </w:r>
+      <w:proofErr w:type="spellEnd"/>
     </w:p>
     <w:p>
       <w:pPr>
@@ -5953,11 +6874,19 @@
           <w:rFonts w:cstheme="minorHAnsi"/>
         </w:rPr>
       </w:pPr>
-      <w:r>
-        <w:rPr>
-          <w:rFonts w:cstheme="minorHAnsi"/>
-        </w:rPr>
-        <w:t xml:space="preserve">GreedyRuleCF greedily </w:t>
+      <w:proofErr w:type="spellStart"/>
+      <w:r>
+        <w:rPr>
+          <w:rFonts w:cstheme="minorHAnsi"/>
+        </w:rPr>
+        <w:t>GreedyRuleCF</w:t>
+      </w:r>
+      <w:proofErr w:type="spellEnd"/>
+      <w:r>
+        <w:rPr>
+          <w:rFonts w:cstheme="minorHAnsi"/>
+        </w:rPr>
+        <w:t xml:space="preserve"> greedily </w:t>
       </w:r>
       <w:r>
         <w:rPr>
@@ -5987,7 +6916,22 @@
         <w:rPr>
           <w:rFonts w:cstheme="minorHAnsi"/>
         </w:rPr>
-        <w:t>Generate the initial population by running CFRules, keep them sorted as ascending order of their cardinalities.</w:t>
+        <w:lastRenderedPageBreak/>
+        <w:t xml:space="preserve">Generate the initial population by running </w:t>
+      </w:r>
+      <w:proofErr w:type="spellStart"/>
+      <w:r>
+        <w:rPr>
+          <w:rFonts w:cstheme="minorHAnsi"/>
+        </w:rPr>
+        <w:t>CFRules</w:t>
+      </w:r>
+      <w:proofErr w:type="spellEnd"/>
+      <w:r>
+        <w:rPr>
+          <w:rFonts w:cstheme="minorHAnsi"/>
+        </w:rPr>
+        <w:t>, keep them sorted as ascending order of their cardinalities.</w:t>
       </w:r>
     </w:p>
     <w:p>
@@ -6005,7 +6949,21 @@
         <w:rPr>
           <w:rFonts w:cstheme="minorHAnsi"/>
         </w:rPr>
-        <w:t>Choose the candidate with the smallest cardinality, generate the new candidate towards this candidate by CFRules, and replace the secondary candidate with the new candidate from the population.</w:t>
+        <w:t xml:space="preserve">Choose the candidate with the smallest cardinality, generate the new candidate towards this candidate by </w:t>
+      </w:r>
+      <w:proofErr w:type="spellStart"/>
+      <w:r>
+        <w:rPr>
+          <w:rFonts w:cstheme="minorHAnsi"/>
+        </w:rPr>
+        <w:t>CFRules</w:t>
+      </w:r>
+      <w:proofErr w:type="spellEnd"/>
+      <w:r>
+        <w:rPr>
+          <w:rFonts w:cstheme="minorHAnsi"/>
+        </w:rPr>
+        <w:t>, and replace the secondary candidate with the new candidate from the population.</w:t>
       </w:r>
     </w:p>
     <w:p>
@@ -6023,7 +6981,21 @@
         <w:rPr>
           <w:rFonts w:cstheme="minorHAnsi"/>
         </w:rPr>
-        <w:t>Repeat until the candidate with the smallest cardinality is found to be consistent by consistentCF.</w:t>
+        <w:t xml:space="preserve">Repeat until the candidate with the smallest cardinality is found to be consistent by </w:t>
+      </w:r>
+      <w:proofErr w:type="spellStart"/>
+      <w:r>
+        <w:rPr>
+          <w:rFonts w:cstheme="minorHAnsi"/>
+        </w:rPr>
+        <w:t>consistentCF</w:t>
+      </w:r>
+      <w:proofErr w:type="spellEnd"/>
+      <w:r>
+        <w:rPr>
+          <w:rFonts w:cstheme="minorHAnsi"/>
+        </w:rPr>
+        <w:t>.</w:t>
       </w:r>
     </w:p>
     <w:p>
@@ -6100,11 +7072,19 @@
           <w:rFonts w:cstheme="minorHAnsi"/>
         </w:rPr>
       </w:pPr>
-      <w:r>
-        <w:rPr>
-          <w:rFonts w:cstheme="minorHAnsi"/>
-        </w:rPr>
-        <w:t>selectFittest function: Computes the fitness score for ranking the rule candidates.</w:t>
+      <w:proofErr w:type="spellStart"/>
+      <w:r>
+        <w:rPr>
+          <w:rFonts w:cstheme="minorHAnsi"/>
+        </w:rPr>
+        <w:t>selectFittest</w:t>
+      </w:r>
+      <w:proofErr w:type="spellEnd"/>
+      <w:r>
+        <w:rPr>
+          <w:rFonts w:cstheme="minorHAnsi"/>
+        </w:rPr>
+        <w:t xml:space="preserve"> function: Computes the fitness score for ranking the rule candidates.</w:t>
       </w:r>
     </w:p>
     <w:p>
@@ -6314,7 +7294,21 @@
         <w:rPr>
           <w:rFonts w:cstheme="minorHAnsi"/>
         </w:rPr>
-        <w:t>cardinality of D (a.k.a |D|).</w:t>
+        <w:t>cardinality of D (</w:t>
+      </w:r>
+      <w:proofErr w:type="spellStart"/>
+      <w:r>
+        <w:rPr>
+          <w:rFonts w:cstheme="minorHAnsi"/>
+        </w:rPr>
+        <w:t>a.k.a</w:t>
+      </w:r>
+      <w:proofErr w:type="spellEnd"/>
+      <w:r>
+        <w:rPr>
+          <w:rFonts w:cstheme="minorHAnsi"/>
+        </w:rPr>
+        <w:t xml:space="preserve"> |D|).</w:t>
       </w:r>
     </w:p>
     <w:p>
@@ -6387,7 +7381,6 @@
           <w:rFonts w:cstheme="minorHAnsi"/>
           <w:noProof/>
         </w:rPr>
-        <w:lastRenderedPageBreak/>
         <w:drawing>
           <wp:anchor distT="0" distB="0" distL="114300" distR="114300" simplePos="0" relativeHeight="251665408" behindDoc="0" locked="0" layoutInCell="1" allowOverlap="0" wp14:anchorId="291C8798" wp14:editId="5B5FE6B3">
             <wp:simplePos x="0" y="0"/>
@@ -6587,12 +7580,28 @@
           <w:rFonts w:cstheme="minorHAnsi"/>
         </w:rPr>
       </w:pPr>
-      <w:r>
-        <w:rPr>
-          <w:rFonts w:cstheme="minorHAnsi"/>
-        </w:rPr>
-        <w:t>DataSets and Classfiers</w:t>
-      </w:r>
+      <w:proofErr w:type="spellStart"/>
+      <w:r>
+        <w:rPr>
+          <w:rFonts w:cstheme="minorHAnsi"/>
+        </w:rPr>
+        <w:t>DataSets</w:t>
+      </w:r>
+      <w:proofErr w:type="spellEnd"/>
+      <w:r>
+        <w:rPr>
+          <w:rFonts w:cstheme="minorHAnsi"/>
+        </w:rPr>
+        <w:t xml:space="preserve"> and </w:t>
+      </w:r>
+      <w:proofErr w:type="spellStart"/>
+      <w:r>
+        <w:rPr>
+          <w:rFonts w:cstheme="minorHAnsi"/>
+        </w:rPr>
+        <w:t>Classfiers</w:t>
+      </w:r>
+      <w:proofErr w:type="spellEnd"/>
       <w:r>
         <w:rPr>
           <w:rFonts w:cstheme="minorHAnsi"/>
@@ -6612,6 +7621,7 @@
         <w:rPr>
           <w:rFonts w:cstheme="minorHAnsi"/>
         </w:rPr>
+        <w:lastRenderedPageBreak/>
         <w:t>(1) Credit Dataset [28]: used to predict the default of the customers on credit card payments in Taiwan.</w:t>
       </w:r>
     </w:p>
@@ -6874,7 +7884,21 @@
         <w:rPr>
           <w:rFonts w:cstheme="minorHAnsi"/>
         </w:rPr>
-        <w:t>complex MLPClassifier with 10 layers</w:t>
+        <w:t xml:space="preserve">complex </w:t>
+      </w:r>
+      <w:proofErr w:type="spellStart"/>
+      <w:r>
+        <w:rPr>
+          <w:rFonts w:cstheme="minorHAnsi"/>
+        </w:rPr>
+        <w:t>MLPClassifier</w:t>
+      </w:r>
+      <w:proofErr w:type="spellEnd"/>
+      <w:r>
+        <w:rPr>
+          <w:rFonts w:cstheme="minorHAnsi"/>
+        </w:rPr>
+        <w:t xml:space="preserve"> with 10 layers</w:t>
       </w:r>
       <w:r>
         <w:rPr>
@@ -7024,7 +8048,6 @@
         <w:rPr>
           <w:rFonts w:cstheme="minorHAnsi"/>
         </w:rPr>
-        <w:lastRenderedPageBreak/>
         <w:t>Benchmarked 13 different counterfactual explanation models and reported their evaluation to the public GitHub repository(</w:t>
       </w:r>
       <w:hyperlink r:id="rId12" w:history="1">
@@ -7058,7 +8081,21 @@
         <w:rPr>
           <w:rFonts w:cstheme="minorHAnsi"/>
         </w:rPr>
-        <w:t>A counterfactual explanation model GeCo has been chosen</w:t>
+        <w:t xml:space="preserve">A counterfactual explanation model </w:t>
+      </w:r>
+      <w:proofErr w:type="spellStart"/>
+      <w:r>
+        <w:rPr>
+          <w:rFonts w:cstheme="minorHAnsi"/>
+        </w:rPr>
+        <w:t>GeCo</w:t>
+      </w:r>
+      <w:proofErr w:type="spellEnd"/>
+      <w:r>
+        <w:rPr>
+          <w:rFonts w:cstheme="minorHAnsi"/>
+        </w:rPr>
+        <w:t xml:space="preserve"> has been chosen</w:t>
       </w:r>
       <w:r>
         <w:rPr>
@@ -7112,7 +8149,21 @@
         <w:rPr>
           <w:rFonts w:cstheme="minorHAnsi"/>
         </w:rPr>
-        <w:t>Benchmarks the algorithms against two existing system Anchor and MinSetCover.</w:t>
+        <w:t xml:space="preserve">Benchmarks the algorithms against two existing system Anchor and </w:t>
+      </w:r>
+      <w:proofErr w:type="spellStart"/>
+      <w:r>
+        <w:rPr>
+          <w:rFonts w:cstheme="minorHAnsi"/>
+        </w:rPr>
+        <w:t>MinSetCover</w:t>
+      </w:r>
+      <w:proofErr w:type="spellEnd"/>
+      <w:r>
+        <w:rPr>
+          <w:rFonts w:cstheme="minorHAnsi"/>
+        </w:rPr>
+        <w:t>.</w:t>
       </w:r>
     </w:p>
     <w:p>
@@ -7216,11 +8267,19 @@
           <w:rFonts w:cstheme="minorHAnsi"/>
         </w:rPr>
       </w:pPr>
-      <w:r>
-        <w:rPr>
-          <w:rFonts w:cstheme="minorHAnsi"/>
-        </w:rPr>
-        <w:t>Ramdomly select m possible rule components and add each of the possible components to the rule to create m new rules.</w:t>
+      <w:proofErr w:type="spellStart"/>
+      <w:r>
+        <w:rPr>
+          <w:rFonts w:cstheme="minorHAnsi"/>
+        </w:rPr>
+        <w:t>Ramdomly</w:t>
+      </w:r>
+      <w:proofErr w:type="spellEnd"/>
+      <w:r>
+        <w:rPr>
+          <w:rFonts w:cstheme="minorHAnsi"/>
+        </w:rPr>
+        <w:t xml:space="preserve"> select m possible rule components and add each of the possible components to the rule to create m new rules.</w:t>
       </w:r>
     </w:p>
     <w:p>
@@ -7270,6 +8329,7 @@
         <w:rPr>
           <w:rFonts w:cstheme="minorHAnsi"/>
         </w:rPr>
+        <w:lastRenderedPageBreak/>
         <w:t>It stops when the rules converge.</w:t>
       </w:r>
     </w:p>
@@ -7455,11 +8515,19 @@
           <w:rFonts w:cstheme="minorHAnsi"/>
         </w:rPr>
       </w:pPr>
-      <w:r>
-        <w:rPr>
-          <w:rFonts w:cstheme="minorHAnsi"/>
-        </w:rPr>
-        <w:t>MinSetCover:</w:t>
+      <w:proofErr w:type="spellStart"/>
+      <w:r>
+        <w:rPr>
+          <w:rFonts w:cstheme="minorHAnsi"/>
+        </w:rPr>
+        <w:t>MinSetCover</w:t>
+      </w:r>
+      <w:proofErr w:type="spellEnd"/>
+      <w:r>
+        <w:rPr>
+          <w:rFonts w:cstheme="minorHAnsi"/>
+        </w:rPr>
+        <w:t>:</w:t>
       </w:r>
       <w:r>
         <w:rPr>
@@ -7977,7 +9045,22 @@
         <w:rPr>
           <w:rFonts w:cstheme="minorHAnsi"/>
         </w:rPr>
-        <w:t>For GeneticRuleCF, we enable the optional post reduction stage, but limit it to reduce only the top rule to limit the overhead.</w:t>
+        <w:lastRenderedPageBreak/>
+        <w:t xml:space="preserve">For </w:t>
+      </w:r>
+      <w:proofErr w:type="spellStart"/>
+      <w:r>
+        <w:rPr>
+          <w:rFonts w:cstheme="minorHAnsi"/>
+        </w:rPr>
+        <w:t>GeneticRuleCF</w:t>
+      </w:r>
+      <w:proofErr w:type="spellEnd"/>
+      <w:r>
+        <w:rPr>
+          <w:rFonts w:cstheme="minorHAnsi"/>
+        </w:rPr>
+        <w:t>, we enable the optional post reduction stage, but limit it to reduce only the top rule to limit the overhead.</w:t>
       </w:r>
     </w:p>
     <w:p>
@@ -8546,7 +9629,6 @@
         <w:rPr>
           <w:rFonts w:cstheme="minorHAnsi"/>
         </w:rPr>
-        <w:lastRenderedPageBreak/>
         <w:t xml:space="preserve">(2) Interpretability: </w:t>
       </w:r>
       <w:r>
@@ -8571,7 +9653,35 @@
         <w:rPr>
           <w:rFonts w:cstheme="minorHAnsi"/>
         </w:rPr>
-        <w:t>Only evaluates the top one rule-based explanation for GeneticRule and GeneticRuleCF.</w:t>
+        <w:t xml:space="preserve">Only evaluates the top one rule-based explanation for </w:t>
+      </w:r>
+      <w:proofErr w:type="spellStart"/>
+      <w:r>
+        <w:rPr>
+          <w:rFonts w:cstheme="minorHAnsi"/>
+        </w:rPr>
+        <w:t>GeneticRule</w:t>
+      </w:r>
+      <w:proofErr w:type="spellEnd"/>
+      <w:r>
+        <w:rPr>
+          <w:rFonts w:cstheme="minorHAnsi"/>
+        </w:rPr>
+        <w:t xml:space="preserve"> and </w:t>
+      </w:r>
+      <w:proofErr w:type="spellStart"/>
+      <w:r>
+        <w:rPr>
+          <w:rFonts w:cstheme="minorHAnsi"/>
+        </w:rPr>
+        <w:t>GeneticRuleCF</w:t>
+      </w:r>
+      <w:proofErr w:type="spellEnd"/>
+      <w:r>
+        <w:rPr>
+          <w:rFonts w:cstheme="minorHAnsi"/>
+        </w:rPr>
+        <w:t>.</w:t>
       </w:r>
     </w:p>
     <w:p>
@@ -8724,6 +9834,7 @@
         <w:rPr>
           <w:rFonts w:cstheme="minorHAnsi"/>
         </w:rPr>
+        <w:lastRenderedPageBreak/>
         <w:t xml:space="preserve">The </w:t>
       </w:r>
       <w:r>
@@ -8907,11 +10018,33 @@
           <w:rFonts w:cstheme="minorHAnsi"/>
         </w:rPr>
       </w:pPr>
-      <w:r>
-        <w:rPr>
-          <w:rFonts w:cstheme="minorHAnsi"/>
-        </w:rPr>
-        <w:t>GeneticRuleCF and GreedyRuleCF: Their rules are always consistent and minimal regardless of the cardinality of classifiers.</w:t>
+      <w:proofErr w:type="spellStart"/>
+      <w:r>
+        <w:rPr>
+          <w:rFonts w:cstheme="minorHAnsi"/>
+        </w:rPr>
+        <w:t>GeneticRuleCF</w:t>
+      </w:r>
+      <w:proofErr w:type="spellEnd"/>
+      <w:r>
+        <w:rPr>
+          <w:rFonts w:cstheme="minorHAnsi"/>
+        </w:rPr>
+        <w:t xml:space="preserve"> and </w:t>
+      </w:r>
+      <w:proofErr w:type="spellStart"/>
+      <w:r>
+        <w:rPr>
+          <w:rFonts w:cstheme="minorHAnsi"/>
+        </w:rPr>
+        <w:t>GreedyRuleCF</w:t>
+      </w:r>
+      <w:proofErr w:type="spellEnd"/>
+      <w:r>
+        <w:rPr>
+          <w:rFonts w:cstheme="minorHAnsi"/>
+        </w:rPr>
+        <w:t>: Their rules are always consistent and minimal regardless of the cardinality of classifiers.</w:t>
       </w:r>
     </w:p>
     <w:p>
@@ -8925,11 +10058,19 @@
           <w:rFonts w:cstheme="minorHAnsi"/>
         </w:rPr>
       </w:pPr>
-      <w:r>
-        <w:rPr>
-          <w:rFonts w:cstheme="minorHAnsi"/>
-        </w:rPr>
-        <w:t xml:space="preserve">GeneticRule: Returns partial inconsistent when the cardinality of classifiers increased as 8. </w:t>
+      <w:proofErr w:type="spellStart"/>
+      <w:r>
+        <w:rPr>
+          <w:rFonts w:cstheme="minorHAnsi"/>
+        </w:rPr>
+        <w:t>GeneticRule</w:t>
+      </w:r>
+      <w:proofErr w:type="spellEnd"/>
+      <w:r>
+        <w:rPr>
+          <w:rFonts w:cstheme="minorHAnsi"/>
+        </w:rPr>
+        <w:t xml:space="preserve">: Returns partial inconsistent when the cardinality of classifiers increased as 8. </w:t>
       </w:r>
       <w:r>
         <w:rPr>
@@ -8959,38 +10100,265 @@
         <w:rPr>
           <w:rFonts w:cstheme="minorHAnsi"/>
         </w:rPr>
+        <w:t xml:space="preserve">Anchor and </w:t>
+      </w:r>
+      <w:proofErr w:type="spellStart"/>
+      <w:r>
+        <w:rPr>
+          <w:rFonts w:cstheme="minorHAnsi"/>
+        </w:rPr>
+        <w:t>MinSetCover</w:t>
+      </w:r>
+      <w:proofErr w:type="spellEnd"/>
+      <w:r>
+        <w:rPr>
+          <w:rFonts w:cstheme="minorHAnsi"/>
+        </w:rPr>
+        <w:t xml:space="preserve">: Even with the lowest cardinality as 2, both fail to find minimal rules though partially finds consistent rules. When cardinality increases, both </w:t>
+      </w:r>
+      <w:r>
+        <w:rPr>
+          <w:rFonts w:cstheme="minorHAnsi"/>
+        </w:rPr>
+        <w:t>systems</w:t>
+      </w:r>
+      <w:r>
+        <w:rPr>
+          <w:rFonts w:cstheme="minorHAnsi"/>
+        </w:rPr>
+        <w:t xml:space="preserve"> even fail to find consistent rules.</w:t>
+      </w:r>
+    </w:p>
+    <w:p>
+      <w:pPr>
+        <w:pStyle w:val="ListParagraph"/>
+        <w:numPr>
+          <w:ilvl w:val="0"/>
+          <w:numId w:val="8"/>
+        </w:numPr>
+        <w:rPr>
+          <w:rFonts w:cstheme="minorHAnsi"/>
+        </w:rPr>
+      </w:pPr>
+      <w:r>
+        <w:rPr>
+          <w:rFonts w:cstheme="minorHAnsi"/>
+        </w:rPr>
+        <w:t>Real Classifiers</w:t>
+      </w:r>
+    </w:p>
+    <w:p>
+      <w:pPr>
+        <w:pStyle w:val="ListParagraph"/>
+        <w:numPr>
+          <w:ilvl w:val="1"/>
+          <w:numId w:val="8"/>
+        </w:numPr>
+        <w:rPr>
+          <w:rFonts w:cstheme="minorHAnsi"/>
+        </w:rPr>
+      </w:pPr>
+      <w:r>
+        <w:rPr>
+          <w:rFonts w:cstheme="minorHAnsi"/>
+        </w:rPr>
+        <w:t xml:space="preserve"> For the real classifiers, we categorize each rule </w:t>
+      </w:r>
+      <w:r>
+        <w:rPr>
+          <w:rFonts w:ascii="Cambria Math" w:hAnsi="Cambria Math" w:cs="Cambria Math"/>
+        </w:rPr>
+        <w:t>𝑅</w:t>
+      </w:r>
+      <w:r>
+        <w:rPr>
+          <w:rFonts w:cstheme="minorHAnsi"/>
+        </w:rPr>
+        <w:t xml:space="preserve"> in one of the following five categories:</w:t>
+      </w:r>
+    </w:p>
+    <w:p>
+      <w:pPr>
+        <w:pStyle w:val="ListParagraph"/>
+        <w:ind w:left="1872"/>
+        <w:rPr>
+          <w:rFonts w:cstheme="minorHAnsi"/>
+        </w:rPr>
+      </w:pPr>
+      <w:r>
+        <w:rPr>
+          <w:rFonts w:cstheme="minorHAnsi"/>
+        </w:rPr>
+        <w:t>(1) Failed data consistency (</w:t>
+      </w:r>
+      <w:r>
+        <w:rPr>
+          <w:rFonts w:ascii="Cambria Math" w:hAnsi="Cambria Math" w:cs="Cambria Math"/>
+        </w:rPr>
+        <w:t>𝐹𝐷𝐶</w:t>
+      </w:r>
+      <w:r>
+        <w:rPr>
+          <w:rFonts w:cstheme="minorHAnsi"/>
+        </w:rPr>
+        <w:t xml:space="preserve">): there is an instance in the dataset </w:t>
+      </w:r>
+      <w:r>
+        <w:rPr>
+          <w:rFonts w:ascii="Cambria Math" w:hAnsi="Cambria Math" w:cs="Cambria Math"/>
+        </w:rPr>
+        <w:t>𝐷</w:t>
+      </w:r>
+      <w:r>
+        <w:rPr>
+          <w:rFonts w:cstheme="minorHAnsi"/>
+        </w:rPr>
+        <w:t xml:space="preserve"> where the rule fails. </w:t>
+      </w:r>
+    </w:p>
+    <w:p>
+      <w:pPr>
+        <w:pStyle w:val="ListParagraph"/>
+        <w:ind w:left="1872"/>
+        <w:rPr>
+          <w:rFonts w:cstheme="minorHAnsi"/>
+        </w:rPr>
+      </w:pPr>
+      <w:r>
+        <w:rPr>
+          <w:rFonts w:cstheme="minorHAnsi"/>
+        </w:rPr>
+        <w:t xml:space="preserve">(2) Failed global consistency (FGC): all instances in </w:t>
+      </w:r>
+      <w:r>
+        <w:rPr>
+          <w:rFonts w:ascii="Cambria Math" w:hAnsi="Cambria Math" w:cs="Cambria Math"/>
+        </w:rPr>
+        <w:t>𝐷</w:t>
+      </w:r>
+      <w:r>
+        <w:rPr>
+          <w:rFonts w:cstheme="minorHAnsi"/>
+        </w:rPr>
+        <w:t xml:space="preserve"> satisfy the rule, but it fails on some instances in Inst. </w:t>
+      </w:r>
+    </w:p>
+    <w:p>
+      <w:pPr>
+        <w:pStyle w:val="ListParagraph"/>
+        <w:ind w:left="1872"/>
+        <w:rPr>
+          <w:rFonts w:cstheme="minorHAnsi"/>
+        </w:rPr>
+      </w:pPr>
+      <w:r>
+        <w:rPr>
+          <w:rFonts w:cstheme="minorHAnsi"/>
+        </w:rPr>
+        <w:t>(3) Globally Consistent (</w:t>
+      </w:r>
+      <w:r>
+        <w:rPr>
+          <w:rFonts w:ascii="Cambria Math" w:hAnsi="Cambria Math" w:cs="Cambria Math"/>
+        </w:rPr>
+        <w:t>𝐺𝐶</w:t>
+      </w:r>
+      <w:r>
+        <w:rPr>
+          <w:rFonts w:cstheme="minorHAnsi"/>
+        </w:rPr>
+        <w:t xml:space="preserve">) but redundant: the rule holds on all instances in Inst but has some redundant rule components. </w:t>
+      </w:r>
+    </w:p>
+    <w:p>
+      <w:pPr>
+        <w:pStyle w:val="ListParagraph"/>
+        <w:ind w:left="1872"/>
+        <w:rPr>
+          <w:rFonts w:cstheme="minorHAnsi"/>
+        </w:rPr>
+      </w:pPr>
+      <w:r>
+        <w:rPr>
+          <w:rFonts w:cstheme="minorHAnsi"/>
+        </w:rPr>
+        <w:t>(4) Globally Consistent (</w:t>
+      </w:r>
+      <w:r>
+        <w:rPr>
+          <w:rFonts w:ascii="Cambria Math" w:hAnsi="Cambria Math" w:cs="Cambria Math"/>
+        </w:rPr>
+        <w:t>𝐺𝐶</w:t>
+      </w:r>
+      <w:r>
+        <w:rPr>
+          <w:rFonts w:cstheme="minorHAnsi"/>
+        </w:rPr>
+        <w:t xml:space="preserve">), non-redundant, but not minimal: the rule is globally consistent and non-redundant but is not of minimum size: there exists a strictly smaller globally consistent rule. </w:t>
+      </w:r>
+    </w:p>
+    <w:p>
+      <w:pPr>
+        <w:pStyle w:val="ListParagraph"/>
+        <w:ind w:left="1872"/>
+        <w:rPr>
+          <w:rFonts w:cstheme="minorHAnsi"/>
+        </w:rPr>
+      </w:pPr>
+      <w:r>
+        <w:rPr>
+          <w:rFonts w:cstheme="minorHAnsi"/>
+        </w:rPr>
+        <w:t>(5) Globally Consistent (</w:t>
+      </w:r>
+      <w:r>
+        <w:rPr>
+          <w:rFonts w:ascii="Cambria Math" w:hAnsi="Cambria Math" w:cs="Cambria Math"/>
+        </w:rPr>
+        <w:t>𝐺𝐶</w:t>
+      </w:r>
+      <w:r>
+        <w:rPr>
+          <w:rFonts w:cstheme="minorHAnsi"/>
+        </w:rPr>
+        <w:t>) and minimal: has the smallest number of rule components.</w:t>
+      </w:r>
+    </w:p>
+    <w:p>
+      <w:pPr>
+        <w:pStyle w:val="ListParagraph"/>
+        <w:numPr>
+          <w:ilvl w:val="1"/>
+          <w:numId w:val="8"/>
+        </w:numPr>
+        <w:rPr>
+          <w:rFonts w:cstheme="minorHAnsi"/>
+        </w:rPr>
+      </w:pPr>
+      <w:r>
+        <w:rPr>
+          <w:rFonts w:cstheme="minorHAnsi"/>
+        </w:rPr>
         <w:lastRenderedPageBreak/>
-        <w:t xml:space="preserve">Anchor and MinSetCover: Even with the lowest cardinality as 2, both fail to find minimal rules though partially finds consistent rules. When cardinality increases, both </w:t>
-      </w:r>
-      <w:r>
-        <w:rPr>
-          <w:rFonts w:cstheme="minorHAnsi"/>
-        </w:rPr>
-        <w:t>systems</w:t>
-      </w:r>
-      <w:r>
-        <w:rPr>
-          <w:rFonts w:cstheme="minorHAnsi"/>
-        </w:rPr>
-        <w:t xml:space="preserve"> even fail to find consistent rules.</w:t>
-      </w:r>
-    </w:p>
-    <w:p>
-      <w:pPr>
-        <w:pStyle w:val="ListParagraph"/>
-        <w:numPr>
-          <w:ilvl w:val="0"/>
-          <w:numId w:val="8"/>
-        </w:numPr>
-        <w:rPr>
-          <w:rFonts w:cstheme="minorHAnsi"/>
-        </w:rPr>
-      </w:pPr>
-      <w:r>
-        <w:rPr>
-          <w:rFonts w:cstheme="minorHAnsi"/>
-        </w:rPr>
-        <w:t>Real Classifiers</w:t>
+        <w:t>It is difficult to determine the correct rule for this classifier directly, so instead, uses a method to check whether consistency is maintained even if components of the rule are removed</w:t>
+      </w:r>
+      <w:r>
+        <w:rPr>
+          <w:rFonts w:cstheme="minorHAnsi"/>
+        </w:rPr>
+        <w:t xml:space="preserve"> as well as checking all possible rule sorted by the cardinality until finding a consistence one</w:t>
+      </w:r>
+      <w:r>
+        <w:rPr>
+          <w:rFonts w:cstheme="minorHAnsi"/>
+        </w:rPr>
+        <w:t>.</w:t>
+      </w:r>
+      <w:r>
+        <w:rPr>
+          <w:rFonts w:cstheme="minorHAnsi"/>
+        </w:rPr>
+        <w:t xml:space="preserve"> If there are no more redundancies yet persisting consistency, then the rules are considered as minimal.</w:t>
       </w:r>
     </w:p>
     <w:p>
@@ -9008,220 +10376,21 @@
         <w:rPr>
           <w:rFonts w:cstheme="minorHAnsi"/>
         </w:rPr>
-        <w:t xml:space="preserve"> For the real classifiers, we categorize each rule </w:t>
-      </w:r>
-      <w:r>
-        <w:rPr>
-          <w:rFonts w:ascii="Cambria Math" w:hAnsi="Cambria Math" w:cs="Cambria Math"/>
-        </w:rPr>
-        <w:t>𝑅</w:t>
-      </w:r>
-      <w:r>
-        <w:rPr>
-          <w:rFonts w:cstheme="minorHAnsi"/>
-        </w:rPr>
-        <w:t xml:space="preserve"> in one of the following five categories:</w:t>
-      </w:r>
-    </w:p>
-    <w:p>
-      <w:pPr>
-        <w:pStyle w:val="ListParagraph"/>
-        <w:ind w:left="1872"/>
-        <w:rPr>
-          <w:rFonts w:cstheme="minorHAnsi"/>
-        </w:rPr>
-      </w:pPr>
-      <w:r>
-        <w:rPr>
-          <w:rFonts w:cstheme="minorHAnsi"/>
-        </w:rPr>
-        <w:t>(1) Failed data consistency (</w:t>
-      </w:r>
-      <w:r>
-        <w:rPr>
-          <w:rFonts w:ascii="Cambria Math" w:hAnsi="Cambria Math" w:cs="Cambria Math"/>
-        </w:rPr>
-        <w:t>𝐹𝐷𝐶</w:t>
-      </w:r>
-      <w:r>
-        <w:rPr>
-          <w:rFonts w:cstheme="minorHAnsi"/>
-        </w:rPr>
-        <w:t xml:space="preserve">): there is an instance in the dataset </w:t>
-      </w:r>
-      <w:r>
-        <w:rPr>
-          <w:rFonts w:ascii="Cambria Math" w:hAnsi="Cambria Math" w:cs="Cambria Math"/>
-        </w:rPr>
-        <w:t>𝐷</w:t>
-      </w:r>
-      <w:r>
-        <w:rPr>
-          <w:rFonts w:cstheme="minorHAnsi"/>
-        </w:rPr>
-        <w:t xml:space="preserve"> where the rule fails. </w:t>
-      </w:r>
-    </w:p>
-    <w:p>
-      <w:pPr>
-        <w:pStyle w:val="ListParagraph"/>
-        <w:ind w:left="1872"/>
-        <w:rPr>
-          <w:rFonts w:cstheme="minorHAnsi"/>
-        </w:rPr>
-      </w:pPr>
-      <w:r>
-        <w:rPr>
-          <w:rFonts w:cstheme="minorHAnsi"/>
-        </w:rPr>
-        <w:t xml:space="preserve">(2) Failed global consistency (FGC): all instances in </w:t>
-      </w:r>
-      <w:r>
-        <w:rPr>
-          <w:rFonts w:ascii="Cambria Math" w:hAnsi="Cambria Math" w:cs="Cambria Math"/>
-        </w:rPr>
-        <w:t>𝐷</w:t>
-      </w:r>
-      <w:r>
-        <w:rPr>
-          <w:rFonts w:cstheme="minorHAnsi"/>
-        </w:rPr>
-        <w:t xml:space="preserve"> satisfy the rule, but it fails on some instances in Inst. </w:t>
-      </w:r>
-    </w:p>
-    <w:p>
-      <w:pPr>
-        <w:pStyle w:val="ListParagraph"/>
-        <w:ind w:left="1872"/>
-        <w:rPr>
-          <w:rFonts w:cstheme="minorHAnsi"/>
-        </w:rPr>
-      </w:pPr>
-      <w:r>
-        <w:rPr>
-          <w:rFonts w:cstheme="minorHAnsi"/>
-        </w:rPr>
-        <w:t>(3) Globally Consistent (</w:t>
-      </w:r>
-      <w:r>
-        <w:rPr>
-          <w:rFonts w:ascii="Cambria Math" w:hAnsi="Cambria Math" w:cs="Cambria Math"/>
-        </w:rPr>
-        <w:t>𝐺𝐶</w:t>
-      </w:r>
-      <w:r>
-        <w:rPr>
-          <w:rFonts w:cstheme="minorHAnsi"/>
-        </w:rPr>
-        <w:t xml:space="preserve">) but redundant: the rule holds on all instances in Inst but has some redundant rule components. </w:t>
-      </w:r>
-    </w:p>
-    <w:p>
-      <w:pPr>
-        <w:pStyle w:val="ListParagraph"/>
-        <w:ind w:left="1872"/>
-        <w:rPr>
-          <w:rFonts w:cstheme="minorHAnsi"/>
-        </w:rPr>
-      </w:pPr>
-      <w:r>
-        <w:rPr>
-          <w:rFonts w:cstheme="minorHAnsi"/>
-        </w:rPr>
-        <w:t>(4) Globally Consistent (</w:t>
-      </w:r>
-      <w:r>
-        <w:rPr>
-          <w:rFonts w:ascii="Cambria Math" w:hAnsi="Cambria Math" w:cs="Cambria Math"/>
-        </w:rPr>
-        <w:t>𝐺𝐶</w:t>
-      </w:r>
-      <w:r>
-        <w:rPr>
-          <w:rFonts w:cstheme="minorHAnsi"/>
-        </w:rPr>
-        <w:t xml:space="preserve">), non-redundant, but not minimal: the rule is globally consistent and non-redundant but is not of minimum size: there exists a strictly smaller globally consistent rule. </w:t>
-      </w:r>
-    </w:p>
-    <w:p>
-      <w:pPr>
-        <w:pStyle w:val="ListParagraph"/>
-        <w:ind w:left="1872"/>
-        <w:rPr>
-          <w:rFonts w:cstheme="minorHAnsi"/>
-        </w:rPr>
-      </w:pPr>
-      <w:r>
-        <w:rPr>
-          <w:rFonts w:cstheme="minorHAnsi"/>
-        </w:rPr>
-        <w:t>(5) Globally Consistent (</w:t>
-      </w:r>
-      <w:r>
-        <w:rPr>
-          <w:rFonts w:ascii="Cambria Math" w:hAnsi="Cambria Math" w:cs="Cambria Math"/>
-        </w:rPr>
-        <w:t>𝐺𝐶</w:t>
-      </w:r>
-      <w:r>
-        <w:rPr>
-          <w:rFonts w:cstheme="minorHAnsi"/>
-        </w:rPr>
-        <w:t>) and minimal: has the smallest number of rule components.</w:t>
-      </w:r>
-    </w:p>
-    <w:p>
-      <w:pPr>
-        <w:pStyle w:val="ListParagraph"/>
-        <w:numPr>
-          <w:ilvl w:val="1"/>
-          <w:numId w:val="8"/>
-        </w:numPr>
-        <w:rPr>
-          <w:rFonts w:cstheme="minorHAnsi"/>
-        </w:rPr>
-      </w:pPr>
-      <w:r>
-        <w:rPr>
-          <w:rFonts w:cstheme="minorHAnsi"/>
-        </w:rPr>
-        <w:t>It is difficult to determine the correct rule for this classifier directly, so instead, uses a method to check whether consistency is maintained even if components of the rule are removed</w:t>
-      </w:r>
-      <w:r>
-        <w:rPr>
-          <w:rFonts w:cstheme="minorHAnsi"/>
-        </w:rPr>
-        <w:t xml:space="preserve"> as well as checking all possible rule sorted by the cardinality until finding a consistence one</w:t>
-      </w:r>
-      <w:r>
-        <w:rPr>
-          <w:rFonts w:cstheme="minorHAnsi"/>
-        </w:rPr>
-        <w:t>.</w:t>
-      </w:r>
-      <w:r>
-        <w:rPr>
-          <w:rFonts w:cstheme="minorHAnsi"/>
-        </w:rPr>
-        <w:t xml:space="preserve"> If there are no more redundancies yet persisting consistency, then the rules are considered as minimal.</w:t>
-      </w:r>
-    </w:p>
-    <w:p>
-      <w:pPr>
-        <w:pStyle w:val="ListParagraph"/>
-        <w:numPr>
-          <w:ilvl w:val="1"/>
-          <w:numId w:val="8"/>
-        </w:numPr>
-        <w:rPr>
-          <w:rFonts w:cstheme="minorHAnsi"/>
-        </w:rPr>
-      </w:pPr>
-      <w:r>
-        <w:rPr>
-          <w:rFonts w:cstheme="minorHAnsi"/>
-        </w:rPr>
-        <w:t xml:space="preserve">Uses Geco as a proxy for </w:t>
+        <w:t xml:space="preserve">Uses </w:t>
+      </w:r>
+      <w:proofErr w:type="spellStart"/>
+      <w:r>
+        <w:rPr>
+          <w:rFonts w:cstheme="minorHAnsi"/>
+        </w:rPr>
+        <w:t>Geco</w:t>
+      </w:r>
+      <w:proofErr w:type="spellEnd"/>
+      <w:r>
+        <w:rPr>
+          <w:rFonts w:cstheme="minorHAnsi"/>
+        </w:rPr>
+        <w:t xml:space="preserve"> as a proxy for </w:t>
       </w:r>
       <w:r>
         <w:rPr>
@@ -9353,17 +10522,67 @@
           <w:rFonts w:cstheme="minorHAnsi"/>
         </w:rPr>
       </w:pPr>
-      <w:r>
-        <w:rPr>
-          <w:rFonts w:cstheme="minorHAnsi"/>
-        </w:rPr>
-        <w:t>GeneticRuleCF and GreedyRuleCF:</w:t>
-      </w:r>
-      <w:r>
-        <w:rPr>
-          <w:rFonts w:cstheme="minorHAnsi"/>
-        </w:rPr>
-        <w:t xml:space="preserve"> The two algorithms always find globally consistent rules, except in cases where Geco's limitations for a particular algorithm cause it to return partially inconsistent rules. Among them, GreedyRuleCF is the only algorithm that can achieve the most ideal steps, GC and minimal.</w:t>
+      <w:proofErr w:type="spellStart"/>
+      <w:r>
+        <w:rPr>
+          <w:rFonts w:cstheme="minorHAnsi"/>
+        </w:rPr>
+        <w:t>GeneticRuleCF</w:t>
+      </w:r>
+      <w:proofErr w:type="spellEnd"/>
+      <w:r>
+        <w:rPr>
+          <w:rFonts w:cstheme="minorHAnsi"/>
+        </w:rPr>
+        <w:t xml:space="preserve"> and </w:t>
+      </w:r>
+      <w:proofErr w:type="spellStart"/>
+      <w:r>
+        <w:rPr>
+          <w:rFonts w:cstheme="minorHAnsi"/>
+        </w:rPr>
+        <w:t>GreedyRuleCF</w:t>
+      </w:r>
+      <w:proofErr w:type="spellEnd"/>
+      <w:r>
+        <w:rPr>
+          <w:rFonts w:cstheme="minorHAnsi"/>
+        </w:rPr>
+        <w:t>:</w:t>
+      </w:r>
+      <w:r>
+        <w:rPr>
+          <w:rFonts w:cstheme="minorHAnsi"/>
+        </w:rPr>
+        <w:t xml:space="preserve"> The two algorithms always find globally consistent rules, except in cases where </w:t>
+      </w:r>
+      <w:proofErr w:type="spellStart"/>
+      <w:r>
+        <w:rPr>
+          <w:rFonts w:cstheme="minorHAnsi"/>
+        </w:rPr>
+        <w:t>Geco's</w:t>
+      </w:r>
+      <w:proofErr w:type="spellEnd"/>
+      <w:r>
+        <w:rPr>
+          <w:rFonts w:cstheme="minorHAnsi"/>
+        </w:rPr>
+        <w:t xml:space="preserve"> limitations for a particular algorithm cause it to return partially inconsistent rules. Among them, </w:t>
+      </w:r>
+      <w:proofErr w:type="spellStart"/>
+      <w:r>
+        <w:rPr>
+          <w:rFonts w:cstheme="minorHAnsi"/>
+        </w:rPr>
+        <w:t>GreedyRuleCF</w:t>
+      </w:r>
+      <w:proofErr w:type="spellEnd"/>
+      <w:r>
+        <w:rPr>
+          <w:rFonts w:cstheme="minorHAnsi"/>
+        </w:rPr>
+        <w:t xml:space="preserve"> is the only algorithm that can achieve the most ideal steps, GC and minimal.</w:t>
       </w:r>
     </w:p>
     <w:p>
@@ -9377,18 +10596,33 @@
           <w:rFonts w:cstheme="minorHAnsi"/>
         </w:rPr>
       </w:pPr>
-      <w:r>
-        <w:rPr>
-          <w:rFonts w:cstheme="minorHAnsi"/>
-        </w:rPr>
-        <w:lastRenderedPageBreak/>
-        <w:t xml:space="preserve">GeneticRule: </w:t>
-      </w:r>
-      <w:r>
-        <w:rPr>
-          <w:rFonts w:cstheme="minorHAnsi"/>
-        </w:rPr>
-        <w:t>GeneticRule does not guarantee to find globally consistent rules and has the limitation of only utilizing samples from INST. Therefore, this algorithm requires a counterfactual system for expansion.</w:t>
+      <w:proofErr w:type="spellStart"/>
+      <w:r>
+        <w:rPr>
+          <w:rFonts w:cstheme="minorHAnsi"/>
+        </w:rPr>
+        <w:t>GeneticRule</w:t>
+      </w:r>
+      <w:proofErr w:type="spellEnd"/>
+      <w:r>
+        <w:rPr>
+          <w:rFonts w:cstheme="minorHAnsi"/>
+        </w:rPr>
+        <w:t xml:space="preserve">: </w:t>
+      </w:r>
+      <w:proofErr w:type="spellStart"/>
+      <w:r>
+        <w:rPr>
+          <w:rFonts w:cstheme="minorHAnsi"/>
+        </w:rPr>
+        <w:t>GeneticRule</w:t>
+      </w:r>
+      <w:proofErr w:type="spellEnd"/>
+      <w:r>
+        <w:rPr>
+          <w:rFonts w:cstheme="minorHAnsi"/>
+        </w:rPr>
+        <w:t xml:space="preserve"> does not guarantee to find globally consistent rules and has the limitation of only utilizing samples from INST. Therefore, this algorithm requires a counterfactual system for expansion.</w:t>
       </w:r>
     </w:p>
     <w:p>
@@ -9414,7 +10648,21 @@
         <w:rPr>
           <w:rFonts w:cstheme="minorHAnsi"/>
         </w:rPr>
-        <w:t>The algorithms are superior to both in that they contain fewer redundant components than Anchor and in that they guarantee extensive consistency over MinSetCover's limited data consistency.</w:t>
+        <w:t xml:space="preserve">The algorithms are superior to both in that they contain fewer redundant components than Anchor and in that they guarantee extensive consistency over </w:t>
+      </w:r>
+      <w:proofErr w:type="spellStart"/>
+      <w:r>
+        <w:rPr>
+          <w:rFonts w:cstheme="minorHAnsi"/>
+        </w:rPr>
+        <w:t>MinSetCover's</w:t>
+      </w:r>
+      <w:proofErr w:type="spellEnd"/>
+      <w:r>
+        <w:rPr>
+          <w:rFonts w:cstheme="minorHAnsi"/>
+        </w:rPr>
+        <w:t xml:space="preserve"> limited data consistency.</w:t>
       </w:r>
     </w:p>
     <w:p>
@@ -9502,6 +10750,7 @@
           <w:rFonts w:cstheme="minorHAnsi"/>
           <w:noProof/>
         </w:rPr>
+        <w:lastRenderedPageBreak/>
         <w:drawing>
           <wp:anchor distT="0" distB="0" distL="114300" distR="114300" simplePos="0" relativeHeight="251675648" behindDoc="0" locked="0" layoutInCell="1" allowOverlap="0" wp14:anchorId="02F3F1FD" wp14:editId="45F960F6">
             <wp:simplePos x="0" y="0"/>
@@ -9600,11 +10849,61 @@
           <w:rFonts w:cstheme="minorHAnsi"/>
         </w:rPr>
       </w:pPr>
-      <w:r>
-        <w:rPr>
-          <w:rFonts w:cstheme="minorHAnsi"/>
-        </w:rPr>
-        <w:t>GeneticRule, GeneticRuleCF, and GreedyRuleCF usually consume less time than Anchor and MinSetCover, regardless of the cardinality of rules behind the classifier.</w:t>
+      <w:proofErr w:type="spellStart"/>
+      <w:r>
+        <w:rPr>
+          <w:rFonts w:cstheme="minorHAnsi"/>
+        </w:rPr>
+        <w:t>GeneticRule</w:t>
+      </w:r>
+      <w:proofErr w:type="spellEnd"/>
+      <w:r>
+        <w:rPr>
+          <w:rFonts w:cstheme="minorHAnsi"/>
+        </w:rPr>
+        <w:t xml:space="preserve">, </w:t>
+      </w:r>
+      <w:proofErr w:type="spellStart"/>
+      <w:r>
+        <w:rPr>
+          <w:rFonts w:cstheme="minorHAnsi"/>
+        </w:rPr>
+        <w:t>GeneticRuleCF</w:t>
+      </w:r>
+      <w:proofErr w:type="spellEnd"/>
+      <w:r>
+        <w:rPr>
+          <w:rFonts w:cstheme="minorHAnsi"/>
+        </w:rPr>
+        <w:t xml:space="preserve">, and </w:t>
+      </w:r>
+      <w:proofErr w:type="spellStart"/>
+      <w:r>
+        <w:rPr>
+          <w:rFonts w:cstheme="minorHAnsi"/>
+        </w:rPr>
+        <w:t>GreedyRuleCF</w:t>
+      </w:r>
+      <w:proofErr w:type="spellEnd"/>
+      <w:r>
+        <w:rPr>
+          <w:rFonts w:cstheme="minorHAnsi"/>
+        </w:rPr>
+        <w:t xml:space="preserve"> usually consume less time than Anchor and </w:t>
+      </w:r>
+      <w:proofErr w:type="spellStart"/>
+      <w:r>
+        <w:rPr>
+          <w:rFonts w:cstheme="minorHAnsi"/>
+        </w:rPr>
+        <w:t>MinSetCover</w:t>
+      </w:r>
+      <w:proofErr w:type="spellEnd"/>
+      <w:r>
+        <w:rPr>
+          <w:rFonts w:cstheme="minorHAnsi"/>
+        </w:rPr>
+        <w:t>, regardless of the cardinality of rules behind the classifier.</w:t>
       </w:r>
     </w:p>
     <w:p>
@@ -9864,7 +11163,35 @@
         <w:rPr>
           <w:rFonts w:cstheme="minorHAnsi"/>
         </w:rPr>
-        <w:t xml:space="preserve"> In this case, GeneticRuleCF and GreedyRuleCF took more time due to their internal strong verification mechanism.</w:t>
+        <w:t xml:space="preserve"> In this case, </w:t>
+      </w:r>
+      <w:proofErr w:type="spellStart"/>
+      <w:r>
+        <w:rPr>
+          <w:rFonts w:cstheme="minorHAnsi"/>
+        </w:rPr>
+        <w:t>GeneticRuleCF</w:t>
+      </w:r>
+      <w:proofErr w:type="spellEnd"/>
+      <w:r>
+        <w:rPr>
+          <w:rFonts w:cstheme="minorHAnsi"/>
+        </w:rPr>
+        <w:t xml:space="preserve"> and </w:t>
+      </w:r>
+      <w:proofErr w:type="spellStart"/>
+      <w:r>
+        <w:rPr>
+          <w:rFonts w:cstheme="minorHAnsi"/>
+        </w:rPr>
+        <w:t>GreedyRuleCF</w:t>
+      </w:r>
+      <w:proofErr w:type="spellEnd"/>
+      <w:r>
+        <w:rPr>
+          <w:rFonts w:cstheme="minorHAnsi"/>
+        </w:rPr>
+        <w:t xml:space="preserve"> took more time due to their internal strong verification mechanism.</w:t>
       </w:r>
     </w:p>
     <w:p>
@@ -9890,7 +11217,22 @@
         <w:rPr>
           <w:rFonts w:cstheme="minorHAnsi"/>
         </w:rPr>
-        <w:t xml:space="preserve">Also, it is suggested that the algorithm is making classifier calls more frequently, which can affect performance, and is structured to depend on Geco, which also has a significant impact on performance, resulting in a delay. </w:t>
+        <w:lastRenderedPageBreak/>
+        <w:t xml:space="preserve">Also, it is suggested that the algorithm is making classifier calls more frequently, which can affect performance, and is structured to depend on </w:t>
+      </w:r>
+      <w:proofErr w:type="spellStart"/>
+      <w:r>
+        <w:rPr>
+          <w:rFonts w:cstheme="minorHAnsi"/>
+        </w:rPr>
+        <w:t>Geco</w:t>
+      </w:r>
+      <w:proofErr w:type="spellEnd"/>
+      <w:r>
+        <w:rPr>
+          <w:rFonts w:cstheme="minorHAnsi"/>
+        </w:rPr>
+        <w:t xml:space="preserve">, which also has a significant impact on performance, resulting in a delay. </w:t>
       </w:r>
     </w:p>
     <w:p>
@@ -9979,7 +11321,35 @@
         <w:rPr>
           <w:rFonts w:cstheme="minorHAnsi"/>
         </w:rPr>
-        <w:t>Table 2 shows the contribution of the classifier and Geco to the runtime of each dataset as follows. In particular, the impact of Geco is further discussed in Sec 5.4.</w:t>
+        <w:t xml:space="preserve">Table 2 shows the contribution of the classifier and </w:t>
+      </w:r>
+      <w:proofErr w:type="spellStart"/>
+      <w:r>
+        <w:rPr>
+          <w:rFonts w:cstheme="minorHAnsi"/>
+        </w:rPr>
+        <w:t>Geco</w:t>
+      </w:r>
+      <w:proofErr w:type="spellEnd"/>
+      <w:r>
+        <w:rPr>
+          <w:rFonts w:cstheme="minorHAnsi"/>
+        </w:rPr>
+        <w:t xml:space="preserve"> to the runtime of each dataset as follows. In particular, the impact of </w:t>
+      </w:r>
+      <w:proofErr w:type="spellStart"/>
+      <w:r>
+        <w:rPr>
+          <w:rFonts w:cstheme="minorHAnsi"/>
+        </w:rPr>
+        <w:t>Geco</w:t>
+      </w:r>
+      <w:proofErr w:type="spellEnd"/>
+      <w:r>
+        <w:rPr>
+          <w:rFonts w:cstheme="minorHAnsi"/>
+        </w:rPr>
+        <w:t xml:space="preserve"> is further discussed in Sec 5.4.</w:t>
       </w:r>
     </w:p>
     <w:p>
@@ -10037,7 +11407,21 @@
         <w:rPr>
           <w:rFonts w:cstheme="minorHAnsi"/>
         </w:rPr>
-        <w:t>In summary, GeneticRuleCF can always finish in reasonable run</w:t>
+        <w:t xml:space="preserve">In summary, </w:t>
+      </w:r>
+      <w:proofErr w:type="spellStart"/>
+      <w:r>
+        <w:rPr>
+          <w:rFonts w:cstheme="minorHAnsi"/>
+        </w:rPr>
+        <w:t>GeneticRuleCF</w:t>
+      </w:r>
+      <w:proofErr w:type="spellEnd"/>
+      <w:r>
+        <w:rPr>
+          <w:rFonts w:cstheme="minorHAnsi"/>
+        </w:rPr>
+        <w:t xml:space="preserve"> can always finish in reasonable run</w:t>
       </w:r>
       <w:r>
         <w:rPr>
@@ -10049,7 +11433,21 @@
         <w:rPr>
           <w:rFonts w:cstheme="minorHAnsi"/>
         </w:rPr>
-        <w:t xml:space="preserve">time to generate high quality rules regardless of the classifier speed or the size of the dataset. GreedyRuleCF typically generates rules with the highest quality, and it is fast when the classifier and dataset </w:t>
+        <w:t xml:space="preserve">time to generate high quality rules regardless of the classifier speed or the size of the dataset. </w:t>
+      </w:r>
+      <w:proofErr w:type="spellStart"/>
+      <w:r>
+        <w:rPr>
+          <w:rFonts w:cstheme="minorHAnsi"/>
+        </w:rPr>
+        <w:t>GreedyRuleCF</w:t>
+      </w:r>
+      <w:proofErr w:type="spellEnd"/>
+      <w:r>
+        <w:rPr>
+          <w:rFonts w:cstheme="minorHAnsi"/>
+        </w:rPr>
+        <w:t xml:space="preserve"> typically generates rules with the highest quality, and it is fast when the classifier and dataset </w:t>
       </w:r>
       <w:r>
         <w:rPr>
@@ -10061,7 +11459,35 @@
         <w:rPr>
           <w:rFonts w:cstheme="minorHAnsi"/>
         </w:rPr>
-        <w:t xml:space="preserve"> moderate size. For complex classifiers over large datasets, however, GeneticRuleCF is more efficient than GreedyRuleCF.</w:t>
+        <w:t xml:space="preserve"> moderate size. For complex classifiers over large datasets, however, </w:t>
+      </w:r>
+      <w:proofErr w:type="spellStart"/>
+      <w:r>
+        <w:rPr>
+          <w:rFonts w:cstheme="minorHAnsi"/>
+        </w:rPr>
+        <w:t>GeneticRuleCF</w:t>
+      </w:r>
+      <w:proofErr w:type="spellEnd"/>
+      <w:r>
+        <w:rPr>
+          <w:rFonts w:cstheme="minorHAnsi"/>
+        </w:rPr>
+        <w:t xml:space="preserve"> is more efficient than </w:t>
+      </w:r>
+      <w:proofErr w:type="spellStart"/>
+      <w:r>
+        <w:rPr>
+          <w:rFonts w:cstheme="minorHAnsi"/>
+        </w:rPr>
+        <w:t>GreedyRuleCF</w:t>
+      </w:r>
+      <w:proofErr w:type="spellEnd"/>
+      <w:r>
+        <w:rPr>
+          <w:rFonts w:cstheme="minorHAnsi"/>
+        </w:rPr>
+        <w:t>.</w:t>
       </w:r>
     </w:p>
     <w:p>
@@ -10158,7 +11584,6 @@
           <w:rFonts w:cstheme="minorHAnsi"/>
           <w:noProof/>
         </w:rPr>
-        <w:lastRenderedPageBreak/>
         <w:drawing>
           <wp:anchor distT="0" distB="0" distL="114300" distR="114300" simplePos="0" relativeHeight="251673600" behindDoc="0" locked="0" layoutInCell="1" allowOverlap="0" wp14:anchorId="036ABC78" wp14:editId="30AB2DB9">
             <wp:simplePos x="0" y="0"/>
@@ -10249,6 +11674,7 @@
         <w:rPr>
           <w:rFonts w:cstheme="minorHAnsi"/>
         </w:rPr>
+        <w:lastRenderedPageBreak/>
         <w:t xml:space="preserve">Breakdown of </w:t>
       </w:r>
       <w:r>
@@ -10285,7 +11711,21 @@
         <w:rPr>
           <w:rFonts w:cstheme="minorHAnsi"/>
         </w:rPr>
-        <w:t xml:space="preserve">Note: Excluded GreedyRuleCF since it uses the counterfactual system as GECO only. </w:t>
+        <w:t xml:space="preserve">Note: Excluded </w:t>
+      </w:r>
+      <w:proofErr w:type="spellStart"/>
+      <w:r>
+        <w:rPr>
+          <w:rFonts w:cstheme="minorHAnsi"/>
+        </w:rPr>
+        <w:t>GreedyRuleCF</w:t>
+      </w:r>
+      <w:proofErr w:type="spellEnd"/>
+      <w:r>
+        <w:rPr>
+          <w:rFonts w:cstheme="minorHAnsi"/>
+        </w:rPr>
+        <w:t xml:space="preserve"> since it uses the counterfactual system as GECO only. </w:t>
       </w:r>
     </w:p>
     <w:p>
@@ -10327,7 +11767,35 @@
         <w:rPr>
           <w:rFonts w:cstheme="minorHAnsi"/>
         </w:rPr>
-        <w:t xml:space="preserve">i.e., selectFittest), Crossover, Mutation and CFRules spends their runtime accumulated by all relevant iterations. </w:t>
+        <w:t xml:space="preserve">i.e., </w:t>
+      </w:r>
+      <w:proofErr w:type="spellStart"/>
+      <w:r>
+        <w:rPr>
+          <w:rFonts w:cstheme="minorHAnsi"/>
+        </w:rPr>
+        <w:t>selectFittest</w:t>
+      </w:r>
+      <w:proofErr w:type="spellEnd"/>
+      <w:r>
+        <w:rPr>
+          <w:rFonts w:cstheme="minorHAnsi"/>
+        </w:rPr>
+        <w:t xml:space="preserve">), Crossover, Mutation and </w:t>
+      </w:r>
+      <w:proofErr w:type="spellStart"/>
+      <w:r>
+        <w:rPr>
+          <w:rFonts w:cstheme="minorHAnsi"/>
+        </w:rPr>
+        <w:t>CFRules</w:t>
+      </w:r>
+      <w:proofErr w:type="spellEnd"/>
+      <w:r>
+        <w:rPr>
+          <w:rFonts w:cstheme="minorHAnsi"/>
+        </w:rPr>
+        <w:t xml:space="preserve"> spends their runtime accumulated by all relevant iterations. </w:t>
       </w:r>
     </w:p>
     <w:p>
@@ -10357,7 +11825,43 @@
         <w:rPr>
           <w:rFonts w:cstheme="minorHAnsi"/>
         </w:rPr>
-        <w:t xml:space="preserve"> running counterfactual explanations in the selectFittest(ref. sec 4.2.), it is the CFRule that captures the time used by the counterfactual system in building the rules.</w:t>
+        <w:t xml:space="preserve"> running counterfactual explanations in the </w:t>
+      </w:r>
+      <w:proofErr w:type="spellStart"/>
+      <w:proofErr w:type="gramStart"/>
+      <w:r>
+        <w:rPr>
+          <w:rFonts w:cstheme="minorHAnsi"/>
+        </w:rPr>
+        <w:t>selectFittest</w:t>
+      </w:r>
+      <w:proofErr w:type="spellEnd"/>
+      <w:r>
+        <w:rPr>
+          <w:rFonts w:cstheme="minorHAnsi"/>
+        </w:rPr>
+        <w:t>(</w:t>
+      </w:r>
+      <w:proofErr w:type="gramEnd"/>
+      <w:r>
+        <w:rPr>
+          <w:rFonts w:cstheme="minorHAnsi"/>
+        </w:rPr>
+        <w:t xml:space="preserve">ref. sec 4.2.), it is the </w:t>
+      </w:r>
+      <w:proofErr w:type="spellStart"/>
+      <w:r>
+        <w:rPr>
+          <w:rFonts w:cstheme="minorHAnsi"/>
+        </w:rPr>
+        <w:t>CFRule</w:t>
+      </w:r>
+      <w:proofErr w:type="spellEnd"/>
+      <w:r>
+        <w:rPr>
+          <w:rFonts w:cstheme="minorHAnsi"/>
+        </w:rPr>
+        <w:t xml:space="preserve"> that captures the time used by the counterfactual system in building the rules.</w:t>
       </w:r>
     </w:p>
     <w:p>
@@ -10381,7 +11885,51 @@
         <w:rPr>
           <w:rFonts w:cstheme="minorHAnsi"/>
         </w:rPr>
-        <w:t xml:space="preserve"> the time used in terms of the counterfactual systemis the sume of the runtime in CFRules and Reduction</w:t>
+        <w:t xml:space="preserve"> the time used in terms of the counterfactual </w:t>
+      </w:r>
+      <w:proofErr w:type="spellStart"/>
+      <w:proofErr w:type="gramStart"/>
+      <w:r>
+        <w:rPr>
+          <w:rFonts w:cstheme="minorHAnsi"/>
+        </w:rPr>
+        <w:t>systemis</w:t>
+      </w:r>
+      <w:proofErr w:type="spellEnd"/>
+      <w:proofErr w:type="gramEnd"/>
+      <w:r>
+        <w:rPr>
+          <w:rFonts w:cstheme="minorHAnsi"/>
+        </w:rPr>
+        <w:t xml:space="preserve"> the </w:t>
+      </w:r>
+      <w:proofErr w:type="spellStart"/>
+      <w:r>
+        <w:rPr>
+          <w:rFonts w:cstheme="minorHAnsi"/>
+        </w:rPr>
+        <w:t>sume</w:t>
+      </w:r>
+      <w:proofErr w:type="spellEnd"/>
+      <w:r>
+        <w:rPr>
+          <w:rFonts w:cstheme="minorHAnsi"/>
+        </w:rPr>
+        <w:t xml:space="preserve"> of the runtime in </w:t>
+      </w:r>
+      <w:proofErr w:type="spellStart"/>
+      <w:r>
+        <w:rPr>
+          <w:rFonts w:cstheme="minorHAnsi"/>
+        </w:rPr>
+        <w:t>CFRules</w:t>
+      </w:r>
+      <w:proofErr w:type="spellEnd"/>
+      <w:r>
+        <w:rPr>
+          <w:rFonts w:cstheme="minorHAnsi"/>
+        </w:rPr>
+        <w:t xml:space="preserve"> and Reduction</w:t>
       </w:r>
       <w:r>
         <w:rPr>
@@ -10489,7 +12037,21 @@
         <w:rPr>
           <w:rFonts w:cstheme="minorHAnsi"/>
         </w:rPr>
-        <w:t xml:space="preserve">The Number of GeCo </w:t>
+        <w:t xml:space="preserve">The Number of </w:t>
+      </w:r>
+      <w:proofErr w:type="spellStart"/>
+      <w:r>
+        <w:rPr>
+          <w:rFonts w:cstheme="minorHAnsi"/>
+        </w:rPr>
+        <w:t>GeCo</w:t>
+      </w:r>
+      <w:proofErr w:type="spellEnd"/>
+      <w:r>
+        <w:rPr>
+          <w:rFonts w:cstheme="minorHAnsi"/>
+        </w:rPr>
+        <w:t xml:space="preserve"> </w:t>
       </w:r>
       <w:r>
         <w:rPr>
@@ -10525,7 +12087,49 @@
         <w:rPr>
           <w:rFonts w:cstheme="minorHAnsi"/>
         </w:rPr>
-        <w:t xml:space="preserve"> Since Geco takes up a significant portion of the runtime, the results demonstrate that GeneticRuleCF is more efficient than GreedyRuleCF for large datasets with complex classifiers.</w:t>
+        <w:t xml:space="preserve"> Since </w:t>
+      </w:r>
+      <w:proofErr w:type="spellStart"/>
+      <w:r>
+        <w:rPr>
+          <w:rFonts w:cstheme="minorHAnsi"/>
+        </w:rPr>
+        <w:t>Geco</w:t>
+      </w:r>
+      <w:proofErr w:type="spellEnd"/>
+      <w:r>
+        <w:rPr>
+          <w:rFonts w:cstheme="minorHAnsi"/>
+        </w:rPr>
+        <w:t xml:space="preserve"> takes up a significant portion of the runtime, the results demonstrate that </w:t>
+      </w:r>
+      <w:proofErr w:type="spellStart"/>
+      <w:r>
+        <w:rPr>
+          <w:rFonts w:cstheme="minorHAnsi"/>
+        </w:rPr>
+        <w:t>GeneticRuleCF</w:t>
+      </w:r>
+      <w:proofErr w:type="spellEnd"/>
+      <w:r>
+        <w:rPr>
+          <w:rFonts w:cstheme="minorHAnsi"/>
+        </w:rPr>
+        <w:t xml:space="preserve"> is more efficient than </w:t>
+      </w:r>
+      <w:proofErr w:type="spellStart"/>
+      <w:r>
+        <w:rPr>
+          <w:rFonts w:cstheme="minorHAnsi"/>
+        </w:rPr>
+        <w:t>GreedyRuleCF</w:t>
+      </w:r>
+      <w:proofErr w:type="spellEnd"/>
+      <w:r>
+        <w:rPr>
+          <w:rFonts w:cstheme="minorHAnsi"/>
+        </w:rPr>
+        <w:t xml:space="preserve"> for large datasets with complex classifiers.</w:t>
       </w:r>
     </w:p>
     <w:p>
@@ -10581,14 +12185,7 @@
         <w:rPr>
           <w:rFonts w:cstheme="minorHAnsi"/>
         </w:rPr>
-        <w:t xml:space="preserve"> To simplify the search space, we've confined rule components to directly relate to input instance values. Thus, they can only be larger, smaller, or equal to the feature value, even </w:t>
-      </w:r>
-      <w:r>
-        <w:rPr>
-          <w:rFonts w:cstheme="minorHAnsi"/>
-        </w:rPr>
-        <w:lastRenderedPageBreak/>
-        <w:t>if the actual rule might be broader. While this narrows the rule, it's effective for analyzing classifier behavior. We aim to generalize rules in future work.</w:t>
+        <w:t xml:space="preserve"> To simplify the search space, we've confined rule components to directly relate to input instance values. Thus, they can only be larger, smaller, or equal to the feature value, even if the actual rule might be broader. While this narrows the rule, it's effective for analyzing classifier behavior. We aim to generalize rules in future work.</w:t>
       </w:r>
     </w:p>
     <w:p>
@@ -10609,7 +12206,21 @@
         <w:rPr>
           <w:rFonts w:cstheme="minorHAnsi"/>
         </w:rPr>
-        <w:t>. While GeCo and other advanced Counterfactual Explanation models utilize perturbation distributions as the instance search space for interpretability, estimating these distributions accurately remains challenging, especially when representing causal dependencies between features. Improving this will benefit various explanation methods.</w:t>
+        <w:t xml:space="preserve">. While </w:t>
+      </w:r>
+      <w:proofErr w:type="spellStart"/>
+      <w:r>
+        <w:rPr>
+          <w:rFonts w:cstheme="minorHAnsi"/>
+        </w:rPr>
+        <w:t>GeCo</w:t>
+      </w:r>
+      <w:proofErr w:type="spellEnd"/>
+      <w:r>
+        <w:rPr>
+          <w:rFonts w:cstheme="minorHAnsi"/>
+        </w:rPr>
+        <w:t xml:space="preserve"> and other advanced Counterfactual Explanation models utilize perturbation distributions as the instance search space for interpretability, estimating these distributions accurately remains challenging, especially when representing causal dependencies between features. Improving this will benefit various explanation methods.</w:t>
       </w:r>
     </w:p>
     <w:p>
@@ -10636,7 +12247,35 @@
         <w:rPr>
           <w:rFonts w:cstheme="minorHAnsi"/>
         </w:rPr>
-        <w:t>Our algorithm's stability and run time are greatly influenced by the underlying counterfactual system, GeCo. While GeCo is among the best we've found, it can be costly and unstable in extreme scenarios, impacting our system's performance. A more efficient counterfactual system would significantly enhance our systems.</w:t>
+        <w:t xml:space="preserve">Our algorithm's stability and run time are greatly influenced by the underlying counterfactual system, </w:t>
+      </w:r>
+      <w:proofErr w:type="spellStart"/>
+      <w:r>
+        <w:rPr>
+          <w:rFonts w:cstheme="minorHAnsi"/>
+        </w:rPr>
+        <w:t>GeCo</w:t>
+      </w:r>
+      <w:proofErr w:type="spellEnd"/>
+      <w:r>
+        <w:rPr>
+          <w:rFonts w:cstheme="minorHAnsi"/>
+        </w:rPr>
+        <w:t xml:space="preserve">. While </w:t>
+      </w:r>
+      <w:proofErr w:type="spellStart"/>
+      <w:r>
+        <w:rPr>
+          <w:rFonts w:cstheme="minorHAnsi"/>
+        </w:rPr>
+        <w:t>GeCo</w:t>
+      </w:r>
+      <w:proofErr w:type="spellEnd"/>
+      <w:r>
+        <w:rPr>
+          <w:rFonts w:cstheme="minorHAnsi"/>
+        </w:rPr>
+        <w:t xml:space="preserve"> is among the best we've found, it can be costly and unstable in extreme scenarios, impacting our system's performance. A more efficient counterfactual system would significantly enhance our systems.</w:t>
       </w:r>
     </w:p>
     <w:p>
@@ -10734,7 +12373,49 @@
         <w:rPr>
           <w:rFonts w:cstheme="minorHAnsi"/>
         </w:rPr>
-        <w:t>We've developed a method using counterfactual explanations to generate and ensure global consistency of rule-based explanations. We introduced a base algorithm, GeneticRule, and two advanced ones, GeneticRuleCF and GreedyRuleCF. Extensive tests validate our system's effectiveness.</w:t>
+        <w:t xml:space="preserve">We've developed a method using counterfactual explanations to generate and ensure global consistency of rule-based explanations. We introduced a base algorithm, </w:t>
+      </w:r>
+      <w:proofErr w:type="spellStart"/>
+      <w:r>
+        <w:rPr>
+          <w:rFonts w:cstheme="minorHAnsi"/>
+        </w:rPr>
+        <w:t>GeneticRule</w:t>
+      </w:r>
+      <w:proofErr w:type="spellEnd"/>
+      <w:r>
+        <w:rPr>
+          <w:rFonts w:cstheme="minorHAnsi"/>
+        </w:rPr>
+        <w:t xml:space="preserve">, and two advanced ones, </w:t>
+      </w:r>
+      <w:proofErr w:type="spellStart"/>
+      <w:r>
+        <w:rPr>
+          <w:rFonts w:cstheme="minorHAnsi"/>
+        </w:rPr>
+        <w:t>GeneticRuleCF</w:t>
+      </w:r>
+      <w:proofErr w:type="spellEnd"/>
+      <w:r>
+        <w:rPr>
+          <w:rFonts w:cstheme="minorHAnsi"/>
+        </w:rPr>
+        <w:t xml:space="preserve"> and </w:t>
+      </w:r>
+      <w:proofErr w:type="spellStart"/>
+      <w:r>
+        <w:rPr>
+          <w:rFonts w:cstheme="minorHAnsi"/>
+        </w:rPr>
+        <w:t>GreedyRuleCF</w:t>
+      </w:r>
+      <w:proofErr w:type="spellEnd"/>
+      <w:r>
+        <w:rPr>
+          <w:rFonts w:cstheme="minorHAnsi"/>
+        </w:rPr>
+        <w:t>. Extensive tests validate our system's effectiveness.</w:t>
       </w:r>
     </w:p>
     <w:p>

</xml_diff>

<commit_message>
Complete summary for Section 1
</commit_message>
<xml_diff>
--- a/main-520-project/CS_520_Report_Group23.docx
+++ b/main-520-project/CS_520_Report_Group23.docx
@@ -158,25 +158,6 @@
     </w:p>
     <w:p>
       <w:pPr>
-        <w:rPr>
-          <w:rFonts w:cstheme="minorHAnsi"/>
-          <w:b/>
-          <w:bCs/>
-          <w:u w:val="single"/>
-        </w:rPr>
-      </w:pPr>
-      <w:r>
-        <w:rPr>
-          <w:rFonts w:cstheme="minorHAnsi"/>
-          <w:b/>
-          <w:bCs/>
-          <w:u w:val="single"/>
-        </w:rPr>
-        <w:t>(Below section is uncertain to be included)</w:t>
-      </w:r>
-    </w:p>
-    <w:p>
-      <w:pPr>
         <w:pStyle w:val="ListParagraph"/>
         <w:numPr>
           <w:ilvl w:val="0"/>
@@ -282,18 +263,17 @@
         </w:rPr>
         <w:t>n the other hand, the Rule-based Explanation is conjunctions of predicates on features consistently leading to certain outcomes and descriptively provide core reasons for decisions.</w:t>
       </w:r>
-    </w:p>
-    <w:p>
-      <w:pPr>
-        <w:rPr>
-          <w:rFonts w:cstheme="minorHAnsi"/>
-        </w:rPr>
-      </w:pPr>
-      <w:r>
-        <w:rPr>
-          <w:rFonts w:cstheme="minorHAnsi"/>
-        </w:rPr>
-        <w:t xml:space="preserve"> T</w:t>
+      <w:r>
+        <w:rPr>
+          <w:rFonts w:cstheme="minorHAnsi"/>
+        </w:rPr>
+        <w:t xml:space="preserve"> </w:t>
+      </w:r>
+      <w:r>
+        <w:rPr>
+          <w:rFonts w:cstheme="minorHAnsi"/>
+        </w:rPr>
+        <w:t>T</w:t>
       </w:r>
       <w:r>
         <w:rPr>
@@ -348,26 +328,55 @@
         <w:rPr>
           <w:rFonts w:cstheme="minorHAnsi"/>
         </w:rPr>
-        <w:t>In the paper, we introduce a novel method for rule-based explanations by leveraging existing counterfactual systems. We demonstrate that counterfactual and rule-based explanations are duals, implying that every rule-based explanation must incorporate at least one feature from its counterfactual counterpart. This duality principle is foundational to our approach.</w:t>
-      </w:r>
-    </w:p>
-    <w:p>
-      <w:pPr>
-        <w:rPr>
-          <w:rFonts w:cstheme="minorHAnsi"/>
-        </w:rPr>
-      </w:pPr>
-      <w:r>
-        <w:rPr>
-          <w:rFonts w:cstheme="minorHAnsi"/>
-        </w:rPr>
         <w:t xml:space="preserve"> </w:t>
       </w:r>
       <w:r>
         <w:rPr>
           <w:rFonts w:cstheme="minorHAnsi"/>
         </w:rPr>
-        <w:t xml:space="preserve">Using the duality theorem, we've developed a method to compute rule-based explanations by employing counterfactual explanations as a black box. Our base algorithm, </w:t>
+        <w:t>This paper attempts to improve the existing counterfactual system through a new version of a rule-based explanation system.</w:t>
+      </w:r>
+      <w:r>
+        <w:rPr>
+          <w:rFonts w:cstheme="minorHAnsi"/>
+        </w:rPr>
+        <w:t xml:space="preserve"> </w:t>
+      </w:r>
+      <w:r>
+        <w:rPr>
+          <w:rFonts w:cstheme="minorHAnsi"/>
+        </w:rPr>
+        <w:t>Assum</w:t>
+      </w:r>
+      <w:r>
+        <w:rPr>
+          <w:rFonts w:cstheme="minorHAnsi"/>
+        </w:rPr>
+        <w:t xml:space="preserve">e </w:t>
+      </w:r>
+      <w:r>
+        <w:rPr>
+          <w:rFonts w:cstheme="minorHAnsi"/>
+        </w:rPr>
+        <w:t>that the two systems are dual</w:t>
+      </w:r>
+      <w:r>
+        <w:rPr>
+          <w:rFonts w:cstheme="minorHAnsi"/>
+        </w:rPr>
+        <w:t xml:space="preserve">, </w:t>
+      </w:r>
+      <w:r>
+        <w:rPr>
+          <w:rFonts w:cstheme="minorHAnsi"/>
+        </w:rPr>
+        <w:t>three core algorithms</w:t>
+      </w:r>
+      <w:r>
+        <w:rPr>
+          <w:rFonts w:cstheme="minorHAnsi"/>
+        </w:rPr>
+        <w:t xml:space="preserve"> (</w:t>
       </w:r>
       <w:proofErr w:type="spellStart"/>
       <w:r>
@@ -381,13 +390,80 @@
         <w:rPr>
           <w:rFonts w:cstheme="minorHAnsi"/>
         </w:rPr>
-        <w:t xml:space="preserve">, uses a genetic algorithm to find candidate rules for instances with bad outcomes. We propose two enhancements: </w:t>
+        <w:t xml:space="preserve">, </w:t>
       </w:r>
       <w:proofErr w:type="spellStart"/>
       <w:r>
         <w:rPr>
           <w:rFonts w:cstheme="minorHAnsi"/>
         </w:rPr>
+        <w:t>GeneticRuleCF</w:t>
+      </w:r>
+      <w:proofErr w:type="spellEnd"/>
+      <w:r>
+        <w:rPr>
+          <w:rFonts w:cstheme="minorHAnsi"/>
+        </w:rPr>
+        <w:t xml:space="preserve">, and </w:t>
+      </w:r>
+      <w:proofErr w:type="spellStart"/>
+      <w:r>
+        <w:rPr>
+          <w:rFonts w:cstheme="minorHAnsi"/>
+        </w:rPr>
+        <w:t>GreedyRuleCF</w:t>
+      </w:r>
+      <w:proofErr w:type="spellEnd"/>
+      <w:r>
+        <w:rPr>
+          <w:rFonts w:cstheme="minorHAnsi"/>
+        </w:rPr>
+        <w:t>)</w:t>
+      </w:r>
+      <w:r>
+        <w:rPr>
+          <w:rFonts w:cstheme="minorHAnsi"/>
+        </w:rPr>
+        <w:t xml:space="preserve"> </w:t>
+      </w:r>
+      <w:r>
+        <w:rPr>
+          <w:rFonts w:cstheme="minorHAnsi"/>
+        </w:rPr>
+        <w:t>are</w:t>
+      </w:r>
+      <w:r>
+        <w:rPr>
+          <w:rFonts w:cstheme="minorHAnsi"/>
+        </w:rPr>
+        <w:t xml:space="preserve"> </w:t>
+      </w:r>
+      <w:r>
+        <w:rPr>
+          <w:rFonts w:cstheme="minorHAnsi"/>
+        </w:rPr>
+        <w:t>introduced</w:t>
+      </w:r>
+      <w:r>
+        <w:rPr>
+          <w:rFonts w:cstheme="minorHAnsi"/>
+        </w:rPr>
+        <w:t xml:space="preserve"> to compute rule-based explanations by employing counterfactual explanations as a black box.</w:t>
+      </w:r>
+      <w:r>
+        <w:t xml:space="preserve"> </w:t>
+      </w:r>
+      <w:r>
+        <w:rPr>
+          <w:rFonts w:cstheme="minorHAnsi"/>
+        </w:rPr>
+        <w:t>Assuming proof that the two systems are dual, three core algorithms (</w:t>
+      </w:r>
+      <w:proofErr w:type="spellStart"/>
+      <w:r>
+        <w:rPr>
+          <w:rFonts w:cstheme="minorHAnsi"/>
+        </w:rPr>
         <w:t>GeneticRule</w:t>
       </w:r>
       <w:proofErr w:type="spellEnd"/>
@@ -395,7 +471,7 @@
         <w:rPr>
           <w:rFonts w:cstheme="minorHAnsi"/>
         </w:rPr>
-        <w:t xml:space="preserve"> with Counterfactual (</w:t>
+        <w:t xml:space="preserve">, </w:t>
       </w:r>
       <w:proofErr w:type="spellStart"/>
       <w:r>
@@ -409,7 +485,7 @@
         <w:rPr>
           <w:rFonts w:cstheme="minorHAnsi"/>
         </w:rPr>
-        <w:t>) and Greedy Algorithm with Counterfactual (</w:t>
+        <w:t xml:space="preserve">, and </w:t>
       </w:r>
       <w:proofErr w:type="spellStart"/>
       <w:r>
@@ -423,13 +499,270 @@
         <w:rPr>
           <w:rFonts w:cstheme="minorHAnsi"/>
         </w:rPr>
-        <w:t xml:space="preserve">). </w:t>
+        <w:t xml:space="preserve">) are introduced to compute rule-based explanations by employing counterfactual explanations as a black box as well as </w:t>
+      </w:r>
+      <w:r>
+        <w:rPr>
+          <w:rFonts w:cstheme="minorHAnsi"/>
+        </w:rPr>
+        <w:t>verified</w:t>
+      </w:r>
+      <w:r>
+        <w:rPr>
+          <w:rFonts w:cstheme="minorHAnsi"/>
+        </w:rPr>
+        <w:t xml:space="preserve"> their efficiency experimental evaluation comparing with </w:t>
       </w:r>
       <w:proofErr w:type="spellStart"/>
       <w:r>
         <w:rPr>
           <w:rFonts w:cstheme="minorHAnsi"/>
         </w:rPr>
+        <w:t>MinSetCover</w:t>
+      </w:r>
+      <w:proofErr w:type="spellEnd"/>
+      <w:r>
+        <w:rPr>
+          <w:rFonts w:cstheme="minorHAnsi"/>
+        </w:rPr>
+        <w:t xml:space="preserve"> and Anchor.</w:t>
+      </w:r>
+      <w:r>
+        <w:rPr>
+          <w:rFonts w:cstheme="minorHAnsi"/>
+        </w:rPr>
+        <w:t xml:space="preserve"> </w:t>
+      </w:r>
+    </w:p>
+    <w:p>
+      <w:pPr>
+        <w:rPr>
+          <w:rFonts w:cstheme="minorHAnsi"/>
+        </w:rPr>
+      </w:pPr>
+      <w:r>
+        <w:rPr>
+          <w:rFonts w:cstheme="minorHAnsi"/>
+        </w:rPr>
+        <w:t>In summary, the following contributions</w:t>
+      </w:r>
+      <w:r>
+        <w:rPr>
+          <w:rFonts w:cstheme="minorHAnsi"/>
+        </w:rPr>
+        <w:t xml:space="preserve"> will be made in this paper</w:t>
+      </w:r>
+      <w:r>
+        <w:rPr>
+          <w:rFonts w:cstheme="minorHAnsi"/>
+        </w:rPr>
+        <w:t>:</w:t>
+      </w:r>
+    </w:p>
+    <w:p>
+      <w:pPr>
+        <w:ind w:left="360"/>
+        <w:rPr>
+          <w:rFonts w:cstheme="minorHAnsi"/>
+        </w:rPr>
+      </w:pPr>
+      <w:r>
+        <w:rPr>
+          <w:rFonts w:cstheme="minorHAnsi"/>
+        </w:rPr>
+        <w:t xml:space="preserve">(1) </w:t>
+      </w:r>
+      <w:r>
+        <w:rPr>
+          <w:rFonts w:cstheme="minorHAnsi"/>
+        </w:rPr>
+        <w:t>Prov</w:t>
+      </w:r>
+      <w:r>
+        <w:rPr>
+          <w:rFonts w:cstheme="minorHAnsi"/>
+        </w:rPr>
+        <w:t>e</w:t>
+      </w:r>
+      <w:r>
+        <w:rPr>
+          <w:rFonts w:cstheme="minorHAnsi"/>
+        </w:rPr>
+        <w:t xml:space="preserve"> </w:t>
+      </w:r>
+      <w:r>
+        <w:rPr>
+          <w:rFonts w:cstheme="minorHAnsi"/>
+        </w:rPr>
+        <w:t xml:space="preserve">the Duality Theorem between counterfactual and </w:t>
+      </w:r>
+      <w:r>
+        <w:rPr>
+          <w:rFonts w:cstheme="minorHAnsi"/>
+        </w:rPr>
+        <w:t>rule-based</w:t>
+      </w:r>
+      <w:r>
+        <w:rPr>
+          <w:rFonts w:cstheme="minorHAnsi"/>
+        </w:rPr>
+        <w:t xml:space="preserve"> explanations. </w:t>
+      </w:r>
+      <w:r>
+        <w:rPr>
+          <w:rFonts w:cstheme="minorHAnsi"/>
+        </w:rPr>
+        <w:t>(</w:t>
+      </w:r>
+      <w:r>
+        <w:rPr>
+          <w:rFonts w:cstheme="minorHAnsi"/>
+        </w:rPr>
+        <w:t>Section 3.1.</w:t>
+      </w:r>
+      <w:r>
+        <w:rPr>
+          <w:rFonts w:cstheme="minorHAnsi"/>
+        </w:rPr>
+        <w:t>)</w:t>
+      </w:r>
+      <w:r>
+        <w:rPr>
+          <w:rFonts w:cstheme="minorHAnsi"/>
+        </w:rPr>
+        <w:t xml:space="preserve"> </w:t>
+      </w:r>
+    </w:p>
+    <w:p>
+      <w:pPr>
+        <w:ind w:left="360"/>
+        <w:rPr>
+          <w:rFonts w:cstheme="minorHAnsi"/>
+        </w:rPr>
+      </w:pPr>
+      <w:r>
+        <w:rPr>
+          <w:rFonts w:cstheme="minorHAnsi"/>
+        </w:rPr>
+        <w:t xml:space="preserve">(2) </w:t>
+      </w:r>
+      <w:r>
+        <w:rPr>
+          <w:rFonts w:cstheme="minorHAnsi"/>
+        </w:rPr>
+        <w:t>Demonstrate</w:t>
+      </w:r>
+      <w:r>
+        <w:rPr>
+          <w:rFonts w:cstheme="minorHAnsi"/>
+        </w:rPr>
+        <w:t xml:space="preserve"> </w:t>
+      </w:r>
+      <w:r>
+        <w:rPr>
+          <w:rFonts w:cstheme="minorHAnsi"/>
+        </w:rPr>
+        <w:t>applying</w:t>
+      </w:r>
+      <w:r>
+        <w:rPr>
+          <w:rFonts w:cstheme="minorHAnsi"/>
+        </w:rPr>
+        <w:t xml:space="preserve"> the Duality Theorem </w:t>
+      </w:r>
+      <w:r>
+        <w:rPr>
+          <w:rFonts w:cstheme="minorHAnsi"/>
+        </w:rPr>
+        <w:t>to</w:t>
+      </w:r>
+      <w:r>
+        <w:rPr>
+          <w:rFonts w:cstheme="minorHAnsi"/>
+        </w:rPr>
+        <w:t xml:space="preserve"> compute rule-based explanations by using a counterfactual-based explanation system. </w:t>
+      </w:r>
+      <w:r>
+        <w:rPr>
+          <w:rFonts w:cstheme="minorHAnsi"/>
+        </w:rPr>
+        <w:t>(</w:t>
+      </w:r>
+      <w:r>
+        <w:rPr>
+          <w:rFonts w:cstheme="minorHAnsi"/>
+        </w:rPr>
+        <w:t>Section 3.2.</w:t>
+      </w:r>
+      <w:r>
+        <w:rPr>
+          <w:rFonts w:cstheme="minorHAnsi"/>
+        </w:rPr>
+        <w:t>)</w:t>
+      </w:r>
+      <w:r>
+        <w:rPr>
+          <w:rFonts w:cstheme="minorHAnsi"/>
+        </w:rPr>
+        <w:t xml:space="preserve"> </w:t>
+      </w:r>
+    </w:p>
+    <w:p>
+      <w:pPr>
+        <w:ind w:left="360"/>
+        <w:rPr>
+          <w:rFonts w:cstheme="minorHAnsi"/>
+        </w:rPr>
+      </w:pPr>
+      <w:r>
+        <w:rPr>
+          <w:rFonts w:cstheme="minorHAnsi"/>
+        </w:rPr>
+        <w:t xml:space="preserve">(3) </w:t>
+      </w:r>
+      <w:r>
+        <w:rPr>
+          <w:rFonts w:cstheme="minorHAnsi"/>
+        </w:rPr>
+        <w:t xml:space="preserve">Introduce the </w:t>
+      </w:r>
+      <w:r>
+        <w:rPr>
+          <w:rFonts w:cstheme="minorHAnsi"/>
+        </w:rPr>
+        <w:t xml:space="preserve">three </w:t>
+      </w:r>
+      <w:r>
+        <w:rPr>
+          <w:rFonts w:cstheme="minorHAnsi"/>
+        </w:rPr>
+        <w:t xml:space="preserve">core </w:t>
+      </w:r>
+      <w:r>
+        <w:rPr>
+          <w:rFonts w:cstheme="minorHAnsi"/>
+        </w:rPr>
+        <w:t xml:space="preserve">algorithms: </w:t>
+      </w:r>
+      <w:proofErr w:type="spellStart"/>
+      <w:r>
+        <w:rPr>
+          <w:rFonts w:cstheme="minorHAnsi"/>
+        </w:rPr>
+        <w:t>GeneticRule</w:t>
+      </w:r>
+      <w:proofErr w:type="spellEnd"/>
+      <w:r>
+        <w:rPr>
+          <w:rFonts w:cstheme="minorHAnsi"/>
+        </w:rPr>
+        <w:t xml:space="preserve">, </w:t>
+      </w:r>
+      <w:proofErr w:type="spellStart"/>
+      <w:r>
+        <w:rPr>
+          <w:rFonts w:cstheme="minorHAnsi"/>
+        </w:rPr>
         <w:t>GeneticRuleCF</w:t>
       </w:r>
       <w:proofErr w:type="spellEnd"/>
@@ -437,7 +770,7 @@
         <w:rPr>
           <w:rFonts w:cstheme="minorHAnsi"/>
         </w:rPr>
-        <w:t xml:space="preserve"> incorporates a counterfactual system to refine candidate rules. If a rule isn't globally consistent, it asks for a counterfactual explanation while ensuring features already in the rule remain unchanged. On the other hand, </w:t>
+        <w:t xml:space="preserve">, and </w:t>
       </w:r>
       <w:proofErr w:type="spellStart"/>
       <w:r>
@@ -451,150 +784,31 @@
         <w:rPr>
           <w:rFonts w:cstheme="minorHAnsi"/>
         </w:rPr>
-        <w:t xml:space="preserve"> applies the counterfactual approach solely to the top-performing candidate rule.</w:t>
-      </w:r>
-    </w:p>
-    <w:p>
-      <w:pPr>
-        <w:rPr>
-          <w:rFonts w:cstheme="minorHAnsi"/>
-        </w:rPr>
-      </w:pPr>
-      <w:r>
-        <w:rPr>
-          <w:rFonts w:cstheme="minorHAnsi"/>
-        </w:rPr>
-        <w:lastRenderedPageBreak/>
-        <w:t xml:space="preserve"> To validate a rule-based explanation, its global consistency must be checked, a task that's resource-intensive. The set-cover method conducts this test only on database instances. In contrast, our approach examines every possible combination of attribute values. To manage the vastness of this task, we employ a counterfactual explanation system. Specifically, a rule is considered globally consistent only if no counterfactual exists when keeping specific rule features unchanged.</w:t>
-      </w:r>
-    </w:p>
-    <w:p>
-      <w:pPr>
-        <w:rPr>
-          <w:rFonts w:cstheme="minorHAnsi"/>
-        </w:rPr>
-      </w:pPr>
-      <w:r>
-        <w:rPr>
-          <w:rFonts w:cstheme="minorHAnsi"/>
-        </w:rPr>
-        <w:t xml:space="preserve"> In our experimental evaluation comparing our three algorithms with </w:t>
-      </w:r>
-      <w:proofErr w:type="spellStart"/>
-      <w:r>
-        <w:rPr>
-          <w:rFonts w:cstheme="minorHAnsi"/>
-        </w:rPr>
-        <w:t>MinSetCover</w:t>
-      </w:r>
-      <w:proofErr w:type="spellEnd"/>
-      <w:r>
-        <w:rPr>
-          <w:rFonts w:cstheme="minorHAnsi"/>
-        </w:rPr>
-        <w:t xml:space="preserve"> and Anchor, we found the latter two </w:t>
-      </w:r>
-      <w:r>
-        <w:rPr>
-          <w:rFonts w:cstheme="minorHAnsi"/>
-        </w:rPr>
-        <w:t>too</w:t>
-      </w:r>
-      <w:r>
-        <w:rPr>
-          <w:rFonts w:cstheme="minorHAnsi"/>
-        </w:rPr>
-        <w:t xml:space="preserve"> often return rules lacking global consistency. Specifically, </w:t>
-      </w:r>
-      <w:proofErr w:type="spellStart"/>
-      <w:r>
-        <w:rPr>
-          <w:rFonts w:cstheme="minorHAnsi"/>
-        </w:rPr>
-        <w:t>MinSetCover</w:t>
-      </w:r>
-      <w:proofErr w:type="spellEnd"/>
-      <w:r>
-        <w:rPr>
-          <w:rFonts w:cstheme="minorHAnsi"/>
-        </w:rPr>
-        <w:t xml:space="preserve"> had a 97.4% inconsistency rate for the </w:t>
-      </w:r>
-      <w:proofErr w:type="gramStart"/>
-      <w:r>
-        <w:rPr>
-          <w:rFonts w:cstheme="minorHAnsi"/>
-        </w:rPr>
-        <w:t>Adult</w:t>
-      </w:r>
-      <w:proofErr w:type="gramEnd"/>
-      <w:r>
-        <w:rPr>
-          <w:rFonts w:cstheme="minorHAnsi"/>
-        </w:rPr>
-        <w:t xml:space="preserve"> dataset, and Anchor produced rules with redundant predicates 87.0% of the time. Our </w:t>
-      </w:r>
-      <w:proofErr w:type="spellStart"/>
-      <w:r>
-        <w:rPr>
-          <w:rFonts w:cstheme="minorHAnsi"/>
-        </w:rPr>
-        <w:t>GeneticRuleCF</w:t>
-      </w:r>
-      <w:proofErr w:type="spellEnd"/>
-      <w:r>
-        <w:rPr>
-          <w:rFonts w:cstheme="minorHAnsi"/>
-        </w:rPr>
-        <w:t xml:space="preserve"> algorithm, on the other hand, always produced globally consistent rules with only 12.4% redundancy, while our </w:t>
-      </w:r>
-      <w:proofErr w:type="spellStart"/>
-      <w:r>
-        <w:rPr>
-          <w:rFonts w:cstheme="minorHAnsi"/>
-        </w:rPr>
-        <w:t>GreedyRuleCF</w:t>
-      </w:r>
-      <w:proofErr w:type="spellEnd"/>
-      <w:r>
-        <w:rPr>
-          <w:rFonts w:cstheme="minorHAnsi"/>
-        </w:rPr>
-        <w:t xml:space="preserve"> algorithm always generated globally consistent rules without any redundant predicates.</w:t>
-      </w:r>
-    </w:p>
-    <w:p>
-      <w:pPr>
-        <w:rPr>
-          <w:rFonts w:cstheme="minorHAnsi"/>
-        </w:rPr>
-      </w:pPr>
-      <w:r>
-        <w:rPr>
-          <w:rFonts w:cstheme="minorHAnsi"/>
-        </w:rPr>
-        <w:t>An orthogonal approach to explanations involves the creation of interpretable machine learning models. Rule-based models, as described, shouldn't be confused with rule-based explanations. While the former serves as a decision mechanism, the latter provides explanations for decisions typically made by uninterpretable models.</w:t>
-      </w:r>
-    </w:p>
-    <w:p>
-      <w:pPr>
-        <w:rPr>
-          <w:rFonts w:cstheme="minorHAnsi"/>
-        </w:rPr>
-      </w:pPr>
-      <w:r>
-        <w:rPr>
-          <w:rFonts w:cstheme="minorHAnsi"/>
-          <w:b/>
-          <w:bCs/>
-        </w:rPr>
-        <w:t>Contributions.</w:t>
-      </w:r>
-      <w:r>
-        <w:rPr>
-          <w:rFonts w:cstheme="minorHAnsi"/>
-        </w:rPr>
-        <w:t xml:space="preserve"> In summary, in this paper we make the following contributions. </w:t>
+        <w:t xml:space="preserve"> </w:t>
+      </w:r>
+      <w:r>
+        <w:rPr>
+          <w:rFonts w:cstheme="minorHAnsi"/>
+        </w:rPr>
+        <w:t>(</w:t>
+      </w:r>
+      <w:r>
+        <w:rPr>
+          <w:rFonts w:cstheme="minorHAnsi"/>
+        </w:rPr>
+        <w:t>Section 4.</w:t>
+      </w:r>
+      <w:r>
+        <w:rPr>
+          <w:rFonts w:cstheme="minorHAnsi"/>
+        </w:rPr>
+        <w:t>)</w:t>
+      </w:r>
+      <w:r>
+        <w:rPr>
+          <w:rFonts w:cstheme="minorHAnsi"/>
+        </w:rPr>
+        <w:t xml:space="preserve"> </w:t>
       </w:r>
     </w:p>
     <w:p>
@@ -608,195 +822,62 @@
         <w:rPr>
           <w:rFonts w:cstheme="minorHAnsi"/>
         </w:rPr>
-        <w:t xml:space="preserve">(1) We prove the Duality Theorem between counterfactual and </w:t>
-      </w:r>
-      <w:r>
-        <w:rPr>
-          <w:rFonts w:cstheme="minorHAnsi"/>
-        </w:rPr>
-        <w:t>rule-based</w:t>
-      </w:r>
-      <w:r>
-        <w:rPr>
-          <w:rFonts w:cstheme="minorHAnsi"/>
-        </w:rPr>
-        <w:t xml:space="preserve"> explanations. Section 3.1. </w:t>
-      </w:r>
-    </w:p>
-    <w:p>
-      <w:pPr>
-        <w:ind w:left="360"/>
-        <w:rPr>
-          <w:rFonts w:cstheme="minorHAnsi"/>
-        </w:rPr>
-      </w:pPr>
-      <w:r>
-        <w:rPr>
-          <w:rFonts w:cstheme="minorHAnsi"/>
-        </w:rPr>
-        <w:t xml:space="preserve">(2) We show how to use the Duality Theorem </w:t>
-      </w:r>
-      <w:r>
-        <w:rPr>
-          <w:rFonts w:cstheme="minorHAnsi"/>
-        </w:rPr>
-        <w:t>to</w:t>
-      </w:r>
-      <w:r>
-        <w:rPr>
-          <w:rFonts w:cstheme="minorHAnsi"/>
-        </w:rPr>
-        <w:t xml:space="preserve"> compute rule-based explanations by using a counterfactual-based explanation system. Section 3.2. </w:t>
-      </w:r>
-    </w:p>
-    <w:p>
-      <w:pPr>
-        <w:ind w:left="360"/>
-        <w:rPr>
-          <w:rFonts w:cstheme="minorHAnsi"/>
-        </w:rPr>
-      </w:pPr>
-      <w:r>
-        <w:rPr>
-          <w:rFonts w:cstheme="minorHAnsi"/>
-        </w:rPr>
-        <w:t xml:space="preserve">(3) We describe three algorithms: </w:t>
-      </w:r>
-      <w:proofErr w:type="spellStart"/>
-      <w:r>
-        <w:rPr>
-          <w:rFonts w:cstheme="minorHAnsi"/>
-        </w:rPr>
-        <w:t>GeneticRule</w:t>
-      </w:r>
-      <w:proofErr w:type="spellEnd"/>
-      <w:r>
-        <w:rPr>
-          <w:rFonts w:cstheme="minorHAnsi"/>
-        </w:rPr>
-        <w:t xml:space="preserve">, </w:t>
-      </w:r>
-      <w:proofErr w:type="spellStart"/>
-      <w:r>
-        <w:rPr>
-          <w:rFonts w:cstheme="minorHAnsi"/>
-        </w:rPr>
-        <w:t>GeneticRuleCF</w:t>
-      </w:r>
-      <w:proofErr w:type="spellEnd"/>
-      <w:r>
-        <w:rPr>
-          <w:rFonts w:cstheme="minorHAnsi"/>
-        </w:rPr>
-        <w:t xml:space="preserve">, and </w:t>
-      </w:r>
-      <w:proofErr w:type="spellStart"/>
-      <w:r>
-        <w:rPr>
-          <w:rFonts w:cstheme="minorHAnsi"/>
-        </w:rPr>
-        <w:t>GreedyRuleCF</w:t>
-      </w:r>
-      <w:proofErr w:type="spellEnd"/>
-      <w:r>
-        <w:rPr>
-          <w:rFonts w:cstheme="minorHAnsi"/>
-        </w:rPr>
-        <w:t xml:space="preserve"> for generating </w:t>
-      </w:r>
-      <w:r>
-        <w:rPr>
-          <w:rFonts w:cstheme="minorHAnsi"/>
-        </w:rPr>
-        <w:t>rule</w:t>
-      </w:r>
-      <w:r>
-        <w:rPr>
-          <w:rFonts w:cstheme="minorHAnsi"/>
-        </w:rPr>
-        <w:t xml:space="preserve">-based explanations. Section 4. </w:t>
-      </w:r>
-    </w:p>
-    <w:p>
-      <w:pPr>
-        <w:ind w:left="360"/>
-        <w:rPr>
-          <w:rFonts w:cstheme="minorHAnsi"/>
-        </w:rPr>
-      </w:pPr>
-      <w:r>
-        <w:rPr>
-          <w:rFonts w:cstheme="minorHAnsi"/>
-        </w:rPr>
-        <w:t xml:space="preserve">(4) We conduct an extensive experimental evaluation of </w:t>
-      </w:r>
-      <w:proofErr w:type="spellStart"/>
-      <w:r>
-        <w:rPr>
-          <w:rFonts w:cstheme="minorHAnsi"/>
-        </w:rPr>
-        <w:t>GeneticRule</w:t>
-      </w:r>
-      <w:proofErr w:type="spellEnd"/>
-      <w:r>
-        <w:rPr>
-          <w:rFonts w:cstheme="minorHAnsi"/>
-        </w:rPr>
-        <w:t xml:space="preserve">, </w:t>
-      </w:r>
-      <w:proofErr w:type="spellStart"/>
-      <w:r>
-        <w:rPr>
-          <w:rFonts w:cstheme="minorHAnsi"/>
-        </w:rPr>
-        <w:t>GeneticRuleCF</w:t>
-      </w:r>
-      <w:proofErr w:type="spellEnd"/>
-      <w:r>
-        <w:rPr>
-          <w:rFonts w:cstheme="minorHAnsi"/>
-        </w:rPr>
-        <w:t xml:space="preserve">, and </w:t>
-      </w:r>
-      <w:proofErr w:type="spellStart"/>
-      <w:r>
-        <w:rPr>
-          <w:rFonts w:cstheme="minorHAnsi"/>
-        </w:rPr>
-        <w:t>GreedyRuleCF</w:t>
-      </w:r>
-      <w:proofErr w:type="spellEnd"/>
-      <w:r>
-        <w:rPr>
-          <w:rFonts w:cstheme="minorHAnsi"/>
-        </w:rPr>
-        <w:t xml:space="preserve"> algorithms, and compare them with Anchor and </w:t>
-      </w:r>
-      <w:proofErr w:type="spellStart"/>
-      <w:r>
-        <w:rPr>
-          <w:rFonts w:cstheme="minorHAnsi"/>
-        </w:rPr>
-        <w:t>MinSetCover</w:t>
-      </w:r>
-      <w:proofErr w:type="spellEnd"/>
-      <w:r>
-        <w:rPr>
-          <w:rFonts w:cstheme="minorHAnsi"/>
-        </w:rPr>
-        <w:t>. Section 5.</w:t>
-      </w:r>
-    </w:p>
-    <w:p>
-      <w:pPr>
-        <w:pStyle w:val="ListParagraph"/>
-        <w:ind w:left="360"/>
-        <w:rPr>
-          <w:rFonts w:cstheme="minorHAnsi"/>
-          <w:sz w:val="20"/>
-          <w:szCs w:val="20"/>
-        </w:rPr>
-      </w:pPr>
+        <w:t xml:space="preserve">(4) </w:t>
+      </w:r>
+      <w:r>
+        <w:rPr>
+          <w:rFonts w:cstheme="minorHAnsi"/>
+        </w:rPr>
+        <w:t xml:space="preserve">Verify the algorithms by </w:t>
+      </w:r>
+      <w:r>
+        <w:rPr>
+          <w:rFonts w:cstheme="minorHAnsi"/>
+        </w:rPr>
+        <w:t>experimental evaluation</w:t>
+      </w:r>
+      <w:r>
+        <w:rPr>
+          <w:rFonts w:cstheme="minorHAnsi"/>
+        </w:rPr>
+        <w:t xml:space="preserve"> </w:t>
+      </w:r>
+      <w:r>
+        <w:rPr>
+          <w:rFonts w:cstheme="minorHAnsi"/>
+        </w:rPr>
+        <w:t xml:space="preserve">and </w:t>
+      </w:r>
+      <w:r>
+        <w:rPr>
+          <w:rFonts w:cstheme="minorHAnsi"/>
+        </w:rPr>
+        <w:t>comparison</w:t>
+      </w:r>
+      <w:r>
+        <w:rPr>
+          <w:rFonts w:cstheme="minorHAnsi"/>
+        </w:rPr>
+        <w:t xml:space="preserve">. </w:t>
+      </w:r>
+      <w:r>
+        <w:rPr>
+          <w:rFonts w:cstheme="minorHAnsi"/>
+        </w:rPr>
+        <w:t>(</w:t>
+      </w:r>
+      <w:r>
+        <w:rPr>
+          <w:rFonts w:cstheme="minorHAnsi"/>
+        </w:rPr>
+        <w:t>Section 5.</w:t>
+      </w:r>
+      <w:r>
+        <w:rPr>
+          <w:rFonts w:cstheme="minorHAnsi"/>
+        </w:rPr>
+        <w:t>)</w:t>
+      </w:r>
     </w:p>
     <w:p>
       <w:pPr>
@@ -821,6 +902,7 @@
           <w:sz w:val="24"/>
           <w:szCs w:val="24"/>
         </w:rPr>
+        <w:lastRenderedPageBreak/>
         <w:t>DEFINITIONS</w:t>
       </w:r>
     </w:p>
@@ -860,7 +942,7 @@
             </w:r>
             <w:r>
               <w:rPr>
-                <w:rFonts w:cstheme="minorHAnsi"/>
+                <w:rFonts w:ascii="Cambria Math" w:hAnsi="Cambria Math" w:cstheme="minorHAnsi"/>
                 <w:vertAlign w:val="subscript"/>
               </w:rPr>
               <w:t>1</w:t>
@@ -880,15 +962,44 @@
             <w:r>
               <w:rPr>
                 <w:rFonts w:ascii="Cambria Math" w:hAnsi="Cambria Math" w:cs="Cambria Math"/>
-                <w:vertAlign w:val="subscript"/>
               </w:rPr>
-              <w:t>𝑛</w:t>
+              <w:t xml:space="preserve">𝑛 </w:t>
             </w:r>
             <w:r>
               <w:rPr>
                 <w:rFonts w:cstheme="minorHAnsi"/>
               </w:rPr>
-              <w:t xml:space="preserve"> be n features, with domains </w:t>
+              <w:t xml:space="preserve">be </w:t>
+            </w:r>
+            <w:r>
+              <w:rPr>
+                <w:rFonts w:ascii="Cambria Math" w:hAnsi="Cambria Math" w:cstheme="minorHAnsi"/>
+              </w:rPr>
+              <w:t>n</w:t>
+            </w:r>
+            <w:r>
+              <w:rPr>
+                <w:rFonts w:cstheme="minorHAnsi"/>
+              </w:rPr>
+              <w:t xml:space="preserve"> </w:t>
+            </w:r>
+            <w:r>
+              <w:rPr>
+                <w:rFonts w:cstheme="minorHAnsi"/>
+              </w:rPr>
+              <w:t xml:space="preserve">features, with </w:t>
+            </w:r>
+            <w:r>
+              <w:rPr>
+                <w:rFonts w:cstheme="minorHAnsi"/>
+              </w:rPr>
+              <w:t xml:space="preserve">ordered </w:t>
+            </w:r>
+            <w:r>
+              <w:rPr>
+                <w:rFonts w:cstheme="minorHAnsi"/>
+              </w:rPr>
+              <w:t xml:space="preserve">domains </w:t>
             </w:r>
             <w:r>
               <w:rPr>
@@ -950,7 +1061,13 @@
               <w:rPr>
                 <w:rFonts w:cstheme="minorHAnsi"/>
               </w:rPr>
-              <w:t>) [Ordered]</w:t>
+              <w:t>)</w:t>
+            </w:r>
+            <w:r>
+              <w:rPr>
+                <w:rFonts w:cstheme="minorHAnsi"/>
+              </w:rPr>
+              <w:t>.</w:t>
             </w:r>
           </w:p>
           <w:p>
@@ -970,7 +1087,26 @@
               <w:rPr>
                 <w:rFonts w:cstheme="minorHAnsi"/>
               </w:rPr>
-              <w:t xml:space="preserve">Define Inst = </w:t>
+              <w:t xml:space="preserve">Define </w:t>
+            </w:r>
+            <w:r>
+              <w:rPr>
+                <w:rFonts w:ascii="Cambria Math" w:hAnsi="Cambria Math" w:cs="Cambria Math"/>
+              </w:rPr>
+              <w:t>I</w:t>
+            </w:r>
+            <w:r>
+              <w:rPr>
+                <w:rFonts w:ascii="Cambria Math" w:hAnsi="Cambria Math" w:cs="Cambria Math"/>
+                <w:vertAlign w:val="subscript"/>
+              </w:rPr>
+              <w:t>NST</w:t>
+            </w:r>
+            <w:r>
+              <w:rPr>
+                <w:rFonts w:cstheme="minorHAnsi"/>
+              </w:rPr>
+              <w:t xml:space="preserve"> = </w:t>
             </w:r>
             <w:r>
               <w:rPr>
@@ -980,7 +1116,7 @@
             </w:r>
             <w:r>
               <w:rPr>
-                <w:rFonts w:cstheme="minorHAnsi"/>
+                <w:rFonts w:ascii="Cambria Math" w:hAnsi="Cambria Math" w:cstheme="minorHAnsi"/>
               </w:rPr>
               <w:t>(</w:t>
             </w:r>
@@ -992,14 +1128,14 @@
             </w:r>
             <w:r>
               <w:rPr>
-                <w:rFonts w:cstheme="minorHAnsi"/>
+                <w:rFonts w:ascii="Cambria Math" w:hAnsi="Cambria Math" w:cstheme="minorHAnsi"/>
                 <w:vertAlign w:val="subscript"/>
               </w:rPr>
               <w:t>1</w:t>
             </w:r>
             <w:r>
               <w:rPr>
-                <w:rFonts w:cstheme="minorHAnsi"/>
+                <w:rFonts w:ascii="Cambria Math" w:hAnsi="Cambria Math" w:cstheme="minorHAnsi"/>
               </w:rPr>
               <w:t xml:space="preserve">) × · · · × </w:t>
             </w:r>
@@ -1011,7 +1147,7 @@
             </w:r>
             <w:r>
               <w:rPr>
-                <w:rFonts w:cstheme="minorHAnsi"/>
+                <w:rFonts w:ascii="Cambria Math" w:hAnsi="Cambria Math" w:cstheme="minorHAnsi"/>
               </w:rPr>
               <w:t>(</w:t>
             </w:r>
@@ -1030,9 +1166,15 @@
             </w:r>
             <w:r>
               <w:rPr>
+                <w:rFonts w:ascii="Cambria Math" w:hAnsi="Cambria Math" w:cstheme="minorHAnsi"/>
+              </w:rPr>
+              <w:t>)</w:t>
+            </w:r>
+            <w:r>
+              <w:rPr>
                 <w:rFonts w:cstheme="minorHAnsi"/>
               </w:rPr>
-              <w:t>)</w:t>
+              <w:t>.</w:t>
             </w:r>
           </w:p>
           <w:p>
@@ -1052,7 +1194,13 @@
               <w:rPr>
                 <w:rFonts w:cstheme="minorHAnsi"/>
               </w:rPr>
-              <w:t xml:space="preserve">Let an element </w:t>
+              <w:t>Call</w:t>
+            </w:r>
+            <w:r>
+              <w:rPr>
+                <w:rFonts w:cstheme="minorHAnsi"/>
+              </w:rPr>
+              <w:t xml:space="preserve"> an element </w:t>
             </w:r>
             <w:r>
               <w:rPr>
@@ -1062,7 +1210,7 @@
             </w:r>
             <w:r>
               <w:rPr>
-                <w:rFonts w:cstheme="minorHAnsi"/>
+                <w:rFonts w:ascii="Cambria Math" w:hAnsi="Cambria Math" w:cstheme="minorHAnsi"/>
               </w:rPr>
               <w:t xml:space="preserve"> </w:t>
             </w:r>
@@ -1076,7 +1224,40 @@
               <w:rPr>
                 <w:rFonts w:cstheme="minorHAnsi"/>
               </w:rPr>
-              <w:t xml:space="preserve"> Inst an instance.</w:t>
+              <w:t xml:space="preserve"> </w:t>
+            </w:r>
+            <w:r>
+              <w:rPr>
+                <w:rFonts w:ascii="Cambria Math" w:hAnsi="Cambria Math" w:cstheme="minorHAnsi"/>
+              </w:rPr>
+              <w:t>I</w:t>
+            </w:r>
+            <w:r>
+              <w:rPr>
+                <w:rFonts w:ascii="Cambria Math" w:hAnsi="Cambria Math" w:cstheme="minorHAnsi"/>
+                <w:vertAlign w:val="subscript"/>
+              </w:rPr>
+              <w:t>NST</w:t>
+            </w:r>
+            <w:r>
+              <w:rPr>
+                <w:rFonts w:cstheme="minorHAnsi"/>
+              </w:rPr>
+              <w:t xml:space="preserve"> an </w:t>
+            </w:r>
+            <w:r>
+              <w:rPr>
+                <w:rFonts w:cstheme="minorHAnsi"/>
+                <w:i/>
+                <w:iCs/>
+              </w:rPr>
+              <w:t>instance</w:t>
+            </w:r>
+            <w:r>
+              <w:rPr>
+                <w:rFonts w:cstheme="minorHAnsi"/>
+              </w:rPr>
+              <w:t>.</w:t>
             </w:r>
           </w:p>
           <w:p>
@@ -1096,7 +1277,128 @@
               <w:rPr>
                 <w:rFonts w:cstheme="minorHAnsi"/>
               </w:rPr>
-              <w:t>Let C ais a black box classifier.</w:t>
+              <w:t>Given</w:t>
+            </w:r>
+            <w:r>
+              <w:rPr>
+                <w:rFonts w:cstheme="minorHAnsi"/>
+              </w:rPr>
+              <w:t xml:space="preserve"> </w:t>
+            </w:r>
+            <w:r>
+              <w:rPr>
+                <w:rFonts w:cstheme="minorHAnsi"/>
+              </w:rPr>
+              <w:t>a black box classifier</w:t>
+            </w:r>
+            <w:r>
+              <w:rPr>
+                <w:rFonts w:cstheme="minorHAnsi"/>
+              </w:rPr>
+              <w:t xml:space="preserve"> </w:t>
+            </w:r>
+            <w:r>
+              <w:rPr>
+                <w:rFonts w:ascii="Cambria Math" w:hAnsi="Cambria Math" w:cs="Cambria Math"/>
+              </w:rPr>
+              <w:t>𝐶</w:t>
+            </w:r>
+            <w:r>
+              <w:rPr>
+                <w:rFonts w:cstheme="minorHAnsi"/>
+              </w:rPr>
+              <w:t xml:space="preserve">, on </w:t>
+            </w:r>
+            <w:r>
+              <w:rPr>
+                <w:rFonts w:cstheme="minorHAnsi"/>
+              </w:rPr>
+              <w:t>any</w:t>
+            </w:r>
+            <w:r>
+              <w:rPr>
+                <w:rFonts w:cstheme="minorHAnsi"/>
+              </w:rPr>
+              <w:t xml:space="preserve"> instance </w:t>
+            </w:r>
+            <w:r>
+              <w:rPr>
+                <w:rFonts w:ascii="Cambria Math" w:hAnsi="Cambria Math" w:cs="Cambria Math"/>
+              </w:rPr>
+              <w:t>𝑥</w:t>
+            </w:r>
+            <w:r>
+              <w:rPr>
+                <w:rFonts w:ascii="Cambria Math" w:hAnsi="Cambria Math" w:cstheme="minorHAnsi"/>
+              </w:rPr>
+              <w:t xml:space="preserve"> </w:t>
+            </w:r>
+            <w:r>
+              <w:rPr>
+                <w:rFonts w:ascii="Cambria Math" w:hAnsi="Cambria Math" w:cs="Cambria Math"/>
+              </w:rPr>
+              <w:t>∈</w:t>
+            </w:r>
+            <w:r>
+              <w:rPr>
+                <w:rFonts w:ascii="Cambria Math" w:hAnsi="Cambria Math" w:cstheme="minorHAnsi"/>
+              </w:rPr>
+              <w:t xml:space="preserve"> I</w:t>
+            </w:r>
+            <w:r>
+              <w:rPr>
+                <w:rFonts w:ascii="Cambria Math" w:hAnsi="Cambria Math" w:cstheme="minorHAnsi"/>
+                <w:vertAlign w:val="subscript"/>
+              </w:rPr>
+              <w:t>NST</w:t>
+            </w:r>
+            <w:r>
+              <w:rPr>
+                <w:rFonts w:cstheme="minorHAnsi"/>
+              </w:rPr>
+              <w:t xml:space="preserve">, </w:t>
+            </w:r>
+            <w:r>
+              <w:rPr>
+                <w:rFonts w:cstheme="minorHAnsi"/>
+              </w:rPr>
+              <w:t xml:space="preserve">returns a prediction </w:t>
+            </w:r>
+            <w:r>
+              <w:rPr>
+                <w:rFonts w:ascii="Cambria Math" w:hAnsi="Cambria Math" w:cs="Cambria Math"/>
+              </w:rPr>
+              <w:t>𝐶</w:t>
+            </w:r>
+            <w:r>
+              <w:rPr>
+                <w:rFonts w:ascii="Cambria Math" w:hAnsi="Cambria Math" w:cstheme="minorHAnsi"/>
+              </w:rPr>
+              <w:t>(</w:t>
+            </w:r>
+            <w:r>
+              <w:rPr>
+                <w:rFonts w:ascii="Cambria Math" w:hAnsi="Cambria Math" w:cs="Cambria Math"/>
+              </w:rPr>
+              <w:t>𝑥</w:t>
+            </w:r>
+            <w:r>
+              <w:rPr>
+                <w:rFonts w:ascii="Cambria Math" w:hAnsi="Cambria Math" w:cstheme="minorHAnsi"/>
+              </w:rPr>
+              <w:t>)</w:t>
+            </w:r>
+            <w:r>
+              <w:rPr>
+                <w:rFonts w:cstheme="minorHAnsi"/>
+              </w:rPr>
+              <w:t xml:space="preserve"> within range </w:t>
+            </w:r>
+            <w:r>
+              <w:rPr>
+                <w:rFonts w:ascii="Cambria Math" w:hAnsi="Cambria Math" w:cstheme="minorHAnsi"/>
+              </w:rPr>
+              <w:t>[0, 1]</w:t>
             </w:r>
           </w:p>
           <w:p>
@@ -1116,55 +1418,121 @@
               <w:rPr>
                 <w:rFonts w:cstheme="minorHAnsi"/>
               </w:rPr>
-              <w:t xml:space="preserve">any instance </w:t>
+              <w:t xml:space="preserve">Assume that </w:t>
             </w:r>
             <w:r>
               <w:rPr>
-                <w:rFonts w:ascii="Cambria Math" w:hAnsi="Cambria Math" w:cs="Cambria Math"/>
+                <w:rFonts w:ascii="Cambria Math" w:hAnsi="Cambria Math" w:cstheme="minorHAnsi"/>
               </w:rPr>
-              <w:t>𝑥</w:t>
+              <w:t xml:space="preserve">C(x) </w:t>
             </w:r>
             <w:r>
               <w:rPr>
                 <w:rFonts w:cstheme="minorHAnsi"/>
               </w:rPr>
-              <w:t xml:space="preserve"> </w:t>
+              <w:t>≤</w:t>
             </w:r>
             <w:r>
               <w:rPr>
-                <w:rFonts w:ascii="Cambria Math" w:hAnsi="Cambria Math" w:cs="Cambria Math"/>
+                <w:rFonts w:ascii="Cambria Math" w:hAnsi="Cambria Math" w:cstheme="minorHAnsi"/>
               </w:rPr>
-              <w:t>∈</w:t>
+              <w:t xml:space="preserve"> 0.5</w:t>
+            </w:r>
+            <w:r>
+              <w:rPr>
+                <w:rFonts w:ascii="Cambria Math" w:hAnsi="Cambria Math" w:cstheme="minorHAnsi"/>
+              </w:rPr>
+              <w:t xml:space="preserve"> is</w:t>
+            </w:r>
+            <w:r>
+              <w:rPr>
+                <w:rFonts w:ascii="Cambria Math" w:hAnsi="Cambria Math" w:cstheme="minorHAnsi"/>
+              </w:rPr>
+              <w:t xml:space="preserve"> an</w:t>
             </w:r>
             <w:r>
               <w:rPr>
                 <w:rFonts w:cstheme="minorHAnsi"/>
               </w:rPr>
-              <w:t xml:space="preserve"> Inst, returns a prediction </w:t>
-            </w:r>
-            <w:r>
-              <w:rPr>
-                <w:rFonts w:ascii="Cambria Math" w:hAnsi="Cambria Math" w:cs="Cambria Math"/>
-              </w:rPr>
-              <w:t>𝐶</w:t>
+              <w:t xml:space="preserve"> “undesired” or “bad”,</w:t>
             </w:r>
             <w:r>
               <w:rPr>
                 <w:rFonts w:cstheme="minorHAnsi"/>
               </w:rPr>
-              <w:t>(</w:t>
+              <w:t xml:space="preserve"> while</w:t>
             </w:r>
             <w:r>
               <w:rPr>
-                <w:rFonts w:ascii="Cambria Math" w:hAnsi="Cambria Math" w:cs="Cambria Math"/>
+                <w:rFonts w:ascii="Cambria Math" w:hAnsi="Cambria Math" w:cstheme="minorHAnsi"/>
               </w:rPr>
-              <w:t>𝑥</w:t>
+              <w:t xml:space="preserve"> </w:t>
+            </w:r>
+            <w:r>
+              <w:rPr>
+                <w:rFonts w:ascii="Cambria Math" w:hAnsi="Cambria Math" w:cstheme="minorHAnsi"/>
+              </w:rPr>
+              <w:t>C(x) &gt; 0.5</w:t>
             </w:r>
             <w:r>
               <w:rPr>
                 <w:rFonts w:cstheme="minorHAnsi"/>
               </w:rPr>
-              <w:t>) within range [0, 1]</w:t>
+              <w:t xml:space="preserve"> is </w:t>
+            </w:r>
+            <w:r>
+              <w:rPr>
+                <w:rFonts w:cstheme="minorHAnsi"/>
+              </w:rPr>
+              <w:t>“desired” or “good”</w:t>
+            </w:r>
+            <w:r>
+              <w:rPr>
+                <w:rFonts w:cstheme="minorHAnsi"/>
+              </w:rPr>
+              <w:t>.</w:t>
+            </w:r>
+            <w:r>
+              <w:rPr>
+                <w:rFonts w:cstheme="minorHAnsi"/>
+              </w:rPr>
+              <w:t xml:space="preserve"> For the binary classifier, replace the </w:t>
+            </w:r>
+            <w:r>
+              <w:rPr>
+                <w:rFonts w:ascii="Cambria Math" w:hAnsi="Cambria Math" w:cstheme="minorHAnsi"/>
+              </w:rPr>
+              <w:t>C(x)</w:t>
+            </w:r>
+            <w:r>
+              <w:rPr>
+                <w:rFonts w:cstheme="minorHAnsi"/>
+              </w:rPr>
+              <w:t xml:space="preserve"> with</w:t>
+            </w:r>
+            <w:r>
+              <w:rPr>
+                <w:rFonts w:cstheme="minorHAnsi"/>
+              </w:rPr>
+              <w:t xml:space="preserve"> each case</w:t>
+            </w:r>
+            <w:r>
+              <w:rPr>
+                <w:rFonts w:cstheme="minorHAnsi"/>
+              </w:rPr>
+              <w:t xml:space="preserve"> as </w:t>
+            </w:r>
+            <w:r>
+              <w:rPr>
+                <w:rFonts w:ascii="Cambria Math" w:hAnsi="Cambria Math" w:cstheme="minorHAnsi"/>
+              </w:rPr>
+              <w:t>{0, 1}</w:t>
+            </w:r>
+            <w:r>
+              <w:rPr>
+                <w:rFonts w:cstheme="minorHAnsi"/>
+              </w:rPr>
+              <w:t xml:space="preserve"> respectively.</w:t>
             </w:r>
           </w:p>
           <w:p>
@@ -1184,107 +1552,55 @@
               <w:rPr>
                 <w:rFonts w:cstheme="minorHAnsi"/>
               </w:rPr>
-              <w:t>If C(x) &lt;= 0.5, it's classified as “undesired” or “bad”,</w:t>
+              <w:t>Assume</w:t>
             </w:r>
             <w:r>
               <w:rPr>
                 <w:rFonts w:cstheme="minorHAnsi"/>
               </w:rPr>
-              <w:t xml:space="preserve"> [Binary classifier: </w:t>
+              <w:t xml:space="preserve"> a database </w:t>
             </w:r>
             <w:r>
               <w:rPr>
-                <w:rFonts w:cstheme="minorHAnsi"/>
+                <w:rFonts w:ascii="Cambria Math" w:hAnsi="Cambria Math" w:cstheme="minorHAnsi"/>
               </w:rPr>
-              <w:t>0</w:t>
+              <w:t>D = {x</w:t>
             </w:r>
             <w:r>
               <w:rPr>
-                <w:rFonts w:cstheme="minorHAnsi"/>
-              </w:rPr>
-              <w:t>]</w:t>
-            </w:r>
-          </w:p>
-          <w:p>
-            <w:pPr>
-              <w:pStyle w:val="ListParagraph"/>
-              <w:numPr>
-                <w:ilvl w:val="0"/>
-                <w:numId w:val="4"/>
-              </w:numPr>
-              <w:rPr>
-                <w:rFonts w:cstheme="minorHAnsi"/>
-                <w:b/>
-                <w:bCs/>
-              </w:rPr>
-            </w:pPr>
-            <w:r>
-              <w:rPr>
-                <w:rFonts w:cstheme="minorHAnsi"/>
-              </w:rPr>
-              <w:t xml:space="preserve">If C(x) &gt; 0.5, it's classified as “desired” or “good”, </w:t>
-            </w:r>
-            <w:r>
-              <w:rPr>
-                <w:rFonts w:cstheme="minorHAnsi"/>
-              </w:rPr>
-              <w:t xml:space="preserve">[Binary classifier: </w:t>
-            </w:r>
-            <w:r>
-              <w:rPr>
-                <w:rFonts w:cstheme="minorHAnsi"/>
-              </w:rPr>
-              <w:t>1</w:t>
-            </w:r>
-            <w:r>
-              <w:rPr>
-                <w:rFonts w:cstheme="minorHAnsi"/>
-              </w:rPr>
-              <w:t>]</w:t>
-            </w:r>
-          </w:p>
-          <w:p>
-            <w:pPr>
-              <w:pStyle w:val="ListParagraph"/>
-              <w:numPr>
-                <w:ilvl w:val="0"/>
-                <w:numId w:val="4"/>
-              </w:numPr>
-              <w:rPr>
-                <w:rFonts w:cstheme="minorHAnsi"/>
-                <w:b/>
-                <w:bCs/>
-              </w:rPr>
-            </w:pPr>
-            <w:r>
-              <w:rPr>
-                <w:rFonts w:cstheme="minorHAnsi"/>
-              </w:rPr>
-              <w:t>Let a database, D, consisting of m instances: D = {x</w:t>
-            </w:r>
-            <w:r>
-              <w:rPr>
-                <w:rFonts w:cstheme="minorHAnsi"/>
+                <w:rFonts w:ascii="Cambria Math" w:hAnsi="Cambria Math" w:cstheme="minorHAnsi"/>
                 <w:vertAlign w:val="subscript"/>
               </w:rPr>
               <w:t>1</w:t>
             </w:r>
             <w:r>
               <w:rPr>
-                <w:rFonts w:cstheme="minorHAnsi"/>
+                <w:rFonts w:ascii="Cambria Math" w:hAnsi="Cambria Math" w:cstheme="minorHAnsi"/>
               </w:rPr>
-              <w:t xml:space="preserve">, …, </w:t>
+              <w:t xml:space="preserve">, </w:t>
+            </w:r>
+            <w:r>
+              <w:rPr>
+                <w:rFonts w:ascii="Cambria Math" w:hAnsi="Cambria Math" w:cstheme="minorHAnsi"/>
+              </w:rPr>
+              <w:t>. . .,</w:t>
+            </w:r>
+            <w:r>
+              <w:rPr>
+                <w:rFonts w:ascii="Cambria Math" w:hAnsi="Cambria Math" w:cstheme="minorHAnsi"/>
+              </w:rPr>
+              <w:t xml:space="preserve"> </w:t>
             </w:r>
             <w:proofErr w:type="spellStart"/>
             <w:r>
               <w:rPr>
-                <w:rFonts w:cstheme="minorHAnsi"/>
+                <w:rFonts w:ascii="Cambria Math" w:hAnsi="Cambria Math" w:cstheme="minorHAnsi"/>
               </w:rPr>
               <w:t>x</w:t>
             </w:r>
             <w:r>
               <w:rPr>
-                <w:rFonts w:cstheme="minorHAnsi"/>
+                <w:rFonts w:ascii="Cambria Math" w:hAnsi="Cambria Math" w:cstheme="minorHAnsi"/>
                 <w:vertAlign w:val="subscript"/>
               </w:rPr>
               <w:t>m</w:t>
@@ -1292,9 +1608,57 @@
             <w:proofErr w:type="spellEnd"/>
             <w:r>
               <w:rPr>
+                <w:rFonts w:ascii="Cambria Math" w:hAnsi="Cambria Math" w:cstheme="minorHAnsi"/>
+              </w:rPr>
+              <w:t>}</w:t>
+            </w:r>
+            <w:r>
+              <w:rPr>
+                <w:rFonts w:ascii="Cambria Math" w:hAnsi="Cambria Math" w:cstheme="minorHAnsi"/>
+              </w:rPr>
+              <w:t xml:space="preserve"> </w:t>
+            </w:r>
+            <w:r>
+              <w:rPr>
                 <w:rFonts w:cstheme="minorHAnsi"/>
               </w:rPr>
-              <w:t>}.</w:t>
+              <w:t xml:space="preserve">with </w:t>
+            </w:r>
+            <w:r>
+              <w:rPr>
+                <w:rFonts w:ascii="Cambria Math" w:hAnsi="Cambria Math" w:cstheme="minorHAnsi"/>
+              </w:rPr>
+              <w:t>m</w:t>
+            </w:r>
+            <w:r>
+              <w:rPr>
+                <w:rFonts w:cstheme="minorHAnsi"/>
+              </w:rPr>
+              <w:t xml:space="preserve"> instances</w:t>
+            </w:r>
+            <w:r>
+              <w:rPr>
+                <w:rFonts w:cstheme="minorHAnsi"/>
+              </w:rPr>
+              <w:t>.</w:t>
+            </w:r>
+            <w:r>
+              <w:rPr>
+                <w:rFonts w:cstheme="minorHAnsi"/>
+              </w:rPr>
+              <w:t xml:space="preserve"> Can be a training or test set, or data from </w:t>
+            </w:r>
+            <w:r>
+              <w:rPr>
+                <w:rFonts w:cstheme="minorHAnsi"/>
+              </w:rPr>
+              <w:t>historical</w:t>
+            </w:r>
+            <w:r>
+              <w:rPr>
+                <w:rFonts w:cstheme="minorHAnsi"/>
+              </w:rPr>
+              <w:t xml:space="preserve"> decisions derived from the system.</w:t>
             </w:r>
           </w:p>
           <w:p>
@@ -1316,7 +1680,13 @@
               <w:rPr>
                 <w:rFonts w:cstheme="minorHAnsi"/>
               </w:rPr>
-              <w:t>For every instance x</w:t>
+              <w:t xml:space="preserve">For every instance </w:t>
+            </w:r>
+            <w:r>
+              <w:rPr>
+                <w:rFonts w:ascii="Cambria Math" w:hAnsi="Cambria Math" w:cstheme="minorHAnsi"/>
+              </w:rPr>
+              <w:t>x</w:t>
             </w:r>
             <w:r>
               <w:rPr>
@@ -1329,44 +1699,86 @@
               <w:rPr>
                 <w:rFonts w:cstheme="minorHAnsi"/>
               </w:rPr>
-              <w:t xml:space="preserve"> in D, its feature values are given by x</w:t>
+              <w:t xml:space="preserve"> in </w:t>
+            </w:r>
+            <w:r>
+              <w:rPr>
+                <w:rFonts w:ascii="Cambria Math" w:hAnsi="Cambria Math" w:cstheme="minorHAnsi"/>
+              </w:rPr>
+              <w:t>D</w:t>
             </w:r>
             <w:r>
               <w:rPr>
                 <w:rFonts w:cstheme="minorHAnsi"/>
+              </w:rPr>
+              <w:t xml:space="preserve">, its feature values are given </w:t>
+            </w:r>
+            <w:r>
+              <w:rPr>
+                <w:rFonts w:cstheme="minorHAnsi"/>
+              </w:rPr>
+              <w:t>as</w:t>
+            </w:r>
+            <w:r>
+              <w:rPr>
+                <w:rFonts w:cstheme="minorHAnsi"/>
+              </w:rPr>
+              <w:t xml:space="preserve"> </w:t>
+            </w:r>
+            <w:r>
+              <w:rPr>
+                <w:rFonts w:ascii="Cambria Math" w:hAnsi="Cambria Math" w:cstheme="minorHAnsi"/>
+              </w:rPr>
+              <w:t>x</w:t>
+            </w:r>
+            <w:r>
+              <w:rPr>
+                <w:rFonts w:ascii="Cambria Math" w:hAnsi="Cambria Math" w:cstheme="minorHAnsi"/>
                 <w:vertAlign w:val="subscript"/>
               </w:rPr>
               <w:t>i</w:t>
             </w:r>
             <w:r>
               <w:rPr>
-                <w:rFonts w:cstheme="minorHAnsi"/>
+                <w:rFonts w:ascii="Cambria Math" w:hAnsi="Cambria Math" w:cstheme="minorHAnsi"/>
               </w:rPr>
               <w:t xml:space="preserve"> = (f</w:t>
             </w:r>
             <w:r>
               <w:rPr>
-                <w:rFonts w:cstheme="minorHAnsi"/>
+                <w:rFonts w:ascii="Cambria Math" w:hAnsi="Cambria Math" w:cstheme="minorHAnsi"/>
                 <w:vertAlign w:val="subscript"/>
               </w:rPr>
               <w:t>i1</w:t>
             </w:r>
             <w:r>
               <w:rPr>
-                <w:rFonts w:cstheme="minorHAnsi"/>
+                <w:rFonts w:ascii="Cambria Math" w:hAnsi="Cambria Math" w:cstheme="minorHAnsi"/>
               </w:rPr>
-              <w:t>, …, f</w:t>
+              <w:t xml:space="preserve">, </w:t>
             </w:r>
             <w:r>
               <w:rPr>
-                <w:rFonts w:cstheme="minorHAnsi"/>
+                <w:rFonts w:ascii="Cambria Math" w:hAnsi="Cambria Math" w:cstheme="minorHAnsi"/>
+              </w:rPr>
+              <w:t>. . .,</w:t>
+            </w:r>
+            <w:r>
+              <w:rPr>
+                <w:rFonts w:ascii="Cambria Math" w:hAnsi="Cambria Math" w:cstheme="minorHAnsi"/>
+              </w:rPr>
+              <w:t xml:space="preserve"> f</w:t>
+            </w:r>
+            <w:r>
+              <w:rPr>
+                <w:rFonts w:ascii="Cambria Math" w:hAnsi="Cambria Math" w:cstheme="minorHAnsi"/>
                 <w:vertAlign w:val="subscript"/>
               </w:rPr>
               <w:t>in</w:t>
             </w:r>
             <w:r>
               <w:rPr>
-                <w:rFonts w:cstheme="minorHAnsi"/>
+                <w:rFonts w:ascii="Cambria Math" w:hAnsi="Cambria Math" w:cstheme="minorHAnsi"/>
               </w:rPr>
               <w:t>).</w:t>
             </w:r>
@@ -1419,44 +1831,50 @@
         <w:rPr>
           <w:rFonts w:cstheme="minorHAnsi"/>
         </w:rPr>
-        <w:t xml:space="preserve"> For a given instance x</w:t>
-      </w:r>
-      <w:r>
-        <w:rPr>
-          <w:rFonts w:cstheme="minorHAnsi"/>
+        <w:t xml:space="preserve"> For a given instance </w:t>
+      </w:r>
+      <w:r>
+        <w:rPr>
+          <w:rFonts w:ascii="Cambria Math" w:hAnsi="Cambria Math" w:cstheme="minorHAnsi"/>
+        </w:rPr>
+        <w:t>x</w:t>
+      </w:r>
+      <w:r>
+        <w:rPr>
+          <w:rFonts w:ascii="Cambria Math" w:hAnsi="Cambria Math" w:cstheme="minorHAnsi"/>
           <w:vertAlign w:val="subscript"/>
         </w:rPr>
         <w:t>i</w:t>
       </w:r>
       <w:r>
         <w:rPr>
-          <w:rFonts w:cstheme="minorHAnsi"/>
+          <w:rFonts w:ascii="Cambria Math" w:hAnsi="Cambria Math" w:cstheme="minorHAnsi"/>
         </w:rPr>
         <w:t xml:space="preserve"> = (f</w:t>
       </w:r>
       <w:r>
         <w:rPr>
-          <w:rFonts w:cstheme="minorHAnsi"/>
+          <w:rFonts w:ascii="Cambria Math" w:hAnsi="Cambria Math" w:cstheme="minorHAnsi"/>
           <w:vertAlign w:val="subscript"/>
         </w:rPr>
         <w:t>i1</w:t>
       </w:r>
       <w:r>
         <w:rPr>
-          <w:rFonts w:cstheme="minorHAnsi"/>
+          <w:rFonts w:ascii="Cambria Math" w:hAnsi="Cambria Math" w:cstheme="minorHAnsi"/>
         </w:rPr>
         <w:t>, …, f</w:t>
       </w:r>
       <w:r>
         <w:rPr>
-          <w:rFonts w:cstheme="minorHAnsi"/>
+          <w:rFonts w:ascii="Cambria Math" w:hAnsi="Cambria Math" w:cstheme="minorHAnsi"/>
           <w:vertAlign w:val="subscript"/>
         </w:rPr>
         <w:t>in</w:t>
       </w:r>
       <w:r>
         <w:rPr>
-          <w:rFonts w:cstheme="minorHAnsi"/>
+          <w:rFonts w:ascii="Cambria Math" w:hAnsi="Cambria Math" w:cstheme="minorHAnsi"/>
         </w:rPr>
         <w:t xml:space="preserve">) </w:t>
       </w:r>
@@ -1468,7 +1886,7 @@
       </w:r>
       <w:r>
         <w:rPr>
-          <w:rFonts w:cstheme="minorHAnsi"/>
+          <w:rFonts w:ascii="Cambria Math" w:hAnsi="Cambria Math" w:cstheme="minorHAnsi"/>
         </w:rPr>
         <w:t xml:space="preserve"> </w:t>
       </w:r>
@@ -1624,21 +2042,26 @@
       </w:r>
       <w:r>
         <w:rPr>
-          <w:rFonts w:cstheme="minorHAnsi"/>
-        </w:rPr>
-        <w:lastRenderedPageBreak/>
-        <w:t>R(x) = RC</w:t>
-      </w:r>
-      <w:r>
-        <w:rPr>
-          <w:rFonts w:cstheme="minorHAnsi"/>
+          <w:rFonts w:ascii="Cambria Math" w:hAnsi="Cambria Math" w:cstheme="minorHAnsi"/>
+        </w:rPr>
+        <w:t>R(x) =</w:t>
+      </w:r>
+      <w:r>
+        <w:rPr>
+          <w:rFonts w:ascii="Cambria Math" w:hAnsi="Cambria Math" w:cstheme="minorHAnsi"/>
+        </w:rPr>
+        <w:t xml:space="preserve"> RC</w:t>
+      </w:r>
+      <w:r>
+        <w:rPr>
+          <w:rFonts w:ascii="Cambria Math" w:hAnsi="Cambria Math" w:cstheme="minorHAnsi"/>
           <w:vertAlign w:val="subscript"/>
         </w:rPr>
         <w:t>1</w:t>
       </w:r>
       <w:r>
         <w:rPr>
-          <w:rFonts w:cstheme="minorHAnsi"/>
+          <w:rFonts w:ascii="Cambria Math" w:hAnsi="Cambria Math" w:cstheme="minorHAnsi"/>
         </w:rPr>
         <w:t xml:space="preserve"> </w:t>
       </w:r>
@@ -1650,11 +2073,10 @@
       </w:r>
       <w:r>
         <w:rPr>
-          <w:rFonts w:cstheme="minorHAnsi"/>
+          <w:rFonts w:ascii="Cambria Math" w:hAnsi="Cambria Math" w:cstheme="minorHAnsi"/>
         </w:rPr>
         <w:t xml:space="preserve"> · · · </w:t>
       </w:r>
-      <w:proofErr w:type="gramStart"/>
       <w:r>
         <w:rPr>
           <w:rFonts w:ascii="Cambria Math" w:hAnsi="Cambria Math" w:cs="Cambria Math"/>
@@ -1663,35 +2085,34 @@
       </w:r>
       <w:r>
         <w:rPr>
-          <w:rFonts w:cstheme="minorHAnsi"/>
-        </w:rPr>
-        <w:t xml:space="preserve"> </w:t>
-      </w:r>
-      <w:r>
-        <w:rPr>
-          <w:rFonts w:cstheme="minorHAnsi"/>
+          <w:rFonts w:ascii="Cambria Math" w:hAnsi="Cambria Math" w:cstheme="minorHAnsi"/>
         </w:rPr>
         <w:t xml:space="preserve"> -</w:t>
       </w:r>
-      <w:proofErr w:type="gramEnd"/>
-      <w:r>
-        <w:rPr>
-          <w:rFonts w:cstheme="minorHAnsi"/>
+      <w:r>
+        <w:rPr>
+          <w:rFonts w:ascii="Cambria Math" w:hAnsi="Cambria Math" w:cstheme="minorHAnsi"/>
         </w:rPr>
         <w:t>RC</w:t>
       </w:r>
       <w:r>
         <w:rPr>
-          <w:rFonts w:cstheme="minorHAnsi"/>
+          <w:rFonts w:ascii="Cambria Math" w:hAnsi="Cambria Math" w:cstheme="minorHAnsi"/>
           <w:vertAlign w:val="subscript"/>
         </w:rPr>
         <w:t>C</w:t>
       </w:r>
       <w:r>
         <w:rPr>
-          <w:rFonts w:cstheme="minorHAnsi"/>
-        </w:rPr>
-        <w:t xml:space="preserve">. To indicate that a feature value </w:t>
+          <w:rFonts w:ascii="Cambria Math" w:hAnsi="Cambria Math" w:cstheme="minorHAnsi"/>
+        </w:rPr>
+        <w:t>.</w:t>
+      </w:r>
+      <w:r>
+        <w:rPr>
+          <w:rFonts w:cstheme="minorHAnsi"/>
+        </w:rPr>
+        <w:t xml:space="preserve"> To indicate that a feature value </w:t>
       </w:r>
       <w:r>
         <w:rPr>
@@ -2416,6 +2837,7 @@
         <w:rPr>
           <w:rFonts w:cstheme="minorHAnsi"/>
         </w:rPr>
+        <w:lastRenderedPageBreak/>
         <w:t>(1) Feasibility and Plausibility:</w:t>
       </w:r>
     </w:p>
@@ -2465,7 +2887,20 @@
         <w:rPr>
           <w:rFonts w:cstheme="minorHAnsi"/>
         </w:rPr>
-        <w:t xml:space="preserve"> can differ from the values in xi (e.g., gender shouldn't change).</w:t>
+        <w:t xml:space="preserve"> can differ from the values in x</w:t>
+      </w:r>
+      <w:r>
+        <w:rPr>
+          <w:rFonts w:cstheme="minorHAnsi"/>
+          <w:vertAlign w:val="subscript"/>
+        </w:rPr>
+        <w:t>i</w:t>
+      </w:r>
+      <w:r>
+        <w:rPr>
+          <w:rFonts w:cstheme="minorHAnsi"/>
+        </w:rPr>
+        <w:t xml:space="preserve"> (e.g., gender shouldn't change).</w:t>
       </w:r>
     </w:p>
     <w:p>
@@ -2870,7 +3305,6 @@
         <w:rPr>
           <w:rFonts w:cstheme="minorHAnsi"/>
         </w:rPr>
-        <w:lastRenderedPageBreak/>
         <w:t xml:space="preserve">A counterfactual explanation system takes as input an instance xi, a PLAF constraint P(x), and a distance function </w:t>
       </w:r>
       <w:proofErr w:type="spellStart"/>
@@ -3260,6 +3694,7 @@
         <w:rPr>
           <w:rFonts w:cstheme="minorHAnsi"/>
         </w:rPr>
+        <w:lastRenderedPageBreak/>
         <w:t xml:space="preserve">Proof. Given Q: </w:t>
       </w:r>
       <w:r>
@@ -4835,6 +5270,7 @@
         <w:rPr>
           <w:rFonts w:cstheme="minorHAnsi"/>
         </w:rPr>
+        <w:lastRenderedPageBreak/>
         <w:t xml:space="preserve">            </w:t>
       </w:r>
       <w:proofErr w:type="spellStart"/>
@@ -5196,156 +5632,6 @@
           <w:rFonts w:cstheme="minorHAnsi"/>
         </w:rPr>
         <w:t xml:space="preserve"> This algorithm replaces the genetic search with a greedy search: we greedily expand only the rule with the smallest cardinality in the population, using the counterfactual explanation system as an oracle.</w:t>
-      </w:r>
-    </w:p>
-    <w:p>
-      <w:pPr>
-        <w:rPr>
-          <w:rFonts w:cstheme="minorHAnsi"/>
-          <w:b/>
-          <w:bCs/>
-          <w:u w:val="single"/>
-        </w:rPr>
-      </w:pPr>
-      <w:r>
-        <w:rPr>
-          <w:rFonts w:cstheme="minorHAnsi"/>
-          <w:b/>
-          <w:bCs/>
-          <w:u w:val="single"/>
-        </w:rPr>
-        <w:t>(Below part is uncertain to be included)</w:t>
-      </w:r>
-    </w:p>
-    <w:p>
-      <w:pPr>
-        <w:rPr>
-          <w:rFonts w:cstheme="minorHAnsi"/>
-        </w:rPr>
-      </w:pPr>
-      <w:r>
-        <w:rPr>
-          <w:rFonts w:cstheme="minorHAnsi"/>
-        </w:rPr>
-        <w:lastRenderedPageBreak/>
-        <w:t xml:space="preserve">For </w:t>
-      </w:r>
-      <w:proofErr w:type="spellStart"/>
-      <w:r>
-        <w:rPr>
-          <w:rFonts w:cstheme="minorHAnsi"/>
-        </w:rPr>
-        <w:t>GeneticRule</w:t>
-      </w:r>
-      <w:proofErr w:type="spellEnd"/>
-      <w:r>
-        <w:rPr>
-          <w:rFonts w:cstheme="minorHAnsi"/>
-        </w:rPr>
-        <w:t xml:space="preserve"> and </w:t>
-      </w:r>
-      <w:proofErr w:type="spellStart"/>
-      <w:r>
-        <w:rPr>
-          <w:rFonts w:cstheme="minorHAnsi"/>
-        </w:rPr>
-        <w:t>GeneticRuleCF</w:t>
-      </w:r>
-      <w:proofErr w:type="spellEnd"/>
-      <w:r>
-        <w:rPr>
-          <w:rFonts w:cstheme="minorHAnsi"/>
-        </w:rPr>
-        <w:t xml:space="preserve"> we have chosen a genetic algorithm, which is a meta-heuristic for constraint optimization based on the process of natural selection. First, it defines an initial population of candidates. Then, it repeatedly selects the fittest candidate in the population and generates new candidates by changing and combining the selected candidates (called mutation and crossover). It stops when a certain criterion is met, </w:t>
-      </w:r>
-      <w:r>
-        <w:rPr>
-          <w:rFonts w:cstheme="minorHAnsi"/>
-        </w:rPr>
-        <w:t>e.g.,</w:t>
-      </w:r>
-      <w:r>
-        <w:rPr>
-          <w:rFonts w:cstheme="minorHAnsi"/>
-        </w:rPr>
-        <w:t xml:space="preserve"> it finds a specified number of solutions. </w:t>
-      </w:r>
-    </w:p>
-    <w:p>
-      <w:pPr>
-        <w:rPr>
-          <w:rFonts w:cstheme="minorHAnsi"/>
-        </w:rPr>
-      </w:pPr>
-      <w:r>
-        <w:rPr>
-          <w:rFonts w:cstheme="minorHAnsi"/>
-        </w:rPr>
-        <w:t>We chose a genetic algorithm because:</w:t>
-      </w:r>
-    </w:p>
-    <w:p>
-      <w:pPr>
-        <w:rPr>
-          <w:rFonts w:cstheme="minorHAnsi"/>
-        </w:rPr>
-      </w:pPr>
-      <w:r>
-        <w:rPr>
-          <w:rFonts w:cstheme="minorHAnsi"/>
-        </w:rPr>
-        <w:t>(1) it is easily customizable to our problem of finding rule explanations,</w:t>
-      </w:r>
-    </w:p>
-    <w:p>
-      <w:pPr>
-        <w:rPr>
-          <w:rFonts w:cstheme="minorHAnsi"/>
-        </w:rPr>
-      </w:pPr>
-      <w:r>
-        <w:rPr>
-          <w:rFonts w:cstheme="minorHAnsi"/>
-        </w:rPr>
-        <w:t xml:space="preserve">(2) it seamlessly integrates counterfactual explanations to generate and verify rules, </w:t>
-      </w:r>
-    </w:p>
-    <w:p>
-      <w:pPr>
-        <w:rPr>
-          <w:rFonts w:cstheme="minorHAnsi"/>
-        </w:rPr>
-      </w:pPr>
-      <w:r>
-        <w:rPr>
-          <w:rFonts w:cstheme="minorHAnsi"/>
-        </w:rPr>
-        <w:t xml:space="preserve">(3) it does not require any restrictions on the underlying classifier and data, and thus is able to provide black-box explanations, and </w:t>
-      </w:r>
-    </w:p>
-    <w:p>
-      <w:pPr>
-        <w:rPr>
-          <w:rFonts w:cstheme="minorHAnsi"/>
-        </w:rPr>
-      </w:pPr>
-      <w:r>
-        <w:rPr>
-          <w:rFonts w:cstheme="minorHAnsi"/>
-        </w:rPr>
-        <w:t xml:space="preserve">(4) it returns a diverse set of explanations, which may provide different rules that can give </w:t>
-      </w:r>
-      <w:r>
-        <w:rPr>
-          <w:rFonts w:cstheme="minorHAnsi"/>
-        </w:rPr>
-        <w:t>the user</w:t>
-      </w:r>
-      <w:r>
-        <w:rPr>
-          <w:rFonts w:cstheme="minorHAnsi"/>
-        </w:rPr>
-        <w:t xml:space="preserve"> more information.</w:t>
       </w:r>
     </w:p>
     <w:p>
@@ -5708,7 +5994,6 @@
         <w:rPr>
           <w:rFonts w:cstheme="minorHAnsi"/>
         </w:rPr>
-        <w:lastRenderedPageBreak/>
         <w:t>Mutate and crossover to generate new candidates.</w:t>
       </w:r>
     </w:p>
@@ -5727,6 +6012,7 @@
         <w:rPr>
           <w:rFonts w:cstheme="minorHAnsi"/>
         </w:rPr>
+        <w:lastRenderedPageBreak/>
         <w:t xml:space="preserve">Compute the fitness score vis </w:t>
       </w:r>
       <w:proofErr w:type="spellStart"/>
@@ -6339,7 +6625,6 @@
         <w:rPr>
           <w:rFonts w:cstheme="minorHAnsi"/>
         </w:rPr>
-        <w:lastRenderedPageBreak/>
         <w:t>GeneticRuleCF</w:t>
       </w:r>
       <w:proofErr w:type="spellEnd"/>
@@ -6380,6 +6665,7 @@
         <w:rPr>
           <w:rFonts w:cstheme="minorHAnsi"/>
         </w:rPr>
+        <w:lastRenderedPageBreak/>
         <w:t>CFRules</w:t>
       </w:r>
       <w:proofErr w:type="spellEnd"/>
@@ -6916,7 +7202,6 @@
         <w:rPr>
           <w:rFonts w:cstheme="minorHAnsi"/>
         </w:rPr>
-        <w:lastRenderedPageBreak/>
         <w:t xml:space="preserve">Generate the initial population by running </w:t>
       </w:r>
       <w:proofErr w:type="spellStart"/>
@@ -6949,6 +7234,7 @@
         <w:rPr>
           <w:rFonts w:cstheme="minorHAnsi"/>
         </w:rPr>
+        <w:lastRenderedPageBreak/>
         <w:t xml:space="preserve">Choose the candidate with the smallest cardinality, generate the new candidate towards this candidate by </w:t>
       </w:r>
       <w:proofErr w:type="spellStart"/>
@@ -7621,37 +7907,37 @@
         <w:rPr>
           <w:rFonts w:cstheme="minorHAnsi"/>
         </w:rPr>
+        <w:t>(1) Credit Dataset [28]: used to predict the default of the customers on credit card payments in Taiwan.</w:t>
+      </w:r>
+    </w:p>
+    <w:p>
+      <w:pPr>
+        <w:pStyle w:val="ListParagraph"/>
+        <w:ind w:left="1872"/>
+        <w:rPr>
+          <w:rFonts w:cstheme="minorHAnsi"/>
+        </w:rPr>
+      </w:pPr>
+      <w:r>
+        <w:rPr>
+          <w:rFonts w:cstheme="minorHAnsi"/>
+        </w:rPr>
+        <w:t>(2) Adult Dataset [9]: used to predict whether the income of</w:t>
+      </w:r>
+    </w:p>
+    <w:p>
+      <w:pPr>
+        <w:pStyle w:val="ListParagraph"/>
+        <w:ind w:left="1872"/>
+        <w:rPr>
+          <w:rFonts w:cstheme="minorHAnsi"/>
+        </w:rPr>
+      </w:pPr>
+      <w:r>
+        <w:rPr>
+          <w:rFonts w:cstheme="minorHAnsi"/>
+        </w:rPr>
         <w:lastRenderedPageBreak/>
-        <w:t>(1) Credit Dataset [28]: used to predict the default of the customers on credit card payments in Taiwan.</w:t>
-      </w:r>
-    </w:p>
-    <w:p>
-      <w:pPr>
-        <w:pStyle w:val="ListParagraph"/>
-        <w:ind w:left="1872"/>
-        <w:rPr>
-          <w:rFonts w:cstheme="minorHAnsi"/>
-        </w:rPr>
-      </w:pPr>
-      <w:r>
-        <w:rPr>
-          <w:rFonts w:cstheme="minorHAnsi"/>
-        </w:rPr>
-        <w:t>(2) Adult Dataset [9]: used to predict whether the income of</w:t>
-      </w:r>
-    </w:p>
-    <w:p>
-      <w:pPr>
-        <w:pStyle w:val="ListParagraph"/>
-        <w:ind w:left="1872"/>
-        <w:rPr>
-          <w:rFonts w:cstheme="minorHAnsi"/>
-        </w:rPr>
-      </w:pPr>
-      <w:r>
-        <w:rPr>
-          <w:rFonts w:cstheme="minorHAnsi"/>
-        </w:rPr>
         <w:t xml:space="preserve">adults exceed $50K/year using US census data from </w:t>
       </w:r>
       <w:r>
@@ -8329,7 +8615,6 @@
         <w:rPr>
           <w:rFonts w:cstheme="minorHAnsi"/>
         </w:rPr>
-        <w:lastRenderedPageBreak/>
         <w:t>It stops when the rules converge.</w:t>
       </w:r>
     </w:p>
@@ -8348,6 +8633,7 @@
         <w:rPr>
           <w:rFonts w:cstheme="minorHAnsi"/>
         </w:rPr>
+        <w:lastRenderedPageBreak/>
         <w:t>Assess whether a rule is consistent by sampling k instances to see if all instances return “unwanted” results for the rule.</w:t>
       </w:r>
     </w:p>
@@ -9045,7 +9331,6 @@
         <w:rPr>
           <w:rFonts w:cstheme="minorHAnsi"/>
         </w:rPr>
-        <w:lastRenderedPageBreak/>
         <w:t xml:space="preserve">For </w:t>
       </w:r>
       <w:proofErr w:type="spellStart"/>
@@ -9078,6 +9363,7 @@
         <w:rPr>
           <w:rFonts w:cstheme="minorHAnsi"/>
         </w:rPr>
+        <w:lastRenderedPageBreak/>
         <w:t>Experimental pipeline.</w:t>
       </w:r>
       <w:r>
@@ -9834,7 +10120,6 @@
         <w:rPr>
           <w:rFonts w:cstheme="minorHAnsi"/>
         </w:rPr>
-        <w:lastRenderedPageBreak/>
         <w:t xml:space="preserve">The </w:t>
       </w:r>
       <w:r>
@@ -9865,6 +10150,7 @@
         <w:rPr>
           <w:rFonts w:cstheme="minorHAnsi"/>
         </w:rPr>
+        <w:lastRenderedPageBreak/>
         <w:t>The rule-based explanation is categorized as follows:</w:t>
       </w:r>
     </w:p>
@@ -10339,14 +10625,20 @@
         <w:rPr>
           <w:rFonts w:cstheme="minorHAnsi"/>
         </w:rPr>
+        <w:t>It is difficult to determine the correct rule for this classifier directly, so instead, uses a method to check whether consistency is maintained even if components of the rule are removed</w:t>
+      </w:r>
+      <w:r>
+        <w:rPr>
+          <w:rFonts w:cstheme="minorHAnsi"/>
+        </w:rPr>
+        <w:t xml:space="preserve"> as well as checking all possible rule sorted by the cardinality until </w:t>
+      </w:r>
+      <w:r>
+        <w:rPr>
+          <w:rFonts w:cstheme="minorHAnsi"/>
+        </w:rPr>
         <w:lastRenderedPageBreak/>
-        <w:t>It is difficult to determine the correct rule for this classifier directly, so instead, uses a method to check whether consistency is maintained even if components of the rule are removed</w:t>
-      </w:r>
-      <w:r>
-        <w:rPr>
-          <w:rFonts w:cstheme="minorHAnsi"/>
-        </w:rPr>
-        <w:t xml:space="preserve"> as well as checking all possible rule sorted by the cardinality until finding a consistence one</w:t>
+        <w:t>finding a consistence one</w:t>
       </w:r>
       <w:r>
         <w:rPr>

</xml_diff>

<commit_message>
Updated the summary report & first draft of script
</commit_message>
<xml_diff>
--- a/main-520-project/CS_520_Report_Group23.docx
+++ b/main-520-project/CS_520_Report_Group23.docx
@@ -3472,6 +3472,46 @@
       <w:proofErr w:type="spellStart"/>
       <w:r>
         <w:rPr>
+          <w:rFonts w:cstheme="minorHAnsi" w:hint="eastAsia"/>
+        </w:rPr>
+        <w:t>incomeCF</w:t>
+      </w:r>
+      <w:proofErr w:type="spellEnd"/>
+      <w:r>
+        <w:rPr>
+          <w:rFonts w:cstheme="minorHAnsi" w:hint="eastAsia"/>
+        </w:rPr>
+        <w:t xml:space="preserve"> </w:t>
+      </w:r>
+      <w:r>
+        <w:rPr>
+          <w:rFonts w:cstheme="minorHAnsi" w:hint="eastAsia"/>
+        </w:rPr>
+        <w:t>≤</w:t>
+      </w:r>
+      <w:r>
+        <w:rPr>
+          <w:rFonts w:cstheme="minorHAnsi" w:hint="eastAsia"/>
+        </w:rPr>
+        <w:t xml:space="preserve"> $1M</w:t>
+      </w:r>
+    </w:p>
+    <w:p>
+      <w:pPr>
+        <w:ind w:left="360"/>
+        <w:rPr>
+          <w:rFonts w:cstheme="minorHAnsi"/>
+        </w:rPr>
+      </w:pPr>
+      <w:r>
+        <w:rPr>
+          <w:rFonts w:cstheme="minorHAnsi"/>
+        </w:rPr>
+        <w:t xml:space="preserve">e.g., Plausibility: </w:t>
+      </w:r>
+      <w:proofErr w:type="spellStart"/>
+      <w:r>
+        <w:rPr>
           <w:rFonts w:ascii="Cambria Math" w:hAnsi="Cambria Math" w:cstheme="minorHAnsi"/>
         </w:rPr>
         <w:t>gender</w:t>
@@ -3505,19 +3545,23 @@
         <w:t>i</w:t>
       </w:r>
       <w:proofErr w:type="spellEnd"/>
-    </w:p>
-    <w:p>
-      <w:pPr>
-        <w:ind w:left="360"/>
-        <w:rPr>
-          <w:rFonts w:cstheme="minorHAnsi"/>
-        </w:rPr>
-      </w:pPr>
-      <w:r>
-        <w:rPr>
-          <w:rFonts w:cstheme="minorHAnsi"/>
-        </w:rPr>
-        <w:t>e.g., Plausibility: education</w:t>
+      <w:r>
+        <w:rPr>
+          <w:rFonts w:cstheme="minorHAnsi"/>
+        </w:rPr>
+        <w:t>,</w:t>
+      </w:r>
+      <w:r>
+        <w:rPr>
+          <w:rFonts w:cstheme="minorHAnsi"/>
+        </w:rPr>
+        <w:t xml:space="preserve"> </w:t>
+      </w:r>
+      <w:r>
+        <w:rPr>
+          <w:rFonts w:cstheme="minorHAnsi"/>
+        </w:rPr>
+        <w:t>education</w:t>
       </w:r>
       <w:r>
         <w:rPr>
@@ -3592,7 +3636,6 @@
     </w:p>
     <w:p>
       <w:pPr>
-        <w:ind w:left="360"/>
         <w:rPr>
           <w:rFonts w:cstheme="minorHAnsi"/>
         </w:rPr>
@@ -3670,6 +3713,7 @@
         <w:t xml:space="preserve"> </w:t>
       </w:r>
       <w:proofErr w:type="spellStart"/>
+      <w:proofErr w:type="gramStart"/>
       <w:r>
         <w:rPr>
           <w:rFonts w:ascii="Cambria Math" w:hAnsi="Cambria Math" w:cstheme="minorHAnsi"/>
@@ -3687,7 +3731,14 @@
         <w:rPr>
           <w:rFonts w:ascii="Cambria Math" w:hAnsi="Cambria Math" w:cstheme="minorHAnsi"/>
         </w:rPr>
-        <w:t>(x, x’)</w:t>
+        <w:t>(</w:t>
+      </w:r>
+      <w:proofErr w:type="gramEnd"/>
+      <w:r>
+        <w:rPr>
+          <w:rFonts w:ascii="Cambria Math" w:hAnsi="Cambria Math" w:cstheme="minorHAnsi"/>
+        </w:rPr>
+        <w:t>x, x’)</w:t>
       </w:r>
     </w:p>
     <w:p>
@@ -3745,6 +3796,7 @@
         <w:t xml:space="preserve">and a distance function </w:t>
       </w:r>
       <w:proofErr w:type="spellStart"/>
+      <w:proofErr w:type="gramStart"/>
       <w:r>
         <w:rPr>
           <w:rFonts w:ascii="Cambria Math" w:hAnsi="Cambria Math" w:cstheme="minorHAnsi"/>
@@ -3756,7 +3808,14 @@
         <w:rPr>
           <w:rFonts w:ascii="Cambria Math" w:hAnsi="Cambria Math" w:cstheme="minorHAnsi"/>
         </w:rPr>
-        <w:t>(x, x’).</w:t>
+        <w:t>(</w:t>
+      </w:r>
+      <w:proofErr w:type="gramEnd"/>
+      <w:r>
+        <w:rPr>
+          <w:rFonts w:ascii="Cambria Math" w:hAnsi="Cambria Math" w:cstheme="minorHAnsi"/>
+        </w:rPr>
+        <w:t>x, x’).</w:t>
       </w:r>
       <w:r>
         <w:rPr>
@@ -4063,6 +4122,7 @@
           <w:b/>
           <w:bCs/>
         </w:rPr>
+        <w:lastRenderedPageBreak/>
         <w:t>The Duality Theorem</w:t>
       </w:r>
     </w:p>
@@ -4078,7 +4138,6 @@
         <w:rPr>
           <w:rFonts w:cstheme="minorHAnsi"/>
         </w:rPr>
-        <w:lastRenderedPageBreak/>
         <w:t xml:space="preserve">Lemma 3.1. If </w:t>
       </w:r>
       <w:r>
@@ -5255,7 +5314,7 @@
         <w:rPr>
           <w:rFonts w:ascii="Cambria Math" w:hAnsi="Cambria Math" w:cs="Cambria Math"/>
         </w:rPr>
-        <w:t>∪</w:t>
+        <w:t>∨</w:t>
       </w:r>
       <w:r>
         <w:rPr>
@@ -5845,6 +5904,7 @@
         </w:rPr>
         <w:t xml:space="preserve">(Current) R = (Age &lt;= 50) </w:t>
       </w:r>
+      <w:proofErr w:type="gramStart"/>
       <w:r>
         <w:rPr>
           <w:rFonts w:ascii="Cambria Math" w:hAnsi="Cambria Math" w:cs="Cambria Math"/>
@@ -5864,6 +5924,7 @@
         <w:t xml:space="preserve"> (</w:t>
       </w:r>
       <w:proofErr w:type="spellStart"/>
+      <w:proofErr w:type="gramEnd"/>
       <w:r>
         <w:rPr>
           <w:rFonts w:ascii="Cambria Math" w:hAnsi="Cambria Math" w:cstheme="minorHAnsi"/>
@@ -5967,6 +6028,7 @@
         <w:rPr>
           <w:rFonts w:ascii="Cambria Math" w:hAnsi="Cambria Math" w:cstheme="minorHAnsi"/>
         </w:rPr>
+        <w:lastRenderedPageBreak/>
         <w:t xml:space="preserve">            </w:t>
       </w:r>
       <w:r>
@@ -6060,7 +6122,6 @@
         <w:rPr>
           <w:rFonts w:cstheme="minorHAnsi"/>
         </w:rPr>
-        <w:lastRenderedPageBreak/>
         <w:t xml:space="preserve">Step3. </w:t>
       </w:r>
       <w:proofErr w:type="spellStart"/>
@@ -6612,7 +6673,43 @@
         <w:rPr>
           <w:rFonts w:cstheme="minorHAnsi"/>
         </w:rPr>
-        <w:t>Input: Instance x, classifier C, dataset D.</w:t>
+        <w:t>Input: Instance</w:t>
+      </w:r>
+      <w:r>
+        <w:rPr>
+          <w:rFonts w:ascii="Cambria Math" w:hAnsi="Cambria Math" w:cstheme="minorHAnsi"/>
+        </w:rPr>
+        <w:t xml:space="preserve"> x</w:t>
+      </w:r>
+      <w:r>
+        <w:rPr>
+          <w:rFonts w:cstheme="minorHAnsi"/>
+        </w:rPr>
+        <w:t xml:space="preserve">, classifier </w:t>
+      </w:r>
+      <w:r>
+        <w:rPr>
+          <w:rFonts w:ascii="Cambria Math" w:hAnsi="Cambria Math" w:cstheme="minorHAnsi"/>
+        </w:rPr>
+        <w:t>C</w:t>
+      </w:r>
+      <w:r>
+        <w:rPr>
+          <w:rFonts w:cstheme="minorHAnsi"/>
+        </w:rPr>
+        <w:t xml:space="preserve">, dataset </w:t>
+      </w:r>
+      <w:r>
+        <w:rPr>
+          <w:rFonts w:ascii="Cambria Math" w:hAnsi="Cambria Math" w:cstheme="minorHAnsi"/>
+        </w:rPr>
+        <w:t>D</w:t>
+      </w:r>
+      <w:r>
+        <w:rPr>
+          <w:rFonts w:cstheme="minorHAnsi"/>
+        </w:rPr>
+        <w:t>.</w:t>
       </w:r>
     </w:p>
     <w:p>
@@ -6630,7 +6727,19 @@
         <w:rPr>
           <w:rFonts w:cstheme="minorHAnsi"/>
         </w:rPr>
-        <w:t>Output: a set of rules explaining instance x for classifier C.</w:t>
+        <w:t xml:space="preserve">Output: a set of rules explaining instance </w:t>
+      </w:r>
+      <w:r>
+        <w:rPr>
+          <w:rFonts w:ascii="Cambria Math" w:hAnsi="Cambria Math" w:cstheme="minorHAnsi"/>
+        </w:rPr>
+        <w:t>x</w:t>
+      </w:r>
+      <w:r>
+        <w:rPr>
+          <w:rFonts w:cstheme="minorHAnsi"/>
+        </w:rPr>
+        <w:t xml:space="preserve"> for classifier C.</w:t>
       </w:r>
     </w:p>
     <w:p>
@@ -6664,9 +6773,15 @@
       </w:pPr>
       <w:r>
         <w:rPr>
-          <w:rFonts w:cstheme="minorHAnsi"/>
-        </w:rPr>
-        <w:t>q &gt; 0: The number of rules that kept after each iteration.</w:t>
+          <w:rFonts w:ascii="Cambria Math" w:hAnsi="Cambria Math" w:cstheme="minorHAnsi"/>
+        </w:rPr>
+        <w:t>q &gt; 0</w:t>
+      </w:r>
+      <w:r>
+        <w:rPr>
+          <w:rFonts w:cstheme="minorHAnsi"/>
+        </w:rPr>
+        <w:t>: The number of rules that kept after each iteration.</w:t>
       </w:r>
     </w:p>
     <w:p>
@@ -6682,9 +6797,27 @@
       </w:pPr>
       <w:r>
         <w:rPr>
-          <w:rFonts w:cstheme="minorHAnsi"/>
-        </w:rPr>
-        <w:t>k &lt;= q: The number of rules that the algorithm returns to the user.</w:t>
+          <w:rFonts w:ascii="Cambria Math" w:hAnsi="Cambria Math" w:cstheme="minorHAnsi"/>
+        </w:rPr>
+        <w:t xml:space="preserve">k </w:t>
+      </w:r>
+      <w:r>
+        <w:rPr>
+          <w:rFonts w:ascii="Cambria Math" w:hAnsi="Cambria Math" w:cstheme="minorHAnsi"/>
+        </w:rPr>
+        <w:t>≤</w:t>
+      </w:r>
+      <w:r>
+        <w:rPr>
+          <w:rFonts w:ascii="Cambria Math" w:hAnsi="Cambria Math" w:cstheme="minorHAnsi"/>
+        </w:rPr>
+        <w:t xml:space="preserve"> q</w:t>
+      </w:r>
+      <w:r>
+        <w:rPr>
+          <w:rFonts w:cstheme="minorHAnsi"/>
+        </w:rPr>
+        <w:t>: The number of rules that the algorithm returns to the user.</w:t>
       </w:r>
     </w:p>
     <w:p>
@@ -6700,9 +6833,34 @@
       </w:pPr>
       <w:r>
         <w:rPr>
-          <w:rFonts w:cstheme="minorHAnsi"/>
-        </w:rPr>
-        <w:t>s: The number of samples taken from INST to check for global consistency.</w:t>
+          <w:rFonts w:ascii="Cambria Math" w:hAnsi="Cambria Math" w:cstheme="minorHAnsi"/>
+        </w:rPr>
+        <w:t>s</w:t>
+      </w:r>
+      <w:r>
+        <w:rPr>
+          <w:rFonts w:cstheme="minorHAnsi"/>
+        </w:rPr>
+        <w:t xml:space="preserve">: The number of samples taken from </w:t>
+      </w:r>
+      <w:r>
+        <w:rPr>
+          <w:rFonts w:ascii="Cambria Math" w:hAnsi="Cambria Math" w:cstheme="minorHAnsi"/>
+        </w:rPr>
+        <w:t>I</w:t>
+      </w:r>
+      <w:r>
+        <w:rPr>
+          <w:rFonts w:ascii="Cambria Math" w:hAnsi="Cambria Math" w:cstheme="minorHAnsi"/>
+          <w:vertAlign w:val="subscript"/>
+        </w:rPr>
+        <w:t xml:space="preserve">NST </w:t>
+      </w:r>
+      <w:r>
+        <w:rPr>
+          <w:rFonts w:cstheme="minorHAnsi"/>
+        </w:rPr>
+        <w:t>to check for global consistency.</w:t>
       </w:r>
     </w:p>
     <w:p>
@@ -6718,9 +6876,15 @@
       </w:pPr>
       <w:r>
         <w:rPr>
-          <w:rFonts w:cstheme="minorHAnsi"/>
-        </w:rPr>
-        <w:t>m: The number of new candidates that are generated during mutation.</w:t>
+          <w:rFonts w:ascii="Cambria Math" w:hAnsi="Cambria Math" w:cstheme="minorHAnsi"/>
+        </w:rPr>
+        <w:t>m</w:t>
+      </w:r>
+      <w:r>
+        <w:rPr>
+          <w:rFonts w:cstheme="minorHAnsi"/>
+        </w:rPr>
+        <w:t>: The number of new candidates that are generated during mutation.</w:t>
       </w:r>
     </w:p>
     <w:p>
@@ -6736,9 +6900,15 @@
       </w:pPr>
       <w:r>
         <w:rPr>
-          <w:rFonts w:cstheme="minorHAnsi"/>
-        </w:rPr>
-        <w:t>c: The number of new candidates that are generated during crossover.</w:t>
+          <w:rFonts w:ascii="Cambria Math" w:hAnsi="Cambria Math" w:cstheme="minorHAnsi"/>
+        </w:rPr>
+        <w:t>c</w:t>
+      </w:r>
+      <w:r>
+        <w:rPr>
+          <w:rFonts w:cstheme="minorHAnsi"/>
+        </w:rPr>
+        <w:t>: The number of new candidates that are generated during crossover.</w:t>
       </w:r>
     </w:p>
     <w:p>
@@ -6752,7 +6922,19 @@
         <w:rPr>
           <w:rFonts w:cstheme="minorHAnsi"/>
         </w:rPr>
-        <w:t>e.g., q = 50, k = 5, s = 1000, m = 3, c = 2. Used in most of the experiments. (Why? See sec. 5)</w:t>
+        <w:t xml:space="preserve">e.g., </w:t>
+      </w:r>
+      <w:r>
+        <w:rPr>
+          <w:rFonts w:ascii="Cambria Math" w:hAnsi="Cambria Math" w:cstheme="minorHAnsi"/>
+        </w:rPr>
+        <w:t>q = 50, k = 5, s = 1000, m = 3, c = 2</w:t>
+      </w:r>
+      <w:r>
+        <w:rPr>
+          <w:rFonts w:cstheme="minorHAnsi"/>
+        </w:rPr>
+        <w:t>. Used in most of the experiments. (Why? See sec. 5)</w:t>
       </w:r>
     </w:p>
     <w:p>
@@ -6832,6 +7014,7 @@
         <w:rPr>
           <w:rFonts w:cstheme="minorHAnsi"/>
         </w:rPr>
+        <w:lastRenderedPageBreak/>
         <w:t>Repeatedly applies below:</w:t>
       </w:r>
     </w:p>
@@ -6850,7 +7033,6 @@
         <w:rPr>
           <w:rFonts w:cstheme="minorHAnsi"/>
         </w:rPr>
-        <w:lastRenderedPageBreak/>
         <w:t>Mutate and crossover to generate new candidates.</w:t>
       </w:r>
     </w:p>
@@ -6869,7 +7051,19 @@
         <w:rPr>
           <w:rFonts w:cstheme="minorHAnsi"/>
         </w:rPr>
-        <w:t xml:space="preserve">Compute the fitness score vis </w:t>
+        <w:t>Compute the fitness score vi</w:t>
+      </w:r>
+      <w:r>
+        <w:rPr>
+          <w:rFonts w:cstheme="minorHAnsi"/>
+        </w:rPr>
+        <w:t>a</w:t>
+      </w:r>
+      <w:r>
+        <w:rPr>
+          <w:rFonts w:cstheme="minorHAnsi"/>
+        </w:rPr>
+        <w:t xml:space="preserve"> </w:t>
       </w:r>
       <w:proofErr w:type="spellStart"/>
       <w:r>
@@ -6901,7 +7095,19 @@
         <w:rPr>
           <w:rFonts w:cstheme="minorHAnsi"/>
         </w:rPr>
-        <w:t>Selects the q fittest candidates for the next generation.</w:t>
+        <w:t xml:space="preserve">Selects the </w:t>
+      </w:r>
+      <w:r>
+        <w:rPr>
+          <w:rFonts w:ascii="Cambria Math" w:hAnsi="Cambria Math" w:cstheme="minorHAnsi"/>
+        </w:rPr>
+        <w:t>q</w:t>
+      </w:r>
+      <w:r>
+        <w:rPr>
+          <w:rFonts w:cstheme="minorHAnsi"/>
+        </w:rPr>
+        <w:t xml:space="preserve"> fittest candidates for the next generation.</w:t>
       </w:r>
     </w:p>
     <w:p>
@@ -6919,7 +7125,31 @@
         <w:rPr>
           <w:rFonts w:cstheme="minorHAnsi"/>
         </w:rPr>
-        <w:t>Repeat until finding K candidates that are consistent on both the dataset D and s samples from the more general I</w:t>
+        <w:t xml:space="preserve">Repeat until finding </w:t>
+      </w:r>
+      <w:r>
+        <w:rPr>
+          <w:rFonts w:ascii="Cambria Math" w:hAnsi="Cambria Math" w:cstheme="minorHAnsi"/>
+        </w:rPr>
+        <w:t>K</w:t>
+      </w:r>
+      <w:r>
+        <w:rPr>
+          <w:rFonts w:cstheme="minorHAnsi"/>
+        </w:rPr>
+        <w:t xml:space="preserve"> candidates that are consistent on both the dataset </w:t>
+      </w:r>
+      <w:r>
+        <w:rPr>
+          <w:rFonts w:ascii="Cambria Math" w:hAnsi="Cambria Math" w:cstheme="minorHAnsi"/>
+        </w:rPr>
+        <w:t>D</w:t>
+      </w:r>
+      <w:r>
+        <w:rPr>
+          <w:rFonts w:cstheme="minorHAnsi"/>
+        </w:rPr>
+        <w:t xml:space="preserve"> and s samples from the more general I</w:t>
       </w:r>
       <w:r>
         <w:rPr>
@@ -6950,7 +7180,19 @@
         <w:rPr>
           <w:rFonts w:cstheme="minorHAnsi"/>
         </w:rPr>
-        <w:t>Check the top-k candidates are not in the set of new generated candidates CAND to guarantee their stability for at least one generation of the algorithm.</w:t>
+        <w:t xml:space="preserve">Check the top-k candidates are not in the set of new generated candidates </w:t>
+      </w:r>
+      <w:r>
+        <w:rPr>
+          <w:rFonts w:ascii="Cambria Math" w:hAnsi="Cambria Math" w:cstheme="minorHAnsi"/>
+        </w:rPr>
+        <w:t>CAND</w:t>
+      </w:r>
+      <w:r>
+        <w:rPr>
+          <w:rFonts w:cstheme="minorHAnsi"/>
+        </w:rPr>
+        <w:t xml:space="preserve"> to guarantee their stability for at least one generation of the algorithm.</w:t>
       </w:r>
     </w:p>
     <w:p>
@@ -6987,7 +7229,7 @@
       </w:r>
       <w:r>
         <w:rPr>
-          <w:rFonts w:cstheme="minorHAnsi"/>
+          <w:rFonts w:ascii="Cambria Math" w:hAnsi="Cambria Math" w:cstheme="minorHAnsi"/>
         </w:rPr>
         <w:t xml:space="preserve"> </w:t>
       </w:r>
@@ -6999,7 +7241,7 @@
       </w:r>
       <w:r>
         <w:rPr>
-          <w:rFonts w:cstheme="minorHAnsi"/>
+          <w:rFonts w:ascii="Cambria Math" w:hAnsi="Cambria Math" w:cstheme="minorHAnsi"/>
         </w:rPr>
         <w:t xml:space="preserve"> POP.</w:t>
       </w:r>
@@ -7019,7 +7261,25 @@
         <w:rPr>
           <w:rFonts w:cstheme="minorHAnsi"/>
         </w:rPr>
-        <w:t>Find the set S of all rule components that are not part of R.</w:t>
+        <w:t xml:space="preserve">Find the set </w:t>
+      </w:r>
+      <w:r>
+        <w:rPr>
+          <w:rFonts w:ascii="Cambria Math" w:hAnsi="Cambria Math" w:cstheme="minorHAnsi"/>
+        </w:rPr>
+        <w:t xml:space="preserve">S </w:t>
+      </w:r>
+      <w:r>
+        <w:rPr>
+          <w:rFonts w:cstheme="minorHAnsi"/>
+        </w:rPr>
+        <w:t xml:space="preserve">of all rule components that are not part of </w:t>
+      </w:r>
+      <w:r>
+        <w:rPr>
+          <w:rFonts w:ascii="Cambria Math" w:hAnsi="Cambria Math" w:cstheme="minorHAnsi"/>
+        </w:rPr>
+        <w:t>R.</w:t>
       </w:r>
     </w:p>
     <w:p>
@@ -7037,7 +7297,19 @@
         <w:rPr>
           <w:rFonts w:cstheme="minorHAnsi"/>
         </w:rPr>
-        <w:t xml:space="preserve">Generates each new candidate by sampling without replacing a single component from S and adding it to R. (For keeping the low cardinality of the rules and avoiding redundant rule components as </w:t>
+        <w:t xml:space="preserve">Generates each new candidate by sampling without replacing a single component from S and adding it to </w:t>
+      </w:r>
+      <w:r>
+        <w:rPr>
+          <w:rFonts w:ascii="Cambria Math" w:hAnsi="Cambria Math" w:cstheme="minorHAnsi"/>
+        </w:rPr>
+        <w:t>R</w:t>
+      </w:r>
+      <w:r>
+        <w:rPr>
+          <w:rFonts w:cstheme="minorHAnsi"/>
+        </w:rPr>
+        <w:t xml:space="preserve">. (For keeping the low cardinality of the rules and avoiding redundant rule components as </w:t>
       </w:r>
       <w:r>
         <w:rPr>
@@ -7067,19 +7339,53 @@
         <w:rPr>
           <w:rFonts w:cstheme="minorHAnsi"/>
         </w:rPr>
-        <w:t xml:space="preserve">Crossover operator: Generates c new candidates for each pair of candidates, Ri and </w:t>
+        <w:t>Crossover operator: Generates c new candidates for each pair of candidates,</w:t>
+      </w:r>
+      <w:r>
+        <w:rPr>
+          <w:rFonts w:ascii="Cambria Math" w:hAnsi="Cambria Math" w:cstheme="minorHAnsi"/>
+        </w:rPr>
+        <w:t xml:space="preserve"> </w:t>
+      </w:r>
+      <w:proofErr w:type="gramStart"/>
+      <w:r>
+        <w:rPr>
+          <w:rFonts w:ascii="Cambria Math" w:hAnsi="Cambria Math" w:cstheme="minorHAnsi"/>
+        </w:rPr>
+        <w:t>R</w:t>
+      </w:r>
+      <w:r>
+        <w:rPr>
+          <w:rFonts w:ascii="Cambria Math" w:hAnsi="Cambria Math" w:cstheme="minorHAnsi"/>
+          <w:vertAlign w:val="subscript"/>
+        </w:rPr>
+        <w:t>i</w:t>
+      </w:r>
+      <w:proofErr w:type="gramEnd"/>
+      <w:r>
+        <w:rPr>
+          <w:rFonts w:cstheme="minorHAnsi"/>
+        </w:rPr>
+        <w:t xml:space="preserve"> and </w:t>
       </w:r>
       <w:proofErr w:type="spellStart"/>
       <w:r>
         <w:rPr>
-          <w:rFonts w:cstheme="minorHAnsi"/>
-        </w:rPr>
-        <w:t>Rj</w:t>
+          <w:rFonts w:ascii="Cambria Math" w:hAnsi="Cambria Math" w:cstheme="minorHAnsi"/>
+        </w:rPr>
+        <w:t>R</w:t>
+      </w:r>
+      <w:r>
+        <w:rPr>
+          <w:rFonts w:ascii="Cambria Math" w:hAnsi="Cambria Math" w:cstheme="minorHAnsi"/>
+          <w:vertAlign w:val="subscript"/>
+        </w:rPr>
+        <w:t>j</w:t>
       </w:r>
       <w:proofErr w:type="spellEnd"/>
       <w:r>
         <w:rPr>
-          <w:rFonts w:cstheme="minorHAnsi"/>
+          <w:rFonts w:ascii="Cambria Math" w:hAnsi="Cambria Math" w:cstheme="minorHAnsi"/>
         </w:rPr>
         <w:t>.</w:t>
       </w:r>
@@ -7121,7 +7427,7 @@
       </w:r>
       <w:r>
         <w:rPr>
-          <w:rFonts w:cstheme="minorHAnsi"/>
+          <w:rFonts w:ascii="Cambria Math" w:hAnsi="Cambria Math" w:cstheme="minorHAnsi"/>
         </w:rPr>
         <w:t xml:space="preserve"> </w:t>
       </w:r>
@@ -7135,14 +7441,40 @@
         <w:rPr>
           <w:rFonts w:cstheme="minorHAnsi"/>
         </w:rPr>
-        <w:t xml:space="preserve"> of all rule components in Ri and </w:t>
+        <w:t xml:space="preserve"> of all rule components in </w:t>
+      </w:r>
+      <w:r>
+        <w:rPr>
+          <w:rFonts w:ascii="Cambria Math" w:hAnsi="Cambria Math" w:cstheme="minorHAnsi"/>
+        </w:rPr>
+        <w:t>R</w:t>
+      </w:r>
+      <w:r>
+        <w:rPr>
+          <w:rFonts w:ascii="Cambria Math" w:hAnsi="Cambria Math" w:cstheme="minorHAnsi"/>
+          <w:vertAlign w:val="subscript"/>
+        </w:rPr>
+        <w:t>i</w:t>
+      </w:r>
+      <w:r>
+        <w:rPr>
+          <w:rFonts w:cstheme="minorHAnsi"/>
+        </w:rPr>
+        <w:t xml:space="preserve"> and </w:t>
       </w:r>
       <w:proofErr w:type="spellStart"/>
       <w:r>
         <w:rPr>
-          <w:rFonts w:cstheme="minorHAnsi"/>
-        </w:rPr>
-        <w:t>Rj</w:t>
+          <w:rFonts w:ascii="Cambria Math" w:hAnsi="Cambria Math" w:cstheme="minorHAnsi"/>
+        </w:rPr>
+        <w:t>R</w:t>
+      </w:r>
+      <w:r>
+        <w:rPr>
+          <w:rFonts w:cstheme="minorHAnsi"/>
+          <w:vertAlign w:val="subscript"/>
+        </w:rPr>
+        <w:t>j</w:t>
       </w:r>
       <w:proofErr w:type="spellEnd"/>
       <w:r>
@@ -7177,7 +7509,7 @@
       </w:r>
       <w:r>
         <w:rPr>
-          <w:rFonts w:cstheme="minorHAnsi"/>
+          <w:rFonts w:ascii="Cambria Math" w:hAnsi="Cambria Math" w:cstheme="minorHAnsi"/>
         </w:rPr>
         <w:t xml:space="preserve"> = </w:t>
       </w:r>
@@ -7189,7 +7521,7 @@
       </w:r>
       <w:r>
         <w:rPr>
-          <w:rFonts w:cstheme="minorHAnsi"/>
+          <w:rFonts w:ascii="Cambria Math" w:hAnsi="Cambria Math" w:cstheme="minorHAnsi"/>
         </w:rPr>
         <w:t xml:space="preserve"> (|</w:t>
       </w:r>
@@ -7201,7 +7533,7 @@
       </w:r>
       <w:r>
         <w:rPr>
-          <w:rFonts w:cstheme="minorHAnsi"/>
+          <w:rFonts w:ascii="Cambria Math" w:hAnsi="Cambria Math" w:cstheme="minorHAnsi"/>
         </w:rPr>
         <w:t>|, |</w:t>
       </w:r>
@@ -7213,33 +7545,39 @@
       </w:r>
       <w:r>
         <w:rPr>
-          <w:rFonts w:cstheme="minorHAnsi"/>
+          <w:rFonts w:ascii="Cambria Math" w:hAnsi="Cambria Math" w:cstheme="minorHAnsi"/>
         </w:rPr>
         <w:t>|)</w:t>
       </w:r>
       <w:r>
         <w:rPr>
-          <w:rFonts w:cstheme="minorHAnsi"/>
+          <w:rFonts w:ascii="Cambria Math" w:hAnsi="Cambria Math" w:cstheme="minorHAnsi"/>
         </w:rPr>
         <w:t xml:space="preserve"> </w:t>
       </w:r>
       <w:r>
         <w:rPr>
-          <w:rFonts w:cstheme="minorHAnsi"/>
+          <w:rFonts w:ascii="Cambria Math" w:hAnsi="Cambria Math" w:cstheme="minorHAnsi"/>
         </w:rPr>
         <w:t>+</w:t>
       </w:r>
       <w:r>
         <w:rPr>
-          <w:rFonts w:cstheme="minorHAnsi"/>
+          <w:rFonts w:ascii="Cambria Math" w:hAnsi="Cambria Math" w:cstheme="minorHAnsi"/>
         </w:rPr>
         <w:t xml:space="preserve"> </w:t>
       </w:r>
       <w:r>
         <w:rPr>
-          <w:rFonts w:cstheme="minorHAnsi"/>
-        </w:rPr>
-        <w:t>1 to keeping the low cardinality of the rules.</w:t>
+          <w:rFonts w:ascii="Cambria Math" w:hAnsi="Cambria Math" w:cstheme="minorHAnsi"/>
+        </w:rPr>
+        <w:t>1</w:t>
+      </w:r>
+      <w:r>
+        <w:rPr>
+          <w:rFonts w:cstheme="minorHAnsi"/>
+        </w:rPr>
+        <w:t xml:space="preserve"> to keeping the low cardinality of the rules.</w:t>
       </w:r>
     </w:p>
     <w:p>
@@ -7345,7 +7683,26 @@
         <w:rPr>
           <w:rFonts w:cstheme="minorHAnsi"/>
         </w:rPr>
-        <w:t xml:space="preserve"> only guarantees of the returned rules are global consistency for a sample of INST, thus only guaranteed the rules are data consistent.</w:t>
+        <w:t xml:space="preserve"> only guarantees of the returned rules are global consistency for a sample of </w:t>
+      </w:r>
+      <w:r>
+        <w:rPr>
+          <w:rFonts w:ascii="Cambria Math" w:hAnsi="Cambria Math" w:cstheme="minorHAnsi"/>
+        </w:rPr>
+        <w:t>I</w:t>
+      </w:r>
+      <w:r>
+        <w:rPr>
+          <w:rFonts w:ascii="Cambria Math" w:hAnsi="Cambria Math" w:cstheme="minorHAnsi"/>
+          <w:vertAlign w:val="subscript"/>
+        </w:rPr>
+        <w:t>NST</w:t>
+      </w:r>
+      <w:r>
+        <w:rPr>
+          <w:rFonts w:cstheme="minorHAnsi"/>
+        </w:rPr>
+        <w:t>, thus only guaranteed the rules are data consistent.</w:t>
       </w:r>
     </w:p>
     <w:p>
@@ -7549,6 +7906,7 @@
         <w:rPr>
           <w:rFonts w:cstheme="minorHAnsi"/>
         </w:rPr>
+        <w:lastRenderedPageBreak/>
         <w:t>Compute the PLAF predicates for a given input candidate.</w:t>
       </w:r>
     </w:p>
@@ -7567,7 +7925,6 @@
         <w:rPr>
           <w:rFonts w:cstheme="minorHAnsi"/>
         </w:rPr>
-        <w:lastRenderedPageBreak/>
         <w:t>Compute the counterfactual explanation for this candidate.</w:t>
       </w:r>
     </w:p>
@@ -8730,7 +9087,7 @@
         <w:rPr>
           <w:rFonts w:cstheme="minorHAnsi"/>
         </w:rPr>
-        <w:t>(1) Credit Dataset [28]: used to predict the default of the customers on credit card payments in Taiwan.</w:t>
+        <w:t>(1) Credit Dataset: used to predict the default of the customers on credit card payments in Taiwan.</w:t>
       </w:r>
     </w:p>
     <w:p>
@@ -8745,7 +9102,7 @@
         <w:rPr>
           <w:rFonts w:cstheme="minorHAnsi"/>
         </w:rPr>
-        <w:t>(2) Adult Dataset [9]: used to predict whether the income of</w:t>
+        <w:t>(2) Adult Dataset: used to predict whether the income of</w:t>
       </w:r>
     </w:p>
     <w:p>
@@ -8781,7 +9138,7 @@
         <w:rPr>
           <w:rFonts w:cstheme="minorHAnsi"/>
         </w:rPr>
-        <w:t>(3) FICO Dataset [6]: used to predict the credit risk assessments.</w:t>
+        <w:t>(3) FICO Dataset: used to predict the credit risk assessments.</w:t>
       </w:r>
     </w:p>
     <w:p>
@@ -8796,7 +9153,7 @@
         <w:rPr>
           <w:rFonts w:cstheme="minorHAnsi"/>
         </w:rPr>
-        <w:t>(4) Yelp Dataset [29]: used to predict review ratings that users</w:t>
+        <w:t>(4) Yelp Dataset: used to predict review ratings that users</w:t>
       </w:r>
     </w:p>
     <w:p>
@@ -9532,7 +9889,14 @@
         <w:rPr>
           <w:rFonts w:cstheme="minorHAnsi"/>
         </w:rPr>
-        <w:t xml:space="preserve">Consider the m instances in the database as elements and the binary predicates (≤ </w:t>
+        <w:t>Consider the m instances in the database as elements and the binary predicates (</w:t>
+      </w:r>
+      <w:proofErr w:type="gramStart"/>
+      <w:r>
+        <w:rPr>
+          <w:rFonts w:cstheme="minorHAnsi"/>
+        </w:rPr>
+        <w:t xml:space="preserve">≤ </w:t>
       </w:r>
       <w:r>
         <w:rPr>
@@ -9558,6 +9922,7 @@
         </w:rPr>
         <w:t>)</w:t>
       </w:r>
+      <w:proofErr w:type="gramEnd"/>
       <w:r>
         <w:rPr>
           <w:rFonts w:cstheme="minorHAnsi"/>
@@ -12611,6 +12976,7 @@
         <w:t xml:space="preserve"> running counterfactual explanations in the </w:t>
       </w:r>
       <w:proofErr w:type="spellStart"/>
+      <w:proofErr w:type="gramStart"/>
       <w:r>
         <w:rPr>
           <w:rFonts w:cstheme="minorHAnsi"/>
@@ -12622,7 +12988,14 @@
         <w:rPr>
           <w:rFonts w:cstheme="minorHAnsi"/>
         </w:rPr>
-        <w:t xml:space="preserve">(ref. sec 4.2.), it is the </w:t>
+        <w:t>(</w:t>
+      </w:r>
+      <w:proofErr w:type="gramEnd"/>
+      <w:r>
+        <w:rPr>
+          <w:rFonts w:cstheme="minorHAnsi"/>
+        </w:rPr>
+        <w:t xml:space="preserve">ref. sec 4.2.), it is the </w:t>
       </w:r>
       <w:proofErr w:type="spellStart"/>
       <w:r>
@@ -12663,6 +13036,7 @@
         <w:t xml:space="preserve"> the time used in terms of the counterfactual </w:t>
       </w:r>
       <w:proofErr w:type="spellStart"/>
+      <w:proofErr w:type="gramStart"/>
       <w:r>
         <w:rPr>
           <w:rFonts w:cstheme="minorHAnsi"/>
@@ -12670,6 +13044,7 @@
         <w:t>systemis</w:t>
       </w:r>
       <w:proofErr w:type="spellEnd"/>
+      <w:proofErr w:type="gramEnd"/>
       <w:r>
         <w:rPr>
           <w:rFonts w:cstheme="minorHAnsi"/>
@@ -13080,13 +13455,6 @@
         </w:rPr>
         <w:t xml:space="preserve"> Our paper uses a counterfactual explanation model to generate rule-based explanations. A more advanced rule-based model could enhance our approach and potentially improve the counterfactual explanation process.</w:t>
       </w:r>
-    </w:p>
-    <w:p>
-      <w:pPr>
-        <w:rPr>
-          <w:rFonts w:cstheme="minorHAnsi"/>
-        </w:rPr>
-      </w:pPr>
     </w:p>
     <w:p>
       <w:pPr>
@@ -15037,7 +15405,6 @@
   <w:style w:type="character" w:default="1" w:styleId="DefaultParagraphFont">
     <w:name w:val="Default Paragraph Font"/>
     <w:uiPriority w:val="1"/>
-    <w:semiHidden/>
     <w:unhideWhenUsed/>
   </w:style>
   <w:style w:type="table" w:default="1" w:styleId="TableNormal">

</xml_diff>